<commit_message>
remove wechat in the document
</commit_message>
<xml_diff>
--- a/E-commerce.docx
+++ b/E-commerce.docx
@@ -38,7 +38,31 @@
           <w:szCs w:val="72"/>
           <w:lang w:eastAsia="zh-TW"/>
         </w:rPr>
-        <w:t>國立臺中科技大學</w:t>
+        <w:t>國立</w:t>
+      </w:r>
+      <w:proofErr w:type="gramStart"/>
+      <w:r>
+        <w:rPr>
+          <w:rFonts w:ascii="Times New Roman" w:eastAsia="標楷體" w:hAnsi="Times New Roman" w:cs="新細明體" w:hint="eastAsia"/>
+          <w:color w:val="auto"/>
+          <w:w w:val="105"/>
+          <w:sz w:val="72"/>
+          <w:szCs w:val="72"/>
+          <w:lang w:eastAsia="zh-TW"/>
+        </w:rPr>
+        <w:t>臺</w:t>
+      </w:r>
+      <w:proofErr w:type="gramEnd"/>
+      <w:r>
+        <w:rPr>
+          <w:rFonts w:ascii="Times New Roman" w:eastAsia="標楷體" w:hAnsi="Times New Roman" w:cs="新細明體" w:hint="eastAsia"/>
+          <w:color w:val="auto"/>
+          <w:w w:val="105"/>
+          <w:sz w:val="72"/>
+          <w:szCs w:val="72"/>
+          <w:lang w:eastAsia="zh-TW"/>
+        </w:rPr>
+        <w:t>中科技大學</w:t>
       </w:r>
     </w:p>
     <w:p>
@@ -57,8 +81,18 @@
     </w:p>
     <w:p>
       <w:pPr>
-        <w:spacing w:after="0" w:line="240" w:lineRule="auto"/>
+        <w:spacing w:before="0" w:line="240" w:lineRule="auto"/>
         <w:jc w:val="center"/>
+        <w:rPr>
+          <w:rFonts w:ascii="Times New Roman" w:eastAsia="標楷體" w:hAnsi="Times New Roman" w:cs="新細明體"/>
+          <w:color w:val="auto"/>
+          <w:w w:val="105"/>
+          <w:sz w:val="48"/>
+          <w:szCs w:val="48"/>
+          <w:lang w:eastAsia="zh-TW"/>
+        </w:rPr>
+      </w:pPr>
+      <w:r>
         <w:rPr>
           <w:rFonts w:ascii="Times New Roman" w:eastAsia="標楷體" w:hAnsi="Times New Roman" w:cs="新細明體"/>
           <w:color w:val="auto"/>
@@ -67,7 +101,19 @@
           <w:szCs w:val="44"/>
           <w:lang w:eastAsia="zh-TW"/>
         </w:rPr>
-      </w:pPr>
+        <w:t>LINE</w:t>
+      </w:r>
+      <w:r>
+        <w:rPr>
+          <w:rFonts w:ascii="Times New Roman" w:eastAsia="標楷體" w:hAnsi="Times New Roman" w:cs="新細明體"/>
+          <w:color w:val="auto"/>
+          <w:w w:val="105"/>
+          <w:sz w:val="44"/>
+          <w:szCs w:val="44"/>
+          <w:lang w:eastAsia="zh-TW"/>
+        </w:rPr>
+        <w:t>在電商</w:t>
+      </w:r>
       <w:r>
         <w:rPr>
           <w:rFonts w:ascii="Times New Roman" w:eastAsia="標楷體" w:hAnsi="Times New Roman" w:cs="新細明體" w:hint="eastAsia"/>
@@ -77,109 +123,18 @@
           <w:szCs w:val="44"/>
           <w:lang w:eastAsia="zh-TW"/>
         </w:rPr>
-        <w:t>分析兩大社交電商平台之差異</w:t>
+        <w:t>領域能提出之</w:t>
       </w:r>
-    </w:p>
-    <w:p>
-      <w:pPr>
-        <w:spacing w:before="0" w:line="240" w:lineRule="auto"/>
-        <w:jc w:val="center"/>
+      <w:r>
         <w:rPr>
           <w:rFonts w:ascii="Times New Roman" w:eastAsia="標楷體" w:hAnsi="Times New Roman" w:cs="新細明體"/>
           <w:color w:val="auto"/>
           <w:w w:val="105"/>
-          <w:sz w:val="48"/>
-          <w:szCs w:val="48"/>
+          <w:sz w:val="44"/>
+          <w:szCs w:val="44"/>
           <w:lang w:eastAsia="zh-TW"/>
         </w:rPr>
-      </w:pPr>
-      <w:r>
-        <w:rPr>
-          <w:rFonts w:ascii="Times New Roman" w:eastAsia="標楷體" w:hAnsi="Times New Roman" w:cs="新細明體" w:hint="eastAsia"/>
-          <w:color w:val="auto"/>
-          <w:w w:val="105"/>
-          <w:sz w:val="40"/>
-          <w:szCs w:val="40"/>
-          <w:lang w:eastAsia="zh-TW"/>
-        </w:rPr>
-        <w:t>—</w:t>
-      </w:r>
-      <w:r>
-        <w:rPr>
-          <w:rFonts w:ascii="Times New Roman" w:eastAsia="標楷體" w:hAnsi="Times New Roman" w:cs="新細明體" w:hint="eastAsia"/>
-          <w:color w:val="auto"/>
-          <w:w w:val="105"/>
-          <w:sz w:val="40"/>
-          <w:szCs w:val="40"/>
-          <w:lang w:eastAsia="zh-TW"/>
-        </w:rPr>
-        <w:t xml:space="preserve"> </w:t>
-      </w:r>
-      <w:r>
-        <w:rPr>
-          <w:rFonts w:ascii="Times New Roman" w:eastAsia="標楷體" w:hAnsi="Times New Roman" w:cs="新細明體" w:hint="eastAsia"/>
-          <w:color w:val="auto"/>
-          <w:w w:val="105"/>
-          <w:sz w:val="40"/>
-          <w:szCs w:val="40"/>
-          <w:lang w:eastAsia="zh-TW"/>
-        </w:rPr>
-        <w:t>以</w:t>
-      </w:r>
-      <w:r>
-        <w:rPr>
-          <w:rFonts w:ascii="Times New Roman" w:eastAsia="標楷體" w:hAnsi="Times New Roman" w:cs="新細明體" w:hint="eastAsia"/>
-          <w:color w:val="auto"/>
-          <w:w w:val="105"/>
-          <w:sz w:val="40"/>
-          <w:szCs w:val="40"/>
-          <w:lang w:eastAsia="zh-TW"/>
-        </w:rPr>
-        <w:t>LINE</w:t>
-      </w:r>
-      <w:r>
-        <w:rPr>
-          <w:rFonts w:ascii="Times New Roman" w:eastAsia="標楷體" w:hAnsi="Times New Roman" w:cs="新細明體" w:hint="eastAsia"/>
-          <w:color w:val="auto"/>
-          <w:w w:val="105"/>
-          <w:sz w:val="40"/>
-          <w:szCs w:val="40"/>
-          <w:lang w:eastAsia="zh-TW"/>
-        </w:rPr>
-        <w:t>與</w:t>
-      </w:r>
-      <w:r>
-        <w:rPr>
-          <w:rFonts w:ascii="Times New Roman" w:eastAsia="標楷體" w:hAnsi="Times New Roman" w:cs="新細明體" w:hint="eastAsia"/>
-          <w:color w:val="auto"/>
-          <w:w w:val="105"/>
-          <w:sz w:val="40"/>
-          <w:szCs w:val="40"/>
-          <w:lang w:eastAsia="zh-TW"/>
-        </w:rPr>
-        <w:t>W</w:t>
-      </w:r>
-      <w:r>
-        <w:rPr>
-          <w:rFonts w:ascii="Times New Roman" w:eastAsia="標楷體" w:hAnsi="Times New Roman" w:cs="新細明體"/>
-          <w:color w:val="auto"/>
-          <w:w w:val="105"/>
-          <w:sz w:val="40"/>
-          <w:szCs w:val="40"/>
-          <w:lang w:eastAsia="zh-TW"/>
-        </w:rPr>
-        <w:t>eChat</w:t>
-      </w:r>
-      <w:r>
-        <w:rPr>
-          <w:rFonts w:ascii="Times New Roman" w:eastAsia="標楷體" w:hAnsi="Times New Roman" w:cs="新細明體" w:hint="eastAsia"/>
-          <w:color w:val="auto"/>
-          <w:w w:val="105"/>
-          <w:sz w:val="40"/>
-          <w:szCs w:val="40"/>
-          <w:lang w:eastAsia="zh-TW"/>
-        </w:rPr>
-        <w:t>為例</w:t>
+        <w:t>新功能</w:t>
       </w:r>
     </w:p>
     <w:p>
@@ -689,7 +644,6 @@
           <w:szCs w:val="24"/>
           <w:lang w:eastAsia="zh-TW"/>
         </w:rPr>
-        <w:lastRenderedPageBreak/>
         <w:t>一、主題方向</w:t>
       </w:r>
     </w:p>
@@ -729,6 +683,7 @@
           <w:sz w:val="24"/>
           <w:lang w:eastAsia="zh-TW"/>
         </w:rPr>
+        <w:lastRenderedPageBreak/>
         <w:t>目的</w:t>
       </w:r>
     </w:p>
@@ -839,8 +794,30 @@
     </w:p>
     <w:p>
       <w:pPr>
-        <w:spacing w:beforeLines="25" w:before="90" w:afterLines="25" w:after="90" w:line="240" w:lineRule="auto"/>
+        <w:widowControl w:val="0"/>
+        <w:adjustRightInd w:val="0"/>
+        <w:snapToGrid w:val="0"/>
+        <w:spacing w:beforeLines="35" w:before="126" w:after="0" w:line="240" w:lineRule="auto"/>
         <w:jc w:val="both"/>
+        <w:rPr>
+          <w:rFonts w:ascii="Times New Roman" w:eastAsia="標楷體" w:hAnsi="Times New Roman" w:hint="eastAsia"/>
+          <w:color w:val="auto"/>
+          <w:sz w:val="24"/>
+          <w:szCs w:val="24"/>
+          <w:lang w:eastAsia="zh-TW"/>
+        </w:rPr>
+      </w:pPr>
+      <w:r>
+        <w:rPr>
+          <w:rFonts w:ascii="Times New Roman" w:eastAsia="標楷體" w:hAnsi="Times New Roman" w:hint="eastAsia"/>
+          <w:color w:val="auto"/>
+          <w:sz w:val="24"/>
+          <w:szCs w:val="24"/>
+          <w:lang w:eastAsia="zh-TW"/>
+        </w:rPr>
+        <w:t>隨著電子商務的持續發展，通訊平台不斷探索如何整合更多功能以滿足用戶需求。本報告旨在深入探討</w:t>
+      </w:r>
+      <w:r>
         <w:rPr>
           <w:rFonts w:ascii="Times New Roman" w:eastAsia="標楷體" w:hAnsi="Times New Roman"/>
           <w:color w:val="auto"/>
@@ -848,8 +825,46 @@
           <w:szCs w:val="24"/>
           <w:lang w:eastAsia="zh-TW"/>
         </w:rPr>
-      </w:pPr>
+        <w:t>LINE</w:t>
+      </w:r>
       <w:r>
+        <w:rPr>
+          <w:rFonts w:ascii="Times New Roman" w:eastAsia="標楷體" w:hAnsi="Times New Roman"/>
+          <w:color w:val="auto"/>
+          <w:sz w:val="24"/>
+          <w:szCs w:val="24"/>
+          <w:lang w:eastAsia="zh-TW"/>
+        </w:rPr>
+        <w:t>作為一個主要即時通訊平台，在電子商務領域可能提出的新功能和創新。在這個新的觀點下，我們將著眼於</w:t>
+      </w:r>
+      <w:r>
+        <w:rPr>
+          <w:rFonts w:ascii="Times New Roman" w:eastAsia="標楷體" w:hAnsi="Times New Roman"/>
+          <w:color w:val="auto"/>
+          <w:sz w:val="24"/>
+          <w:szCs w:val="24"/>
+          <w:lang w:eastAsia="zh-TW"/>
+        </w:rPr>
+        <w:t>LINE</w:t>
+      </w:r>
+      <w:r>
+        <w:rPr>
+          <w:rFonts w:ascii="Times New Roman" w:eastAsia="標楷體" w:hAnsi="Times New Roman"/>
+          <w:color w:val="auto"/>
+          <w:sz w:val="24"/>
+          <w:szCs w:val="24"/>
+          <w:lang w:eastAsia="zh-TW"/>
+        </w:rPr>
+        <w:t>在電商方面的潛在創新，特別關注其可能推出的新功能、技術特點以及如何滿足消費者不斷演進的需求。</w:t>
+      </w:r>
+    </w:p>
+    <w:p>
+      <w:pPr>
+        <w:widowControl w:val="0"/>
+        <w:adjustRightInd w:val="0"/>
+        <w:snapToGrid w:val="0"/>
+        <w:spacing w:beforeLines="35" w:before="126" w:after="0" w:line="240" w:lineRule="auto"/>
+        <w:jc w:val="both"/>
         <w:rPr>
           <w:rFonts w:ascii="Times New Roman" w:eastAsia="標楷體" w:hAnsi="Times New Roman" w:hint="eastAsia"/>
           <w:color w:val="auto"/>
@@ -857,7 +872,16 @@
           <w:szCs w:val="24"/>
           <w:lang w:eastAsia="zh-TW"/>
         </w:rPr>
-        <w:t>隨著全球即時通訊平台在電商領域的不斷擴展，本報告旨在深入探討並比較兩大平台</w:t>
+      </w:pPr>
+      <w:r>
+        <w:rPr>
+          <w:rFonts w:ascii="Times New Roman" w:eastAsia="標楷體" w:hAnsi="Times New Roman" w:hint="eastAsia"/>
+          <w:color w:val="auto"/>
+          <w:sz w:val="24"/>
+          <w:szCs w:val="24"/>
+          <w:lang w:eastAsia="zh-TW"/>
+        </w:rPr>
+        <w:t>互聯網技術的發展使得通訊平台成為了人們交流、社交、甚至購物的場所。而</w:t>
       </w:r>
       <w:r>
         <w:rPr>
@@ -867,9 +891,46 @@
           <w:szCs w:val="24"/>
           <w:lang w:eastAsia="zh-TW"/>
         </w:rPr>
-        <w:t xml:space="preserve"> — LINE </w:t>
+        <w:t>LINE</w:t>
       </w:r>
       <w:r>
+        <w:rPr>
+          <w:rFonts w:ascii="Times New Roman" w:eastAsia="標楷體" w:hAnsi="Times New Roman"/>
+          <w:color w:val="auto"/>
+          <w:sz w:val="24"/>
+          <w:szCs w:val="24"/>
+          <w:lang w:eastAsia="zh-TW"/>
+        </w:rPr>
+        <w:t>作為一個廣泛使用的通訊平台，正積極探索如何通過電子商務領域的創新來擴展其功能。我們認為，</w:t>
+      </w:r>
+      <w:r>
+        <w:rPr>
+          <w:rFonts w:ascii="Times New Roman" w:eastAsia="標楷體" w:hAnsi="Times New Roman"/>
+          <w:color w:val="auto"/>
+          <w:sz w:val="24"/>
+          <w:szCs w:val="24"/>
+          <w:lang w:eastAsia="zh-TW"/>
+        </w:rPr>
+        <w:t>LINE</w:t>
+      </w:r>
+      <w:r>
+        <w:rPr>
+          <w:rFonts w:ascii="Times New Roman" w:eastAsia="標楷體" w:hAnsi="Times New Roman"/>
+          <w:color w:val="auto"/>
+          <w:sz w:val="24"/>
+          <w:szCs w:val="24"/>
+          <w:lang w:eastAsia="zh-TW"/>
+        </w:rPr>
+        <w:t>有潛力提出一些新的功能，進一步加強其在電子商務中的競爭力，並改變消費者的購物體驗。</w:t>
+      </w:r>
+    </w:p>
+    <w:p>
+      <w:pPr>
+        <w:widowControl w:val="0"/>
+        <w:adjustRightInd w:val="0"/>
+        <w:snapToGrid w:val="0"/>
+        <w:spacing w:beforeLines="35" w:before="126" w:after="0" w:line="240" w:lineRule="auto"/>
+        <w:jc w:val="both"/>
         <w:rPr>
           <w:rFonts w:ascii="Times New Roman" w:eastAsia="標楷體" w:hAnsi="Times New Roman" w:hint="eastAsia"/>
           <w:color w:val="auto"/>
@@ -877,8 +938,7 @@
           <w:szCs w:val="24"/>
           <w:lang w:eastAsia="zh-TW"/>
         </w:rPr>
-        <w:t>與</w:t>
-      </w:r>
+      </w:pPr>
       <w:r>
         <w:rPr>
           <w:rFonts w:ascii="Times New Roman" w:eastAsia="標楷體" w:hAnsi="Times New Roman" w:hint="eastAsia"/>
@@ -887,33 +947,9 @@
           <w:szCs w:val="24"/>
           <w:lang w:eastAsia="zh-TW"/>
         </w:rPr>
-        <w:t>WeChat</w:t>
+        <w:t>通過這份報告，我們將探索</w:t>
       </w:r>
       <w:r>
-        <w:rPr>
-          <w:rFonts w:ascii="Times New Roman" w:eastAsia="標楷體" w:hAnsi="Times New Roman" w:hint="eastAsia"/>
-          <w:color w:val="auto"/>
-          <w:sz w:val="24"/>
-          <w:szCs w:val="24"/>
-          <w:lang w:eastAsia="zh-TW"/>
-        </w:rPr>
-        <w:t>，在電商領域的差異。</w:t>
-      </w:r>
-      <w:r>
-        <w:rPr>
-          <w:rFonts w:ascii="Times New Roman" w:eastAsia="標楷體" w:hAnsi="Times New Roman" w:hint="eastAsia"/>
-          <w:color w:val="auto"/>
-          <w:sz w:val="24"/>
-          <w:szCs w:val="24"/>
-          <w:lang w:eastAsia="zh-TW"/>
-        </w:rPr>
-        <w:t>在接下來的報告內容中，我們將會研究源於對兩者成長趨勢、使用者行為、技術特點以及商業模式的好奇，希望揭示它們在電商中的優勢、劣勢和未來發展趨向。</w:t>
-      </w:r>
-    </w:p>
-    <w:p>
-      <w:pPr>
-        <w:spacing w:beforeLines="25" w:before="90" w:afterLines="25" w:after="90" w:line="240" w:lineRule="auto"/>
-        <w:jc w:val="both"/>
         <w:rPr>
           <w:rFonts w:ascii="Times New Roman" w:eastAsia="標楷體" w:hAnsi="Times New Roman"/>
           <w:color w:val="auto"/>
@@ -921,36 +957,7 @@
           <w:szCs w:val="24"/>
           <w:lang w:eastAsia="zh-TW"/>
         </w:rPr>
-      </w:pPr>
-      <w:r>
-        <w:rPr>
-          <w:rFonts w:ascii="Times New Roman" w:eastAsia="標楷體" w:hAnsi="Times New Roman" w:hint="eastAsia"/>
-          <w:color w:val="auto"/>
-          <w:sz w:val="24"/>
-          <w:szCs w:val="24"/>
-          <w:lang w:eastAsia="zh-TW"/>
-        </w:rPr>
-        <w:t>互聯網技術</w:t>
-      </w:r>
-      <w:r>
-        <w:rPr>
-          <w:rFonts w:ascii="Times New Roman" w:eastAsia="標楷體" w:hAnsi="Times New Roman" w:hint="eastAsia"/>
-          <w:color w:val="auto"/>
-          <w:sz w:val="24"/>
-          <w:szCs w:val="24"/>
-          <w:lang w:eastAsia="zh-TW"/>
-        </w:rPr>
-        <w:t>日益</w:t>
-      </w:r>
-      <w:r>
-        <w:rPr>
-          <w:rFonts w:ascii="Times New Roman" w:eastAsia="標楷體" w:hAnsi="Times New Roman" w:hint="eastAsia"/>
-          <w:color w:val="auto"/>
-          <w:sz w:val="24"/>
-          <w:szCs w:val="24"/>
-          <w:lang w:eastAsia="zh-TW"/>
-        </w:rPr>
-        <w:t>蓬勃發展，通訊平台已經不僅僅是人們連接的橋樑，更成為了商業和社交互動的主要場所。尤其是在亞洲，</w:t>
+        <w:t>LINE</w:t>
       </w:r>
       <w:r>
         <w:rPr>
@@ -960,43 +967,9 @@
           <w:szCs w:val="24"/>
           <w:lang w:eastAsia="zh-TW"/>
         </w:rPr>
-        <w:t xml:space="preserve">LINE </w:t>
+        <w:t>可能引入的新功能，著重於它們如何影響電商領域，以及這些功能可能如何滿足現代消費者的需求。透過對這些潛在功能的研究和討論，我們將試圖揭示</w:t>
       </w:r>
       <w:r>
-        <w:rPr>
-          <w:rFonts w:ascii="Times New Roman" w:eastAsia="標楷體" w:hAnsi="Times New Roman" w:hint="eastAsia"/>
-          <w:color w:val="auto"/>
-          <w:sz w:val="24"/>
-          <w:szCs w:val="24"/>
-          <w:lang w:eastAsia="zh-TW"/>
-        </w:rPr>
-        <w:t>和</w:t>
-      </w:r>
-      <w:r>
-        <w:rPr>
-          <w:rFonts w:ascii="Times New Roman" w:eastAsia="標楷體" w:hAnsi="Times New Roman" w:hint="eastAsia"/>
-          <w:color w:val="auto"/>
-          <w:sz w:val="24"/>
-          <w:szCs w:val="24"/>
-          <w:lang w:eastAsia="zh-TW"/>
-        </w:rPr>
-        <w:t>WeChat</w:t>
-      </w:r>
-      <w:r>
-        <w:rPr>
-          <w:rFonts w:ascii="Times New Roman" w:eastAsia="標楷體" w:hAnsi="Times New Roman" w:hint="eastAsia"/>
-          <w:color w:val="auto"/>
-          <w:sz w:val="24"/>
-          <w:szCs w:val="24"/>
-          <w:lang w:eastAsia="zh-TW"/>
-        </w:rPr>
-        <w:t>作為兩大即時通訊平台，已經逐漸走進人們的日常生活。兩者不僅在社交上扮演重要角色，也都開始在電子商務領域嶄露頭角。</w:t>
-      </w:r>
-    </w:p>
-    <w:p>
-      <w:pPr>
-        <w:spacing w:beforeLines="25" w:before="90" w:afterLines="25" w:after="90" w:line="240" w:lineRule="auto"/>
-        <w:jc w:val="both"/>
         <w:rPr>
           <w:rFonts w:ascii="Times New Roman" w:eastAsia="標楷體" w:hAnsi="Times New Roman"/>
           <w:color w:val="auto"/>
@@ -1004,32 +977,9 @@
           <w:szCs w:val="24"/>
           <w:lang w:eastAsia="zh-TW"/>
         </w:rPr>
-      </w:pPr>
-      <w:r>
-        <w:rPr>
-          <w:rFonts w:ascii="Times New Roman" w:eastAsia="標楷體" w:hAnsi="Times New Roman" w:hint="eastAsia"/>
-          <w:color w:val="auto"/>
-          <w:sz w:val="24"/>
-          <w:szCs w:val="24"/>
-          <w:lang w:eastAsia="zh-TW"/>
-        </w:rPr>
-        <w:t>而在此新的商業模式到來下，越來越多的</w:t>
+        <w:t>LINE</w:t>
       </w:r>
       <w:r>
-        <w:rPr>
-          <w:rFonts w:ascii="Times New Roman" w:eastAsia="標楷體" w:hAnsi="Times New Roman" w:hint="eastAsia"/>
-          <w:color w:val="auto"/>
-          <w:sz w:val="24"/>
-          <w:szCs w:val="24"/>
-          <w:lang w:eastAsia="zh-TW"/>
-        </w:rPr>
-        <w:t>企業開始意識到這些平台作為一個極具潛力的電子商務通道，可以促進銷售和客戶互動。而在這樣的轉變中，越來越多的企業和用戶開始對比各大平台在電商領域的差異。</w:t>
-      </w:r>
-    </w:p>
-    <w:p>
-      <w:pPr>
-        <w:spacing w:beforeLines="25" w:before="90" w:afterLines="25" w:after="90" w:line="240" w:lineRule="auto"/>
-        <w:jc w:val="both"/>
         <w:rPr>
           <w:rFonts w:ascii="Times New Roman" w:eastAsia="標楷體" w:hAnsi="Times New Roman"/>
           <w:color w:val="auto"/>
@@ -1037,129 +987,7 @@
           <w:szCs w:val="24"/>
           <w:lang w:eastAsia="zh-TW"/>
         </w:rPr>
-      </w:pPr>
-      <w:r>
-        <w:rPr>
-          <w:rFonts w:ascii="Times New Roman" w:eastAsia="標楷體" w:hAnsi="Times New Roman" w:hint="eastAsia"/>
-          <w:color w:val="auto"/>
-          <w:sz w:val="24"/>
-          <w:szCs w:val="24"/>
-          <w:lang w:eastAsia="zh-TW"/>
-        </w:rPr>
-        <w:t>這兩個平台在電子商務中究竟有什麼不同？</w:t>
-      </w:r>
-      <w:r>
-        <w:rPr>
-          <w:rFonts w:ascii="Times New Roman" w:eastAsia="標楷體" w:hAnsi="Times New Roman"/>
-          <w:color w:val="auto"/>
-          <w:sz w:val="24"/>
-          <w:szCs w:val="24"/>
-          <w:lang w:eastAsia="zh-TW"/>
-        </w:rPr>
-        <w:t xml:space="preserve">LINE </w:t>
-      </w:r>
-      <w:r>
-        <w:rPr>
-          <w:rFonts w:ascii="Times New Roman" w:eastAsia="標楷體" w:hAnsi="Times New Roman" w:hint="eastAsia"/>
-          <w:color w:val="auto"/>
-          <w:sz w:val="24"/>
-          <w:szCs w:val="24"/>
-          <w:lang w:eastAsia="zh-TW"/>
-        </w:rPr>
-        <w:t>和</w:t>
-      </w:r>
-      <w:r>
-        <w:rPr>
-          <w:rFonts w:ascii="Times New Roman" w:eastAsia="標楷體" w:hAnsi="Times New Roman" w:hint="eastAsia"/>
-          <w:color w:val="auto"/>
-          <w:sz w:val="24"/>
-          <w:szCs w:val="24"/>
-          <w:lang w:eastAsia="zh-TW"/>
-        </w:rPr>
-        <w:t>WeChat</w:t>
-      </w:r>
-      <w:r>
-        <w:rPr>
-          <w:rFonts w:ascii="Times New Roman" w:eastAsia="標楷體" w:hAnsi="Times New Roman" w:hint="eastAsia"/>
-          <w:color w:val="auto"/>
-          <w:sz w:val="24"/>
-          <w:szCs w:val="24"/>
-          <w:lang w:eastAsia="zh-TW"/>
-        </w:rPr>
-        <w:t>在商業模式、功能特點、用戶偏好以及商業合作方面是否存在著差異，又是如何影響到企業在其上運營電商業務？</w:t>
-      </w:r>
-      <w:r>
-        <w:rPr>
-          <w:rFonts w:ascii="Times New Roman" w:eastAsia="標楷體" w:hAnsi="Times New Roman"/>
-          <w:color w:val="auto"/>
-          <w:sz w:val="24"/>
-          <w:szCs w:val="24"/>
-          <w:lang w:eastAsia="zh-TW"/>
-        </w:rPr>
-        <w:t xml:space="preserve"> </w:t>
-      </w:r>
-    </w:p>
-    <w:p>
-      <w:pPr>
-        <w:spacing w:beforeLines="25" w:before="90" w:afterLines="25" w:after="90" w:line="240" w:lineRule="auto"/>
-        <w:jc w:val="both"/>
-        <w:rPr>
-          <w:rFonts w:ascii="Times New Roman" w:eastAsia="標楷體" w:hAnsi="Times New Roman"/>
-          <w:color w:val="auto"/>
-          <w:sz w:val="24"/>
-          <w:szCs w:val="24"/>
-          <w:lang w:eastAsia="zh-TW"/>
-        </w:rPr>
-      </w:pPr>
-      <w:r>
-        <w:rPr>
-          <w:rFonts w:ascii="Times New Roman" w:eastAsia="標楷體" w:hAnsi="Times New Roman" w:hint="eastAsia"/>
-          <w:color w:val="auto"/>
-          <w:sz w:val="24"/>
-          <w:szCs w:val="24"/>
-          <w:lang w:eastAsia="zh-TW"/>
-        </w:rPr>
-        <w:t>透過對這些問題的深入研究，本組將探索並闡述</w:t>
-      </w:r>
-      <w:r>
-        <w:rPr>
-          <w:rFonts w:ascii="Times New Roman" w:eastAsia="標楷體" w:hAnsi="Times New Roman"/>
-          <w:color w:val="auto"/>
-          <w:sz w:val="24"/>
-          <w:szCs w:val="24"/>
-          <w:lang w:eastAsia="zh-TW"/>
-        </w:rPr>
-        <w:t xml:space="preserve"> LINE </w:t>
-      </w:r>
-      <w:r>
-        <w:rPr>
-          <w:rFonts w:ascii="Times New Roman" w:eastAsia="標楷體" w:hAnsi="Times New Roman" w:hint="eastAsia"/>
-          <w:color w:val="auto"/>
-          <w:sz w:val="24"/>
-          <w:szCs w:val="24"/>
-          <w:lang w:eastAsia="zh-TW"/>
-        </w:rPr>
-        <w:t>和</w:t>
-      </w:r>
-      <w:r>
-        <w:rPr>
-          <w:rFonts w:ascii="Times New Roman" w:eastAsia="標楷體" w:hAnsi="Times New Roman" w:hint="eastAsia"/>
-          <w:color w:val="auto"/>
-          <w:sz w:val="24"/>
-          <w:szCs w:val="24"/>
-          <w:lang w:eastAsia="zh-TW"/>
-        </w:rPr>
-        <w:t>WeChat</w:t>
-      </w:r>
-      <w:r>
-        <w:rPr>
-          <w:rFonts w:ascii="Times New Roman" w:eastAsia="標楷體" w:hAnsi="Times New Roman" w:hint="eastAsia"/>
-          <w:color w:val="auto"/>
-          <w:sz w:val="24"/>
-          <w:szCs w:val="24"/>
-          <w:lang w:eastAsia="zh-TW"/>
-        </w:rPr>
-        <w:t>在電子商務領域的異同，以及這些差異如何對電商運營和市場影響。</w:t>
+        <w:t>在電商領域的創新動向和未來發展趨勢。</w:t>
       </w:r>
     </w:p>
     <w:p>
@@ -1261,7 +1089,57 @@
           <w:szCs w:val="24"/>
           <w:lang w:eastAsia="zh-TW"/>
         </w:rPr>
-        <w:t>探究用戶對兩平台的不同使用習慣，如何影響其在電商中的選擇和行為模式。</w:t>
+        <w:t>探討</w:t>
+      </w:r>
+      <w:r>
+        <w:rPr>
+          <w:rFonts w:ascii="Times New Roman" w:eastAsia="標楷體" w:hAnsi="Times New Roman"/>
+          <w:color w:val="auto"/>
+          <w:sz w:val="24"/>
+          <w:szCs w:val="24"/>
+          <w:lang w:eastAsia="zh-TW"/>
+        </w:rPr>
+        <w:t>LINE</w:t>
+      </w:r>
+      <w:r>
+        <w:rPr>
+          <w:rFonts w:ascii="Times New Roman" w:eastAsia="標楷體" w:hAnsi="Times New Roman"/>
+          <w:color w:val="auto"/>
+          <w:sz w:val="24"/>
+          <w:szCs w:val="24"/>
+          <w:lang w:eastAsia="zh-TW"/>
+        </w:rPr>
+        <w:t>用戶的行為特點，尤其關注他們對於平台功能的使用習慣，以及這些習慣如何影響他們在電商中的選擇和行為模式。著重分析用戶對於新功能的需求和期待，以揭示</w:t>
+      </w:r>
+      <w:r>
+        <w:rPr>
+          <w:rFonts w:ascii="Times New Roman" w:eastAsia="標楷體" w:hAnsi="Times New Roman"/>
+          <w:color w:val="auto"/>
+          <w:sz w:val="24"/>
+          <w:szCs w:val="24"/>
+          <w:lang w:eastAsia="zh-TW"/>
+        </w:rPr>
+        <w:t>LINE</w:t>
+      </w:r>
+      <w:r>
+        <w:rPr>
+          <w:rFonts w:ascii="Times New Roman" w:eastAsia="標楷體" w:hAnsi="Times New Roman"/>
+          <w:color w:val="auto"/>
+          <w:sz w:val="24"/>
+          <w:szCs w:val="24"/>
+          <w:lang w:eastAsia="zh-TW"/>
+        </w:rPr>
+        <w:t>可能提出的電商新功能如何滿足這些需求，並可能改變用戶的消費行為模式</w:t>
+      </w:r>
+      <w:r>
+        <w:rPr>
+          <w:rFonts w:ascii="Times New Roman" w:eastAsia="標楷體" w:hAnsi="Times New Roman" w:hint="eastAsia"/>
+          <w:color w:val="auto"/>
+          <w:sz w:val="24"/>
+          <w:szCs w:val="24"/>
+          <w:lang w:eastAsia="zh-TW"/>
+        </w:rPr>
+        <w:t>。</w:t>
       </w:r>
     </w:p>
     <w:p>
@@ -1324,7 +1202,99 @@
           <w:szCs w:val="24"/>
           <w:lang w:eastAsia="zh-TW"/>
         </w:rPr>
-        <w:t>比較兩者的技術特點、商業合作模式，以了解它們如何影響企業在平台上運營電商的策略。</w:t>
+        <w:t>比較</w:t>
+      </w:r>
+      <w:r>
+        <w:rPr>
+          <w:rFonts w:ascii="Times New Roman" w:eastAsia="標楷體" w:hAnsi="Times New Roman"/>
+          <w:color w:val="auto"/>
+          <w:sz w:val="24"/>
+          <w:szCs w:val="24"/>
+          <w:lang w:eastAsia="zh-TW"/>
+        </w:rPr>
+        <w:t>LINE</w:t>
+      </w:r>
+      <w:r>
+        <w:rPr>
+          <w:rFonts w:ascii="Times New Roman" w:eastAsia="標楷體" w:hAnsi="Times New Roman"/>
+          <w:color w:val="auto"/>
+          <w:sz w:val="24"/>
+          <w:szCs w:val="24"/>
+          <w:lang w:eastAsia="zh-TW"/>
+        </w:rPr>
+        <w:t>與其他平台的技術特點、商業合作模式，著重於探究這些特點和模式如何影響企業在平台</w:t>
+      </w:r>
+      <w:proofErr w:type="gramStart"/>
+      <w:r>
+        <w:rPr>
+          <w:rFonts w:ascii="Times New Roman" w:eastAsia="標楷體" w:hAnsi="Times New Roman"/>
+          <w:color w:val="auto"/>
+          <w:sz w:val="24"/>
+          <w:szCs w:val="24"/>
+          <w:lang w:eastAsia="zh-TW"/>
+        </w:rPr>
+        <w:t>上運營電</w:t>
+      </w:r>
+      <w:proofErr w:type="gramEnd"/>
+      <w:r>
+        <w:rPr>
+          <w:rFonts w:ascii="Times New Roman" w:eastAsia="標楷體" w:hAnsi="Times New Roman"/>
+          <w:color w:val="auto"/>
+          <w:sz w:val="24"/>
+          <w:szCs w:val="24"/>
+          <w:lang w:eastAsia="zh-TW"/>
+        </w:rPr>
+        <w:t>商的策略。特別聚焦於</w:t>
+      </w:r>
+      <w:r>
+        <w:rPr>
+          <w:rFonts w:ascii="Times New Roman" w:eastAsia="標楷體" w:hAnsi="Times New Roman"/>
+          <w:color w:val="auto"/>
+          <w:sz w:val="24"/>
+          <w:szCs w:val="24"/>
+          <w:lang w:eastAsia="zh-TW"/>
+        </w:rPr>
+        <w:t>LINE</w:t>
+      </w:r>
+      <w:r>
+        <w:rPr>
+          <w:rFonts w:ascii="Times New Roman" w:eastAsia="標楷體" w:hAnsi="Times New Roman"/>
+          <w:color w:val="auto"/>
+          <w:sz w:val="24"/>
+          <w:szCs w:val="24"/>
+          <w:lang w:eastAsia="zh-TW"/>
+        </w:rPr>
+        <w:t>可能引入的新功能，以及這些新功能如何與現有的商業模式相結合，對企業在</w:t>
+      </w:r>
+      <w:r>
+        <w:rPr>
+          <w:rFonts w:ascii="Times New Roman" w:eastAsia="標楷體" w:hAnsi="Times New Roman"/>
+          <w:color w:val="auto"/>
+          <w:sz w:val="24"/>
+          <w:szCs w:val="24"/>
+          <w:lang w:eastAsia="zh-TW"/>
+        </w:rPr>
+        <w:t>LINE</w:t>
+      </w:r>
+      <w:r>
+        <w:rPr>
+          <w:rFonts w:ascii="Times New Roman" w:eastAsia="標楷體" w:hAnsi="Times New Roman"/>
+          <w:color w:val="auto"/>
+          <w:sz w:val="24"/>
+          <w:szCs w:val="24"/>
+          <w:lang w:eastAsia="zh-TW"/>
+        </w:rPr>
+        <w:t>平台上的電商運營提出何種影響和可能的策略變化</w:t>
+      </w:r>
+      <w:r>
+        <w:rPr>
+          <w:rFonts w:ascii="Times New Roman" w:eastAsia="標楷體" w:hAnsi="Times New Roman" w:hint="eastAsia"/>
+          <w:color w:val="auto"/>
+          <w:sz w:val="24"/>
+          <w:szCs w:val="24"/>
+          <w:lang w:eastAsia="zh-TW"/>
+        </w:rPr>
+        <w:t>。</w:t>
       </w:r>
     </w:p>
     <w:p>
@@ -1365,11 +1335,10 @@
     <w:p>
       <w:pPr>
         <w:widowControl w:val="0"/>
-        <w:tabs>
-          <w:tab w:val="num" w:pos="426"/>
-        </w:tabs>
-        <w:spacing w:before="0" w:after="0" w:line="240" w:lineRule="auto"/>
-        <w:ind w:left="426"/>
+        <w:adjustRightInd w:val="0"/>
+        <w:snapToGrid w:val="0"/>
+        <w:spacing w:beforeLines="35" w:before="126" w:after="0" w:line="240" w:lineRule="auto"/>
+        <w:ind w:leftChars="200" w:left="428"/>
         <w:jc w:val="both"/>
         <w:rPr>
           <w:rFonts w:ascii="Times New Roman" w:eastAsia="標楷體" w:hAnsi="Times New Roman"/>
@@ -1387,7 +1356,106 @@
           <w:szCs w:val="24"/>
           <w:lang w:eastAsia="zh-TW"/>
         </w:rPr>
-        <w:t>分析兩者在不同市場中的應用情況，尤其關注亞洲市場（中國、日本等），探究其對全球電商的影響。</w:t>
+        <w:t>亞洲市場是</w:t>
+      </w:r>
+      <w:r>
+        <w:rPr>
+          <w:rFonts w:ascii="Times New Roman" w:eastAsia="標楷體" w:hAnsi="Times New Roman"/>
+          <w:color w:val="auto"/>
+          <w:sz w:val="24"/>
+          <w:szCs w:val="24"/>
+          <w:lang w:eastAsia="zh-TW"/>
+        </w:rPr>
+        <w:t>LINE</w:t>
+      </w:r>
+      <w:r>
+        <w:rPr>
+          <w:rFonts w:ascii="Times New Roman" w:eastAsia="標楷體" w:hAnsi="Times New Roman"/>
+          <w:color w:val="auto"/>
+          <w:sz w:val="24"/>
+          <w:szCs w:val="24"/>
+          <w:lang w:eastAsia="zh-TW"/>
+        </w:rPr>
+        <w:t>的重要據點，其在日本和其他亞洲國家的普及率和使用量都非常高。</w:t>
+      </w:r>
+      <w:r>
+        <w:rPr>
+          <w:rFonts w:ascii="Times New Roman" w:eastAsia="標楷體" w:hAnsi="Times New Roman" w:hint="eastAsia"/>
+          <w:color w:val="auto"/>
+          <w:sz w:val="24"/>
+          <w:szCs w:val="24"/>
+          <w:lang w:eastAsia="zh-TW"/>
+        </w:rPr>
+        <w:t>在探討</w:t>
+      </w:r>
+      <w:r>
+        <w:rPr>
+          <w:rFonts w:ascii="Times New Roman" w:eastAsia="標楷體" w:hAnsi="Times New Roman"/>
+          <w:color w:val="auto"/>
+          <w:sz w:val="24"/>
+          <w:szCs w:val="24"/>
+          <w:lang w:eastAsia="zh-TW"/>
+        </w:rPr>
+        <w:t>LINE</w:t>
+      </w:r>
+      <w:r>
+        <w:rPr>
+          <w:rFonts w:ascii="Times New Roman" w:eastAsia="標楷體" w:hAnsi="Times New Roman"/>
+          <w:color w:val="auto"/>
+          <w:sz w:val="24"/>
+          <w:szCs w:val="24"/>
+          <w:lang w:eastAsia="zh-TW"/>
+        </w:rPr>
+        <w:t>在電商領域可能提出的新功能之前，有必要分析其在不同市場中的應用情況，特別關注亞洲市場，並探究這些市場對全球電商的影響。</w:t>
+      </w:r>
+    </w:p>
+    <w:p>
+      <w:pPr>
+        <w:widowControl w:val="0"/>
+        <w:adjustRightInd w:val="0"/>
+        <w:snapToGrid w:val="0"/>
+        <w:spacing w:beforeLines="35" w:before="126" w:after="0" w:line="240" w:lineRule="auto"/>
+        <w:jc w:val="both"/>
+        <w:rPr>
+          <w:rFonts w:ascii="Times New Roman" w:eastAsia="標楷體" w:hAnsi="Times New Roman"/>
+          <w:b/>
+          <w:bCs/>
+          <w:color w:val="auto"/>
+          <w:spacing w:val="0"/>
+          <w:kern w:val="2"/>
+          <w:sz w:val="24"/>
+          <w:lang w:eastAsia="zh-TW"/>
+        </w:rPr>
+      </w:pPr>
+      <w:r>
+        <w:rPr>
+          <w:rFonts w:ascii="Times New Roman" w:eastAsia="標楷體" w:hAnsi="Times New Roman" w:hint="eastAsia"/>
+          <w:color w:val="auto"/>
+          <w:sz w:val="24"/>
+          <w:szCs w:val="24"/>
+          <w:lang w:eastAsia="zh-TW"/>
+        </w:rPr>
+        <w:t>透過深入分析這些市場，我們將尋找</w:t>
+      </w:r>
+      <w:r>
+        <w:rPr>
+          <w:rFonts w:ascii="Times New Roman" w:eastAsia="標楷體" w:hAnsi="Times New Roman"/>
+          <w:color w:val="auto"/>
+          <w:sz w:val="24"/>
+          <w:szCs w:val="24"/>
+          <w:lang w:eastAsia="zh-TW"/>
+        </w:rPr>
+        <w:t>LINE</w:t>
+      </w:r>
+      <w:r>
+        <w:rPr>
+          <w:rFonts w:ascii="Times New Roman" w:eastAsia="標楷體" w:hAnsi="Times New Roman"/>
+          <w:color w:val="auto"/>
+          <w:sz w:val="24"/>
+          <w:szCs w:val="24"/>
+          <w:lang w:eastAsia="zh-TW"/>
+        </w:rPr>
+        <w:t>在電商方面可能推出的新功能的線索，並探討這些功能如何影響全球電商。重點將放在新功能對消費者體驗、企業運營和電商未來發展的潛在影響。</w:t>
       </w:r>
     </w:p>
     <w:p>
@@ -1401,7 +1469,6 @@
         <w:adjustRightInd w:val="0"/>
         <w:snapToGrid w:val="0"/>
         <w:spacing w:beforeLines="35" w:before="126" w:after="0" w:line="240" w:lineRule="auto"/>
-        <w:ind w:left="482" w:hanging="482"/>
         <w:contextualSpacing w:val="0"/>
         <w:jc w:val="both"/>
         <w:rPr>
@@ -1491,48 +1558,7 @@
         </w:rPr>
         <w:t>收集並分析各自在不同區域的用戶規模與市場佔有率。</w:t>
       </w:r>
-    </w:p>
-    <w:p>
-      <w:pPr>
-        <w:pStyle w:val="afff8"/>
-        <w:widowControl w:val="0"/>
-        <w:numPr>
-          <w:ilvl w:val="0"/>
-          <w:numId w:val="22"/>
-        </w:numPr>
-        <w:adjustRightInd w:val="0"/>
-        <w:snapToGrid w:val="0"/>
-        <w:spacing w:beforeLines="20" w:before="72" w:after="0" w:line="240" w:lineRule="auto"/>
-        <w:ind w:left="284" w:hanging="284"/>
-        <w:contextualSpacing w:val="0"/>
-        <w:jc w:val="both"/>
-        <w:rPr>
-          <w:rFonts w:ascii="Times New Roman" w:eastAsia="標楷體" w:hAnsi="Times New Roman"/>
-          <w:color w:val="auto"/>
-          <w:spacing w:val="0"/>
-          <w:kern w:val="2"/>
-          <w:sz w:val="24"/>
-          <w:lang w:eastAsia="zh-TW"/>
-        </w:rPr>
-      </w:pPr>
       <w:r>
-        <w:rPr>
-          <w:rFonts w:ascii="Times New Roman" w:eastAsia="標楷體" w:hAnsi="Times New Roman" w:hint="eastAsia"/>
-          <w:color w:val="auto"/>
-          <w:spacing w:val="0"/>
-          <w:kern w:val="2"/>
-          <w:sz w:val="24"/>
-          <w:lang w:eastAsia="zh-TW"/>
-        </w:rPr>
-        <w:t>用戶調查</w:t>
-      </w:r>
-    </w:p>
-    <w:p>
-      <w:pPr>
-        <w:widowControl w:val="0"/>
-        <w:spacing w:before="0" w:after="0" w:line="240" w:lineRule="auto"/>
-        <w:ind w:left="426"/>
-        <w:jc w:val="both"/>
         <w:rPr>
           <w:rFonts w:ascii="Times New Roman" w:eastAsia="標楷體" w:hAnsi="Times New Roman"/>
           <w:color w:val="auto"/>
@@ -1540,16 +1566,38 @@
           <w:szCs w:val="24"/>
           <w:lang w:eastAsia="zh-TW"/>
         </w:rPr>
-      </w:pPr>
+        <w:t>收集並分析兩者在不同區域的用戶規模與市場佔有率，特別關注這些區域可能影響新功能推出的</w:t>
+      </w:r>
       <w:r>
         <w:rPr>
-          <w:rFonts w:ascii="Times New Roman" w:eastAsia="標楷體" w:hAnsi="Times New Roman" w:hint="eastAsia"/>
+          <w:rFonts w:ascii="Times New Roman" w:eastAsia="標楷體" w:hAnsi="Times New Roman"/>
           <w:color w:val="auto"/>
           <w:sz w:val="24"/>
           <w:szCs w:val="24"/>
           <w:lang w:eastAsia="zh-TW"/>
         </w:rPr>
-        <w:t>進行調查、比較，以瞭解用戶對兩平台的偏好和使用習慣。</w:t>
+        <w:lastRenderedPageBreak/>
+        <w:t>需求或潛在市場。這可以提供洞察，幫助理解</w:t>
+      </w:r>
+      <w:r>
+        <w:rPr>
+          <w:rFonts w:ascii="Times New Roman" w:eastAsia="標楷體" w:hAnsi="Times New Roman"/>
+          <w:color w:val="auto"/>
+          <w:sz w:val="24"/>
+          <w:szCs w:val="24"/>
+          <w:lang w:eastAsia="zh-TW"/>
+        </w:rPr>
+        <w:t xml:space="preserve"> LINE </w:t>
+      </w:r>
+      <w:r>
+        <w:rPr>
+          <w:rFonts w:ascii="Times New Roman" w:eastAsia="標楷體" w:hAnsi="Times New Roman"/>
+          <w:color w:val="auto"/>
+          <w:sz w:val="24"/>
+          <w:szCs w:val="24"/>
+          <w:lang w:eastAsia="zh-TW"/>
+        </w:rPr>
+        <w:t>在哪些市場上可能需要新功能以保持競爭力。</w:t>
       </w:r>
     </w:p>
     <w:p>
@@ -1584,7 +1632,7 @@
           <w:sz w:val="24"/>
           <w:lang w:eastAsia="zh-TW"/>
         </w:rPr>
-        <w:t>商業合作案例分析</w:t>
+        <w:t>用戶調查</w:t>
       </w:r>
     </w:p>
     <w:p>
@@ -1603,13 +1651,33 @@
       </w:pPr>
       <w:r>
         <w:rPr>
-          <w:rFonts w:ascii="Times New Roman" w:eastAsia="標楷體" w:hAnsi="Times New Roman" w:hint="eastAsia"/>
+          <w:rFonts w:ascii="Times New Roman" w:eastAsia="標楷體" w:hAnsi="Times New Roman"/>
           <w:color w:val="auto"/>
           <w:sz w:val="24"/>
           <w:szCs w:val="24"/>
           <w:lang w:eastAsia="zh-TW"/>
         </w:rPr>
-        <w:t>深入研究兩者在電商合作領域的案例，探討其合作模式與效果。</w:t>
+        <w:t>進行用戶調查，重點在於了解用戶對於現有功能的需求、對可能的新功能的期望以及對這些功能的潛在接受度。這將直接影響到</w:t>
+      </w:r>
+      <w:r>
+        <w:rPr>
+          <w:rFonts w:ascii="Times New Roman" w:eastAsia="標楷體" w:hAnsi="Times New Roman"/>
+          <w:color w:val="auto"/>
+          <w:sz w:val="24"/>
+          <w:szCs w:val="24"/>
+          <w:lang w:eastAsia="zh-TW"/>
+        </w:rPr>
+        <w:t xml:space="preserve"> LINE </w:t>
+      </w:r>
+      <w:r>
+        <w:rPr>
+          <w:rFonts w:ascii="Times New Roman" w:eastAsia="標楷體" w:hAnsi="Times New Roman"/>
+          <w:color w:val="auto"/>
+          <w:sz w:val="24"/>
+          <w:szCs w:val="24"/>
+          <w:lang w:eastAsia="zh-TW"/>
+        </w:rPr>
+        <w:t>需要提出的新功能，以滿足用戶需求。</w:t>
       </w:r>
     </w:p>
     <w:p>
@@ -1644,8 +1712,7 @@
           <w:sz w:val="24"/>
           <w:lang w:eastAsia="zh-TW"/>
         </w:rPr>
-        <w:lastRenderedPageBreak/>
-        <w:t>支付系統比較</w:t>
+        <w:t>商業合作案例分析</w:t>
       </w:r>
     </w:p>
     <w:p>
@@ -1664,13 +1731,33 @@
       </w:pPr>
       <w:r>
         <w:rPr>
-          <w:rFonts w:ascii="Times New Roman" w:eastAsia="標楷體" w:hAnsi="Times New Roman" w:hint="eastAsia"/>
+          <w:rFonts w:ascii="Times New Roman" w:eastAsia="標楷體" w:hAnsi="Times New Roman"/>
           <w:color w:val="auto"/>
           <w:sz w:val="24"/>
           <w:szCs w:val="24"/>
           <w:lang w:eastAsia="zh-TW"/>
         </w:rPr>
-        <w:t>對兩者支付系統進行分析，研究其對消費者行為的影響。</w:t>
+        <w:t>深入研究</w:t>
+      </w:r>
+      <w:r>
+        <w:rPr>
+          <w:rFonts w:ascii="Times New Roman" w:eastAsia="標楷體" w:hAnsi="Times New Roman"/>
+          <w:color w:val="auto"/>
+          <w:sz w:val="24"/>
+          <w:szCs w:val="24"/>
+          <w:lang w:eastAsia="zh-TW"/>
+        </w:rPr>
+        <w:t xml:space="preserve"> LINE </w:t>
+      </w:r>
+      <w:r>
+        <w:rPr>
+          <w:rFonts w:ascii="Times New Roman" w:eastAsia="標楷體" w:hAnsi="Times New Roman"/>
+          <w:color w:val="auto"/>
+          <w:sz w:val="24"/>
+          <w:szCs w:val="24"/>
+          <w:lang w:eastAsia="zh-TW"/>
+        </w:rPr>
+        <w:t>在電商合作領域的案例，特別關注其是否因為新功能的引入而增加了合作夥伴的吸引力，或者是否新功能與合作案例之間有關聯。這能幫助了解新功能如何影響商業合作模式。</w:t>
       </w:r>
     </w:p>
     <w:p>
@@ -1705,6 +1792,106 @@
           <w:sz w:val="24"/>
           <w:lang w:eastAsia="zh-TW"/>
         </w:rPr>
+        <w:t>支付系統比較</w:t>
+      </w:r>
+    </w:p>
+    <w:p>
+      <w:pPr>
+        <w:widowControl w:val="0"/>
+        <w:spacing w:before="0" w:after="0" w:line="240" w:lineRule="auto"/>
+        <w:ind w:left="426"/>
+        <w:jc w:val="both"/>
+        <w:rPr>
+          <w:rFonts w:ascii="Times New Roman" w:eastAsia="標楷體" w:hAnsi="Times New Roman"/>
+          <w:color w:val="auto"/>
+          <w:sz w:val="24"/>
+          <w:szCs w:val="24"/>
+          <w:lang w:eastAsia="zh-TW"/>
+        </w:rPr>
+      </w:pPr>
+      <w:r>
+        <w:rPr>
+          <w:rFonts w:ascii="Times New Roman" w:eastAsia="標楷體" w:hAnsi="Times New Roman"/>
+          <w:color w:val="auto"/>
+          <w:sz w:val="24"/>
+          <w:szCs w:val="24"/>
+          <w:lang w:eastAsia="zh-TW"/>
+        </w:rPr>
+        <w:t>分析</w:t>
+      </w:r>
+      <w:r>
+        <w:rPr>
+          <w:rFonts w:ascii="Times New Roman" w:eastAsia="標楷體" w:hAnsi="Times New Roman" w:hint="eastAsia"/>
+          <w:color w:val="auto"/>
+          <w:sz w:val="24"/>
+          <w:szCs w:val="24"/>
+          <w:lang w:eastAsia="zh-TW"/>
+        </w:rPr>
+        <w:t>不同</w:t>
+      </w:r>
+      <w:r>
+        <w:rPr>
+          <w:rFonts w:ascii="Times New Roman" w:eastAsia="標楷體" w:hAnsi="Times New Roman"/>
+          <w:color w:val="auto"/>
+          <w:sz w:val="24"/>
+          <w:szCs w:val="24"/>
+          <w:lang w:eastAsia="zh-TW"/>
+        </w:rPr>
+        <w:t>支付系統的差異，重點在於瞭解現有支付系統可能存在的缺陷或需求不足，以便</w:t>
+      </w:r>
+      <w:r>
+        <w:rPr>
+          <w:rFonts w:ascii="Times New Roman" w:eastAsia="標楷體" w:hAnsi="Times New Roman"/>
+          <w:color w:val="auto"/>
+          <w:sz w:val="24"/>
+          <w:szCs w:val="24"/>
+          <w:lang w:eastAsia="zh-TW"/>
+        </w:rPr>
+        <w:t xml:space="preserve"> LINE </w:t>
+      </w:r>
+      <w:r>
+        <w:rPr>
+          <w:rFonts w:ascii="Times New Roman" w:eastAsia="標楷體" w:hAnsi="Times New Roman"/>
+          <w:color w:val="auto"/>
+          <w:sz w:val="24"/>
+          <w:szCs w:val="24"/>
+          <w:lang w:eastAsia="zh-TW"/>
+        </w:rPr>
+        <w:t>推出更便捷、安全的新支付功能。</w:t>
+      </w:r>
+    </w:p>
+    <w:p>
+      <w:pPr>
+        <w:pStyle w:val="afff8"/>
+        <w:widowControl w:val="0"/>
+        <w:numPr>
+          <w:ilvl w:val="0"/>
+          <w:numId w:val="22"/>
+        </w:numPr>
+        <w:adjustRightInd w:val="0"/>
+        <w:snapToGrid w:val="0"/>
+        <w:spacing w:beforeLines="20" w:before="72" w:after="0" w:line="240" w:lineRule="auto"/>
+        <w:ind w:left="284" w:hanging="284"/>
+        <w:contextualSpacing w:val="0"/>
+        <w:jc w:val="both"/>
+        <w:rPr>
+          <w:rFonts w:ascii="Times New Roman" w:eastAsia="標楷體" w:hAnsi="Times New Roman"/>
+          <w:color w:val="auto"/>
+          <w:spacing w:val="0"/>
+          <w:kern w:val="2"/>
+          <w:sz w:val="24"/>
+          <w:lang w:eastAsia="zh-TW"/>
+        </w:rPr>
+      </w:pPr>
+      <w:r>
+        <w:rPr>
+          <w:rFonts w:ascii="Times New Roman" w:eastAsia="標楷體" w:hAnsi="Times New Roman" w:hint="eastAsia"/>
+          <w:color w:val="auto"/>
+          <w:spacing w:val="0"/>
+          <w:kern w:val="2"/>
+          <w:sz w:val="24"/>
+          <w:lang w:eastAsia="zh-TW"/>
+        </w:rPr>
         <w:t>隱私與安全比較</w:t>
       </w:r>
     </w:p>
@@ -1724,13 +1911,53 @@
       </w:pPr>
       <w:r>
         <w:rPr>
+          <w:rFonts w:ascii="Times New Roman" w:eastAsia="標楷體" w:hAnsi="Times New Roman"/>
+          <w:color w:val="auto"/>
+          <w:sz w:val="24"/>
+          <w:szCs w:val="24"/>
+          <w:lang w:eastAsia="zh-TW"/>
+        </w:rPr>
+        <w:t>分析</w:t>
+      </w:r>
+      <w:r>
+        <w:rPr>
           <w:rFonts w:ascii="Times New Roman" w:eastAsia="標楷體" w:hAnsi="Times New Roman" w:hint="eastAsia"/>
           <w:color w:val="auto"/>
           <w:sz w:val="24"/>
           <w:szCs w:val="24"/>
           <w:lang w:eastAsia="zh-TW"/>
         </w:rPr>
-        <w:t>比較兩者的隱私政策、安全措施，並討論其對用戶信任和數據處理的影響。</w:t>
+        <w:t>不同</w:t>
+      </w:r>
+      <w:r>
+        <w:rPr>
+          <w:rFonts w:ascii="Times New Roman" w:eastAsia="標楷體" w:hAnsi="Times New Roman"/>
+          <w:color w:val="auto"/>
+          <w:sz w:val="24"/>
+          <w:szCs w:val="24"/>
+          <w:lang w:eastAsia="zh-TW"/>
+        </w:rPr>
+        <w:t>支付系統的差異，重點在於瞭解現有支付系統可能存在的缺陷或需求不足，以便</w:t>
+      </w:r>
+      <w:r>
+        <w:rPr>
+          <w:rFonts w:ascii="Times New Roman" w:eastAsia="標楷體" w:hAnsi="Times New Roman"/>
+          <w:color w:val="auto"/>
+          <w:sz w:val="24"/>
+          <w:szCs w:val="24"/>
+          <w:lang w:eastAsia="zh-TW"/>
+        </w:rPr>
+        <w:t xml:space="preserve"> LINE </w:t>
+      </w:r>
+      <w:r>
+        <w:rPr>
+          <w:rFonts w:ascii="Times New Roman" w:eastAsia="標楷體" w:hAnsi="Times New Roman"/>
+          <w:color w:val="auto"/>
+          <w:sz w:val="24"/>
+          <w:szCs w:val="24"/>
+          <w:lang w:eastAsia="zh-TW"/>
+        </w:rPr>
+        <w:t>推出更便捷、安全的新支付功能。</w:t>
       </w:r>
     </w:p>
     <w:p>
@@ -1774,8 +2001,26 @@
     </w:p>
     <w:p>
       <w:pPr>
-        <w:spacing w:beforeLines="25" w:before="90" w:afterLines="25" w:after="90" w:line="240" w:lineRule="auto"/>
-        <w:jc w:val="both"/>
+        <w:spacing w:line="240" w:lineRule="auto"/>
+        <w:rPr>
+          <w:rFonts w:ascii="Times New Roman" w:eastAsia="標楷體" w:hAnsi="Times New Roman" w:hint="eastAsia"/>
+          <w:color w:val="auto"/>
+          <w:sz w:val="24"/>
+          <w:szCs w:val="24"/>
+          <w:lang w:eastAsia="zh-TW"/>
+        </w:rPr>
+      </w:pPr>
+      <w:r>
+        <w:rPr>
+          <w:rFonts w:ascii="Times New Roman" w:eastAsia="標楷體" w:hAnsi="Times New Roman" w:hint="eastAsia"/>
+          <w:color w:val="auto"/>
+          <w:sz w:val="24"/>
+          <w:szCs w:val="24"/>
+          <w:lang w:eastAsia="zh-TW"/>
+        </w:rPr>
+        <w:t>透過比較分析，預期探討</w:t>
+      </w:r>
+      <w:r>
         <w:rPr>
           <w:rFonts w:ascii="Times New Roman" w:eastAsia="標楷體" w:hAnsi="Times New Roman"/>
           <w:color w:val="auto"/>
@@ -1783,8 +2028,22 @@
           <w:szCs w:val="24"/>
           <w:lang w:eastAsia="zh-TW"/>
         </w:rPr>
-      </w:pPr>
+        <w:t xml:space="preserve"> LINE </w:t>
+      </w:r>
       <w:r>
+        <w:rPr>
+          <w:rFonts w:ascii="Times New Roman" w:eastAsia="標楷體" w:hAnsi="Times New Roman"/>
+          <w:color w:val="auto"/>
+          <w:sz w:val="24"/>
+          <w:szCs w:val="24"/>
+          <w:lang w:eastAsia="zh-TW"/>
+        </w:rPr>
+        <w:t>在電商領域可能提出的新功能對現有市場格局的影響，以及其對用戶行為和企業運營策略的潛在改變。</w:t>
+      </w:r>
+    </w:p>
+    <w:p>
+      <w:pPr>
+        <w:spacing w:line="240" w:lineRule="auto"/>
         <w:rPr>
           <w:rFonts w:ascii="Times New Roman" w:eastAsia="標楷體" w:hAnsi="Times New Roman" w:hint="eastAsia"/>
           <w:color w:val="auto"/>
@@ -1792,13 +2051,18 @@
           <w:szCs w:val="24"/>
           <w:lang w:eastAsia="zh-TW"/>
         </w:rPr>
-        <w:t>透過對比分析，預期探討兩者在電商領域的差異，以及其對用戶行為和企業運營策略的影響。</w:t>
+      </w:pPr>
+      <w:r>
+        <w:rPr>
+          <w:rFonts w:ascii="Times New Roman" w:eastAsia="標楷體" w:hAnsi="Times New Roman" w:hint="eastAsia"/>
+          <w:color w:val="auto"/>
+          <w:sz w:val="24"/>
+          <w:szCs w:val="24"/>
+          <w:lang w:eastAsia="zh-TW"/>
+        </w:rPr>
+        <w:t>希望藉由本研究提供的全面比較，更清晰地揭示</w:t>
       </w:r>
-    </w:p>
-    <w:p>
-      <w:pPr>
-        <w:spacing w:beforeLines="25" w:before="90" w:afterLines="25" w:after="90" w:line="240" w:lineRule="auto"/>
-        <w:jc w:val="both"/>
+      <w:r>
         <w:rPr>
           <w:rFonts w:ascii="Times New Roman" w:eastAsia="標楷體" w:hAnsi="Times New Roman"/>
           <w:color w:val="auto"/>
@@ -1806,6 +2070,29 @@
           <w:szCs w:val="24"/>
           <w:lang w:eastAsia="zh-TW"/>
         </w:rPr>
+        <w:t xml:space="preserve"> LINE </w:t>
+      </w:r>
+      <w:r>
+        <w:rPr>
+          <w:rFonts w:ascii="Times New Roman" w:eastAsia="標楷體" w:hAnsi="Times New Roman"/>
+          <w:color w:val="auto"/>
+          <w:sz w:val="24"/>
+          <w:szCs w:val="24"/>
+          <w:lang w:eastAsia="zh-TW"/>
+        </w:rPr>
+        <w:t>在電子商務中可能引入的新功能如何與現有市場主要平台有所不同。除了闡述新功能的特點外，將更關注這些新功能如何改變用戶的使用體驗和企業在平台上的電商策略。</w:t>
+      </w:r>
+    </w:p>
+    <w:p>
+      <w:pPr>
+        <w:spacing w:line="240" w:lineRule="auto"/>
+        <w:rPr>
+          <w:rFonts w:ascii="Times New Roman" w:eastAsia="標楷體" w:hAnsi="Times New Roman"/>
+          <w:color w:val="auto"/>
+          <w:sz w:val="24"/>
+          <w:szCs w:val="24"/>
+          <w:lang w:eastAsia="zh-TW"/>
+        </w:rPr>
       </w:pPr>
       <w:r>
         <w:rPr>
@@ -1815,7 +2102,7 @@
           <w:szCs w:val="24"/>
           <w:lang w:eastAsia="zh-TW"/>
         </w:rPr>
-        <w:t>希望為大眾提供一個全面的比較，更清晰地了解在電子商務領域中，</w:t>
+        <w:t>在數位化時代的浪潮中，電子商務平台的創新將持續影響著我們的日常生活。期待未來更多便利且創新的功能出現，以提升消費者和企業的使用體驗。透過深入了解新功能的引入如何滿足市場需求和改善使用體驗，本報告旨在幫助消費者和企業更明智地選擇和利用</w:t>
       </w:r>
       <w:r>
         <w:rPr>
@@ -1825,43 +2112,9 @@
           <w:szCs w:val="24"/>
           <w:lang w:eastAsia="zh-TW"/>
         </w:rPr>
-        <w:t xml:space="preserve">LINE </w:t>
+        <w:t xml:space="preserve"> LINE </w:t>
       </w:r>
       <w:r>
-        <w:rPr>
-          <w:rFonts w:ascii="Times New Roman" w:eastAsia="標楷體" w:hAnsi="Times New Roman" w:hint="eastAsia"/>
-          <w:color w:val="auto"/>
-          <w:sz w:val="24"/>
-          <w:szCs w:val="24"/>
-          <w:lang w:eastAsia="zh-TW"/>
-        </w:rPr>
-        <w:t>和</w:t>
-      </w:r>
-      <w:r>
-        <w:rPr>
-          <w:rFonts w:ascii="Times New Roman" w:eastAsia="標楷體" w:hAnsi="Times New Roman" w:hint="eastAsia"/>
-          <w:color w:val="auto"/>
-          <w:sz w:val="24"/>
-          <w:szCs w:val="24"/>
-          <w:lang w:eastAsia="zh-TW"/>
-        </w:rPr>
-        <w:t>WeChat</w:t>
-      </w:r>
-      <w:r>
-        <w:rPr>
-          <w:rFonts w:ascii="Times New Roman" w:eastAsia="標楷體" w:hAnsi="Times New Roman" w:hint="eastAsia"/>
-          <w:color w:val="auto"/>
-          <w:sz w:val="24"/>
-          <w:szCs w:val="24"/>
-          <w:lang w:eastAsia="zh-TW"/>
-        </w:rPr>
-        <w:t>的差異和優勢。除了闡述了兩者的異同，更關注了這些差異如何影響用戶的選擇和使用行為。</w:t>
-      </w:r>
-    </w:p>
-    <w:p>
-      <w:pPr>
-        <w:spacing w:beforeLines="25" w:before="90" w:afterLines="25" w:after="90" w:line="240" w:lineRule="auto"/>
-        <w:jc w:val="both"/>
         <w:rPr>
           <w:rFonts w:ascii="Times New Roman" w:eastAsia="標楷體" w:hAnsi="Times New Roman"/>
           <w:color w:val="auto"/>
@@ -1869,29 +2122,8 @@
           <w:szCs w:val="24"/>
           <w:lang w:eastAsia="zh-TW"/>
         </w:rPr>
-      </w:pPr>
-      <w:r>
-        <w:rPr>
-          <w:rFonts w:ascii="Times New Roman" w:eastAsia="標楷體" w:hAnsi="Times New Roman" w:hint="eastAsia"/>
-          <w:color w:val="auto"/>
-          <w:sz w:val="24"/>
-          <w:szCs w:val="24"/>
-          <w:lang w:eastAsia="zh-TW"/>
-        </w:rPr>
-        <w:t>在數位化時代的洪流中，電子商務的各大重要平台，將繼續影響著我們的日常生活。未來期待更多的創新和便利功能的出現，為大眾的生活帶來更多便利和樂趣。透過深入了解其中差異與兩者在電子商務中的優勢和特點，無論是作為消費者還是商家，都能更明智地選擇和利用這兩個平台。更有效地利用這些平台進行購物、社交互動，以及其他各式需求的活動。</w:t>
+        <w:t>這個平台，在購物、社交互動以及其他需求方面更有效地運用。</w:t>
       </w:r>
-    </w:p>
-    <w:p>
-      <w:pPr>
-        <w:spacing w:line="240" w:lineRule="auto"/>
-        <w:rPr>
-          <w:rFonts w:ascii="Times New Roman" w:eastAsia="標楷體" w:hAnsi="Times New Roman"/>
-          <w:color w:val="auto"/>
-          <w:sz w:val="24"/>
-          <w:szCs w:val="24"/>
-          <w:lang w:eastAsia="zh-TW"/>
-        </w:rPr>
-      </w:pPr>
       <w:r>
         <w:rPr>
           <w:rFonts w:ascii="Times New Roman" w:eastAsia="標楷體" w:hAnsi="Times New Roman"/>
@@ -2066,9 +2298,8 @@
         <w:adjustRightInd w:val="0"/>
         <w:snapToGrid w:val="0"/>
         <w:spacing w:beforeLines="25" w:before="90" w:afterLines="25" w:after="90" w:line="240" w:lineRule="auto"/>
-        <w:jc w:val="center"/>
-        <w:rPr>
-          <w:rFonts w:ascii="Times New Roman" w:eastAsia="標楷體" w:hAnsi="Times New Roman"/>
+        <w:rPr>
+          <w:rFonts w:ascii="Times New Roman" w:eastAsia="標楷體" w:hAnsi="Times New Roman" w:hint="eastAsia"/>
           <w:color w:val="auto"/>
           <w:sz w:val="24"/>
           <w:szCs w:val="24"/>
@@ -2087,12 +2318,195 @@
         <w:adjustRightInd w:val="0"/>
         <w:snapToGrid w:val="0"/>
         <w:spacing w:before="0" w:after="0" w:line="240" w:lineRule="auto"/>
-        <w:jc w:val="right"/>
+        <w:ind w:right="936"/>
+        <w:rPr>
+          <w:rFonts w:ascii="Times New Roman" w:eastAsiaTheme="minorEastAsia" w:hAnsi="Times New Roman" w:hint="eastAsia"/>
+          <w:color w:val="auto"/>
+          <w:sz w:val="24"/>
+          <w:szCs w:val="24"/>
+        </w:rPr>
+      </w:pPr>
+    </w:p>
+    <w:p>
+      <w:pPr>
+        <w:adjustRightInd w:val="0"/>
+        <w:snapToGrid w:val="0"/>
+        <w:spacing w:before="0" w:after="0" w:line="240" w:lineRule="auto"/>
+        <w:rPr>
+          <w:rFonts w:ascii="Times New Roman" w:eastAsiaTheme="minorEastAsia" w:hAnsi="Times New Roman" w:hint="eastAsia"/>
+          <w:color w:val="auto"/>
+          <w:sz w:val="24"/>
+          <w:szCs w:val="24"/>
+          <w:lang w:eastAsia="zh-TW"/>
+        </w:rPr>
+        <w:sectPr>
+          <w:type w:val="continuous"/>
+          <w:pgSz w:w="11906" w:h="16838"/>
+          <w:pgMar w:top="1440" w:right="1800" w:bottom="1440" w:left="1800" w:header="851" w:footer="992" w:gutter="0"/>
+          <w:cols w:num="2" w:space="425"/>
+          <w:docGrid w:type="lines" w:linePitch="360"/>
+        </w:sectPr>
+      </w:pPr>
+    </w:p>
+    <w:p>
+      <w:pPr>
+        <w:adjustRightInd w:val="0"/>
+        <w:snapToGrid w:val="0"/>
+        <w:spacing w:beforeLines="25" w:before="60" w:afterLines="25" w:after="60" w:line="240" w:lineRule="auto"/>
+        <w:ind w:firstLineChars="200" w:firstLine="468"/>
+        <w:jc w:val="both"/>
         <w:rPr>
           <w:rFonts w:ascii="Times New Roman" w:eastAsia="標楷體" w:hAnsi="Times New Roman"/>
           <w:color w:val="auto"/>
           <w:sz w:val="24"/>
           <w:szCs w:val="24"/>
+          <w:lang w:eastAsia="zh-TW"/>
+        </w:rPr>
+      </w:pPr>
+      <w:r>
+        <w:rPr>
+          <w:rFonts w:ascii="Times New Roman" w:eastAsia="標楷體" w:hAnsi="Times New Roman"/>
+          <w:color w:val="auto"/>
+          <w:sz w:val="24"/>
+          <w:szCs w:val="24"/>
+          <w:lang w:eastAsia="zh-TW"/>
+        </w:rPr>
+        <w:t xml:space="preserve">LINE </w:t>
+      </w:r>
+      <w:r>
+        <w:rPr>
+          <w:rFonts w:ascii="Times New Roman" w:eastAsia="標楷體" w:hAnsi="Times New Roman"/>
+          <w:color w:val="auto"/>
+          <w:sz w:val="24"/>
+          <w:szCs w:val="24"/>
+          <w:lang w:eastAsia="zh-TW"/>
+        </w:rPr>
+        <w:t>是由日本的</w:t>
+      </w:r>
+      <w:r>
+        <w:rPr>
+          <w:rFonts w:ascii="Times New Roman" w:eastAsia="標楷體" w:hAnsi="Times New Roman"/>
+          <w:color w:val="auto"/>
+          <w:sz w:val="24"/>
+          <w:szCs w:val="24"/>
+          <w:lang w:eastAsia="zh-TW"/>
+        </w:rPr>
+        <w:t>NHN</w:t>
+      </w:r>
+      <w:r>
+        <w:rPr>
+          <w:rFonts w:ascii="Times New Roman" w:eastAsia="標楷體" w:hAnsi="Times New Roman"/>
+          <w:color w:val="auto"/>
+          <w:sz w:val="24"/>
+          <w:szCs w:val="24"/>
+          <w:lang w:eastAsia="zh-TW"/>
+        </w:rPr>
+        <w:t>株式會社（現在的</w:t>
+      </w:r>
+      <w:r>
+        <w:rPr>
+          <w:rFonts w:ascii="Times New Roman" w:eastAsia="標楷體" w:hAnsi="Times New Roman"/>
+          <w:color w:val="auto"/>
+          <w:sz w:val="24"/>
+          <w:szCs w:val="24"/>
+          <w:lang w:eastAsia="zh-TW"/>
+        </w:rPr>
+        <w:t>LINE</w:t>
+      </w:r>
+      <w:r>
+        <w:rPr>
+          <w:rFonts w:ascii="Times New Roman" w:eastAsia="標楷體" w:hAnsi="Times New Roman"/>
+          <w:color w:val="auto"/>
+          <w:sz w:val="24"/>
+          <w:szCs w:val="24"/>
+          <w:lang w:eastAsia="zh-TW"/>
+        </w:rPr>
+        <w:t>株式會社）於</w:t>
+      </w:r>
+      <w:r>
+        <w:rPr>
+          <w:rFonts w:ascii="Times New Roman" w:eastAsia="標楷體" w:hAnsi="Times New Roman"/>
+          <w:color w:val="auto"/>
+          <w:sz w:val="24"/>
+          <w:szCs w:val="24"/>
+          <w:lang w:eastAsia="zh-TW"/>
+        </w:rPr>
+        <w:t>2011</w:t>
+      </w:r>
+      <w:r>
+        <w:rPr>
+          <w:rFonts w:ascii="Times New Roman" w:eastAsia="標楷體" w:hAnsi="Times New Roman"/>
+          <w:color w:val="auto"/>
+          <w:sz w:val="24"/>
+          <w:szCs w:val="24"/>
+          <w:lang w:eastAsia="zh-TW"/>
+        </w:rPr>
+        <w:t>年推出的即時通訊軟體。它最初作為應對</w:t>
+      </w:r>
+      <w:r>
+        <w:rPr>
+          <w:rFonts w:ascii="Times New Roman" w:eastAsia="標楷體" w:hAnsi="Times New Roman"/>
+          <w:color w:val="auto"/>
+          <w:sz w:val="24"/>
+          <w:szCs w:val="24"/>
+          <w:lang w:eastAsia="zh-TW"/>
+        </w:rPr>
+        <w:t>2011</w:t>
+      </w:r>
+      <w:r>
+        <w:rPr>
+          <w:rFonts w:ascii="Times New Roman" w:eastAsia="標楷體" w:hAnsi="Times New Roman"/>
+          <w:color w:val="auto"/>
+          <w:sz w:val="24"/>
+          <w:szCs w:val="24"/>
+          <w:lang w:eastAsia="zh-TW"/>
+        </w:rPr>
+        <w:t>年東日本大地震的通信工具而推出，迅速在日本和亞洲等地受到歡迎並擴展到全球市場。</w:t>
+      </w:r>
+      <w:r>
+        <w:rPr>
+          <w:rFonts w:ascii="Times New Roman" w:eastAsia="標楷體" w:hAnsi="Times New Roman"/>
+          <w:color w:val="auto"/>
+          <w:sz w:val="24"/>
+          <w:szCs w:val="24"/>
+          <w:lang w:eastAsia="zh-TW"/>
+        </w:rPr>
+        <w:t xml:space="preserve">LINE </w:t>
+      </w:r>
+      <w:r>
+        <w:rPr>
+          <w:rFonts w:ascii="Times New Roman" w:eastAsia="標楷體" w:hAnsi="Times New Roman"/>
+          <w:color w:val="auto"/>
+          <w:sz w:val="24"/>
+          <w:szCs w:val="24"/>
+          <w:lang w:eastAsia="zh-TW"/>
+        </w:rPr>
+        <w:t>不僅提供即時訊息服務，還包括許多其他功能，例如免費語音通話、視訊通話、貼圖、遊戲和豐富的應用程式</w:t>
+      </w:r>
+      <w:r>
+        <w:rPr>
+          <w:rFonts w:ascii="Times New Roman" w:eastAsia="標楷體" w:hAnsi="Times New Roman" w:hint="eastAsia"/>
+          <w:color w:val="auto"/>
+          <w:sz w:val="24"/>
+          <w:szCs w:val="24"/>
+          <w:lang w:eastAsia="zh-TW"/>
+        </w:rPr>
+        <w:t>。</w:t>
+      </w:r>
+    </w:p>
+    <w:p>
+      <w:pPr>
+        <w:adjustRightInd w:val="0"/>
+        <w:snapToGrid w:val="0"/>
+        <w:spacing w:beforeLines="25" w:before="60" w:afterLines="25" w:after="60" w:line="240" w:lineRule="auto"/>
+        <w:ind w:firstLineChars="200" w:firstLine="480"/>
+        <w:jc w:val="center"/>
+        <w:rPr>
+          <w:rFonts w:ascii="Times New Roman" w:eastAsia="標楷體" w:hAnsi="Times New Roman"/>
+          <w:color w:val="auto"/>
+          <w:sz w:val="24"/>
+          <w:szCs w:val="24"/>
+          <w:lang w:eastAsia="zh-TW"/>
         </w:rPr>
       </w:pPr>
       <w:r>
@@ -2104,7 +2518,7 @@
           <w:szCs w:val="24"/>
         </w:rPr>
         <w:drawing>
-          <wp:inline distT="0" distB="0" distL="0" distR="0" wp14:anchorId="36DCA9FC" wp14:editId="4A71F68C">
+          <wp:inline distT="0" distB="0" distL="0" distR="0" wp14:anchorId="66EF06A2" wp14:editId="7ADE5774">
             <wp:extent cx="1080000" cy="1080000"/>
             <wp:effectExtent l="0" t="0" r="6350" b="6350"/>
             <wp:docPr id="670604545" name="圖片 3" descr="一張含有 圖形, 標誌, 字型, 圓形 的圖片&#10;&#10;自動產生的描述"/>
@@ -2159,12 +2573,19 @@
         <w:snapToGrid w:val="0"/>
         <w:spacing w:before="0" w:after="0" w:line="240" w:lineRule="auto"/>
         <w:ind w:rightChars="70" w:right="150"/>
-        <w:jc w:val="right"/>
-        <w:rPr>
-          <w:rFonts w:ascii="Times New Roman" w:eastAsia="標楷體" w:hAnsi="Times New Roman"/>
+        <w:jc w:val="center"/>
+        <w:rPr>
+          <w:rFonts w:ascii="Times New Roman" w:eastAsiaTheme="minorEastAsia" w:hAnsi="Times New Roman" w:hint="eastAsia"/>
           <w:color w:val="auto"/>
         </w:rPr>
       </w:pPr>
+      <w:r>
+        <w:rPr>
+          <w:rFonts w:ascii="標楷體" w:eastAsia="標楷體" w:hAnsi="標楷體" w:hint="eastAsia"/>
+          <w:color w:val="auto"/>
+        </w:rPr>
+        <w:t xml:space="preserve">　　　</w:t>
+      </w:r>
       <w:r>
         <w:rPr>
           <w:rFonts w:ascii="Times New Roman" w:eastAsia="標楷體" w:hAnsi="Times New Roman" w:hint="eastAsia"/>
@@ -2215,151 +2636,6 @@
         </w:rPr>
         <w:t>ogo</w:t>
       </w:r>
-    </w:p>
-    <w:p>
-      <w:pPr>
-        <w:adjustRightInd w:val="0"/>
-        <w:snapToGrid w:val="0"/>
-        <w:spacing w:before="0" w:after="0" w:line="240" w:lineRule="auto"/>
-        <w:rPr>
-          <w:rFonts w:ascii="Times New Roman" w:eastAsia="標楷體" w:hAnsi="Times New Roman"/>
-          <w:color w:val="auto"/>
-          <w:sz w:val="24"/>
-          <w:szCs w:val="24"/>
-        </w:rPr>
-      </w:pPr>
-      <w:r>
-        <w:rPr>
-          <w:rFonts w:ascii="Times New Roman" w:eastAsia="標楷體" w:hAnsi="Times New Roman"/>
-          <w:noProof/>
-          <w:color w:val="auto"/>
-          <w:sz w:val="24"/>
-          <w:szCs w:val="24"/>
-        </w:rPr>
-        <w:drawing>
-          <wp:inline distT="0" distB="0" distL="0" distR="0" wp14:anchorId="110C3613" wp14:editId="1C8328E2">
-            <wp:extent cx="1080000" cy="1080000"/>
-            <wp:effectExtent l="0" t="0" r="6350" b="6350"/>
-            <wp:docPr id="1843799027" name="圖片 4" descr="一張含有 美工圖案, 卡通, 圓形, 圖形 的圖片&#10;&#10;自動產生的描述"/>
-            <wp:cNvGraphicFramePr>
-              <a:graphicFrameLocks xmlns:a="http://schemas.openxmlformats.org/drawingml/2006/main" noChangeAspect="1"/>
-            </wp:cNvGraphicFramePr>
-            <a:graphic xmlns:a="http://schemas.openxmlformats.org/drawingml/2006/main">
-              <a:graphicData uri="http://schemas.openxmlformats.org/drawingml/2006/picture">
-                <pic:pic xmlns:pic="http://schemas.openxmlformats.org/drawingml/2006/picture">
-                  <pic:nvPicPr>
-                    <pic:cNvPr id="1843799027" name="圖片 4" descr="一張含有 美工圖案, 卡通, 圓形, 圖形 的圖片&#10;&#10;自動產生的描述"/>
-                    <pic:cNvPicPr>
-                      <a:picLocks noChangeAspect="1" noChangeArrowheads="1"/>
-                    </pic:cNvPicPr>
-                  </pic:nvPicPr>
-                  <pic:blipFill>
-                    <a:blip r:embed="rId8" cstate="print">
-                      <a:extLst>
-                        <a:ext uri="{28A0092B-C50C-407E-A947-70E740481C1C}">
-                          <a14:useLocalDpi xmlns:a14="http://schemas.microsoft.com/office/drawing/2010/main" val="0"/>
-                        </a:ext>
-                      </a:extLst>
-                    </a:blip>
-                    <a:srcRect/>
-                    <a:stretch>
-                      <a:fillRect/>
-                    </a:stretch>
-                  </pic:blipFill>
-                  <pic:spPr bwMode="auto">
-                    <a:xfrm>
-                      <a:off x="0" y="0"/>
-                      <a:ext cx="1080000" cy="1080000"/>
-                    </a:xfrm>
-                    <a:prstGeom prst="rect">
-                      <a:avLst/>
-                    </a:prstGeom>
-                    <a:noFill/>
-                    <a:ln>
-                      <a:noFill/>
-                    </a:ln>
-                  </pic:spPr>
-                </pic:pic>
-              </a:graphicData>
-            </a:graphic>
-          </wp:inline>
-        </w:drawing>
-      </w:r>
-    </w:p>
-    <w:p>
-      <w:pPr>
-        <w:adjustRightInd w:val="0"/>
-        <w:snapToGrid w:val="0"/>
-        <w:spacing w:before="0" w:after="0" w:line="240" w:lineRule="auto"/>
-        <w:ind w:leftChars="30" w:left="64"/>
-        <w:rPr>
-          <w:rFonts w:ascii="Times New Roman" w:eastAsia="標楷體" w:hAnsi="Times New Roman"/>
-          <w:color w:val="auto"/>
-          <w:lang w:eastAsia="zh-TW"/>
-        </w:rPr>
-      </w:pPr>
-      <w:r>
-        <w:rPr>
-          <w:rFonts w:ascii="Times New Roman" w:eastAsia="標楷體" w:hAnsi="Times New Roman" w:hint="eastAsia"/>
-          <w:color w:val="auto"/>
-          <w:lang w:eastAsia="zh-TW"/>
-        </w:rPr>
-        <w:t>圖</w:t>
-      </w:r>
-      <w:r>
-        <w:rPr>
-          <w:rFonts w:ascii="Times New Roman" w:eastAsia="標楷體" w:hAnsi="Times New Roman" w:hint="eastAsia"/>
-          <w:color w:val="auto"/>
-          <w:lang w:eastAsia="zh-TW"/>
-        </w:rPr>
-        <w:t>2-2</w:t>
-      </w:r>
-      <w:r>
-        <w:rPr>
-          <w:rFonts w:ascii="Times New Roman" w:eastAsia="標楷體" w:hAnsi="Times New Roman" w:hint="eastAsia"/>
-          <w:color w:val="auto"/>
-          <w:lang w:eastAsia="zh-TW"/>
-        </w:rPr>
-        <w:t>、</w:t>
-      </w:r>
-      <w:r>
-        <w:rPr>
-          <w:rFonts w:ascii="Times New Roman" w:eastAsia="標楷體" w:hAnsi="Times New Roman" w:hint="eastAsia"/>
-          <w:color w:val="auto"/>
-          <w:lang w:eastAsia="zh-TW"/>
-        </w:rPr>
-        <w:t>We</w:t>
-      </w:r>
-      <w:r>
-        <w:rPr>
-          <w:rFonts w:ascii="Times New Roman" w:eastAsia="標楷體" w:hAnsi="Times New Roman"/>
-          <w:color w:val="auto"/>
-          <w:lang w:eastAsia="zh-TW"/>
-        </w:rPr>
-        <w:t>Chat logo</w:t>
-      </w:r>
-    </w:p>
-    <w:p>
-      <w:pPr>
-        <w:adjustRightInd w:val="0"/>
-        <w:snapToGrid w:val="0"/>
-        <w:spacing w:before="0" w:after="0" w:line="240" w:lineRule="auto"/>
-        <w:ind w:firstLineChars="200" w:firstLine="468"/>
-        <w:rPr>
-          <w:rFonts w:ascii="Times New Roman" w:eastAsia="標楷體" w:hAnsi="Times New Roman"/>
-          <w:color w:val="auto"/>
-          <w:sz w:val="24"/>
-          <w:szCs w:val="24"/>
-          <w:lang w:eastAsia="zh-TW"/>
-        </w:rPr>
-        <w:sectPr>
-          <w:type w:val="continuous"/>
-          <w:pgSz w:w="11906" w:h="16838"/>
-          <w:pgMar w:top="1440" w:right="1800" w:bottom="1440" w:left="1800" w:header="851" w:footer="992" w:gutter="0"/>
-          <w:cols w:num="2" w:space="425"/>
-          <w:docGrid w:type="lines" w:linePitch="360"/>
-        </w:sectPr>
-      </w:pPr>
     </w:p>
     <w:p>
       <w:pPr>
@@ -2369,112 +2645,62 @@
         <w:ind w:firstLineChars="200" w:firstLine="468"/>
         <w:jc w:val="both"/>
         <w:rPr>
+          <w:rFonts w:ascii="Times New Roman" w:eastAsia="標楷體" w:hAnsi="Times New Roman" w:hint="eastAsia"/>
+          <w:color w:val="auto"/>
+          <w:sz w:val="24"/>
+          <w:szCs w:val="24"/>
+          <w:lang w:eastAsia="zh-TW"/>
+        </w:rPr>
+      </w:pPr>
+      <w:r>
+        <w:rPr>
           <w:rFonts w:ascii="Times New Roman" w:eastAsia="標楷體" w:hAnsi="Times New Roman"/>
           <w:color w:val="auto"/>
           <w:sz w:val="24"/>
           <w:szCs w:val="24"/>
           <w:lang w:eastAsia="zh-TW"/>
         </w:rPr>
-      </w:pPr>
+        <w:t>這些現有功能為</w:t>
+      </w:r>
       <w:r>
         <w:rPr>
-          <w:rFonts w:ascii="Times New Roman" w:eastAsia="標楷體" w:hAnsi="Times New Roman" w:hint="eastAsia"/>
+          <w:rFonts w:ascii="Times New Roman" w:eastAsia="標楷體" w:hAnsi="Times New Roman"/>
           <w:color w:val="auto"/>
           <w:sz w:val="24"/>
           <w:szCs w:val="24"/>
           <w:lang w:eastAsia="zh-TW"/>
         </w:rPr>
-        <w:t>LINE</w:t>
+        <w:t xml:space="preserve"> LINE </w:t>
       </w:r>
       <w:r>
         <w:rPr>
-          <w:rFonts w:ascii="Times New Roman" w:eastAsia="標楷體" w:hAnsi="Times New Roman" w:hint="eastAsia"/>
+          <w:rFonts w:ascii="Times New Roman" w:eastAsia="標楷體" w:hAnsi="Times New Roman"/>
           <w:color w:val="auto"/>
           <w:sz w:val="24"/>
           <w:szCs w:val="24"/>
           <w:lang w:eastAsia="zh-TW"/>
         </w:rPr>
-        <w:t>是由日本的</w:t>
+        <w:t>在電商領域的潛在創新奠定了基礎。透過已有的通信和多媒體功能，</w:t>
       </w:r>
       <w:r>
         <w:rPr>
-          <w:rFonts w:ascii="Times New Roman" w:eastAsia="標楷體" w:hAnsi="Times New Roman" w:hint="eastAsia"/>
+          <w:rFonts w:ascii="Times New Roman" w:eastAsia="標楷體" w:hAnsi="Times New Roman"/>
           <w:color w:val="auto"/>
           <w:sz w:val="24"/>
           <w:szCs w:val="24"/>
           <w:lang w:eastAsia="zh-TW"/>
         </w:rPr>
-        <w:t>NHN</w:t>
+        <w:t xml:space="preserve">LINE </w:t>
       </w:r>
       <w:r>
         <w:rPr>
-          <w:rFonts w:ascii="Times New Roman" w:eastAsia="標楷體" w:hAnsi="Times New Roman" w:hint="eastAsia"/>
+          <w:rFonts w:ascii="Times New Roman" w:eastAsia="標楷體" w:hAnsi="Times New Roman"/>
           <w:color w:val="auto"/>
           <w:sz w:val="24"/>
           <w:szCs w:val="24"/>
           <w:lang w:eastAsia="zh-TW"/>
         </w:rPr>
-        <w:t>株式會社（現在的</w:t>
-      </w:r>
-      <w:r>
-        <w:rPr>
-          <w:rFonts w:ascii="Times New Roman" w:eastAsia="標楷體" w:hAnsi="Times New Roman" w:hint="eastAsia"/>
-          <w:color w:val="auto"/>
-          <w:sz w:val="24"/>
-          <w:szCs w:val="24"/>
-          <w:lang w:eastAsia="zh-TW"/>
-        </w:rPr>
-        <w:t>LINE</w:t>
-      </w:r>
-      <w:r>
-        <w:rPr>
-          <w:rFonts w:ascii="Times New Roman" w:eastAsia="標楷體" w:hAnsi="Times New Roman" w:hint="eastAsia"/>
-          <w:color w:val="auto"/>
-          <w:sz w:val="24"/>
-          <w:szCs w:val="24"/>
-          <w:lang w:eastAsia="zh-TW"/>
-        </w:rPr>
-        <w:t>株式會社）於</w:t>
-      </w:r>
-      <w:r>
-        <w:rPr>
-          <w:rFonts w:ascii="Times New Roman" w:eastAsia="標楷體" w:hAnsi="Times New Roman" w:hint="eastAsia"/>
-          <w:color w:val="auto"/>
-          <w:sz w:val="24"/>
-          <w:szCs w:val="24"/>
-          <w:lang w:eastAsia="zh-TW"/>
-        </w:rPr>
-        <w:t>2011</w:t>
-      </w:r>
-      <w:r>
-        <w:rPr>
-          <w:rFonts w:ascii="Times New Roman" w:eastAsia="標楷體" w:hAnsi="Times New Roman" w:hint="eastAsia"/>
-          <w:color w:val="auto"/>
-          <w:sz w:val="24"/>
-          <w:szCs w:val="24"/>
-          <w:lang w:eastAsia="zh-TW"/>
-        </w:rPr>
-        <w:t>年推出的即時通訊軟體。最初是作為應對</w:t>
-      </w:r>
-      <w:r>
-        <w:rPr>
-          <w:rFonts w:ascii="Times New Roman" w:eastAsia="標楷體" w:hAnsi="Times New Roman" w:hint="eastAsia"/>
-          <w:color w:val="auto"/>
-          <w:sz w:val="24"/>
-          <w:szCs w:val="24"/>
-          <w:lang w:eastAsia="zh-TW"/>
-        </w:rPr>
-        <w:t>2011</w:t>
-      </w:r>
-      <w:r>
-        <w:rPr>
-          <w:rFonts w:ascii="Times New Roman" w:eastAsia="標楷體" w:hAnsi="Times New Roman" w:hint="eastAsia"/>
-          <w:color w:val="auto"/>
-          <w:sz w:val="24"/>
-          <w:szCs w:val="24"/>
-          <w:lang w:eastAsia="zh-TW"/>
-        </w:rPr>
-        <w:t>年東日本大地震的通信工具而推出的。它快速在日本和其他亞洲國家變得流行，並擴展到全球市場。短時間內積累數以億計的用戶，並且不僅提供即時訊息服務，還包括許多其他功能，如免費語音通話、視訊通話、貼圖、遊戲和許多其他應用程式。</w:t>
+        <w:t>在電子商務方面有可能提出更具創意和便利性的新功能，以滿足消費者的購物和交易需求。</w:t>
       </w:r>
     </w:p>
     <w:p>
@@ -2600,7 +2826,7 @@
                     <pic:cNvPicPr/>
                   </pic:nvPicPr>
                   <pic:blipFill>
-                    <a:blip r:embed="rId9" cstate="print">
+                    <a:blip r:embed="rId8" cstate="print">
                       <a:extLst>
                         <a:ext uri="{28A0092B-C50C-407E-A947-70E740481C1C}">
                           <a14:useLocalDpi xmlns:a14="http://schemas.microsoft.com/office/drawing/2010/main" val="0"/>
@@ -2678,7 +2904,25 @@
           <w:color w:val="auto"/>
           <w:lang w:eastAsia="zh-TW"/>
         </w:rPr>
-        <w:t>的使用者佔日本網絡用戶的</w:t>
+        <w:t>的使用者</w:t>
+      </w:r>
+      <w:proofErr w:type="gramStart"/>
+      <w:r>
+        <w:rPr>
+          <w:rFonts w:ascii="Times New Roman" w:eastAsia="標楷體" w:hAnsi="Times New Roman" w:hint="eastAsia"/>
+          <w:color w:val="auto"/>
+          <w:lang w:eastAsia="zh-TW"/>
+        </w:rPr>
+        <w:t>佔</w:t>
+      </w:r>
+      <w:proofErr w:type="gramEnd"/>
+      <w:r>
+        <w:rPr>
+          <w:rFonts w:ascii="Times New Roman" w:eastAsia="標楷體" w:hAnsi="Times New Roman" w:hint="eastAsia"/>
+          <w:color w:val="auto"/>
+          <w:lang w:eastAsia="zh-TW"/>
+        </w:rPr>
+        <w:t>日本網絡用戶的</w:t>
       </w:r>
       <w:r>
         <w:rPr>
@@ -2734,6 +2978,7 @@
           <w:sz w:val="24"/>
           <w:szCs w:val="24"/>
         </w:rPr>
+        <w:lastRenderedPageBreak/>
         <mc:AlternateContent>
           <mc:Choice Requires="wps">
             <w:drawing>
@@ -2836,7 +3081,7 @@
                     <pic:cNvPicPr/>
                   </pic:nvPicPr>
                   <pic:blipFill>
-                    <a:blip r:embed="rId10" cstate="print">
+                    <a:blip r:embed="rId9" cstate="print">
                       <a:extLst>
                         <a:ext uri="{28A0092B-C50C-407E-A947-70E740481C1C}">
                           <a14:useLocalDpi xmlns:a14="http://schemas.microsoft.com/office/drawing/2010/main" val="0"/>
@@ -2989,464 +3234,6 @@
     </w:p>
     <w:p>
       <w:pPr>
-        <w:adjustRightInd w:val="0"/>
-        <w:snapToGrid w:val="0"/>
-        <w:spacing w:beforeLines="25" w:before="60" w:afterLines="25" w:after="60" w:line="240" w:lineRule="auto"/>
-        <w:ind w:firstLineChars="200" w:firstLine="468"/>
-        <w:jc w:val="both"/>
-        <w:rPr>
-          <w:rFonts w:ascii="Times New Roman" w:eastAsia="標楷體" w:hAnsi="Times New Roman"/>
-          <w:color w:val="auto"/>
-          <w:sz w:val="24"/>
-          <w:szCs w:val="24"/>
-          <w:lang w:eastAsia="zh-TW"/>
-        </w:rPr>
-      </w:pPr>
-      <w:r>
-        <w:rPr>
-          <w:rFonts w:ascii="Times New Roman" w:eastAsia="標楷體" w:hAnsi="Times New Roman" w:hint="eastAsia"/>
-          <w:color w:val="auto"/>
-          <w:sz w:val="24"/>
-          <w:szCs w:val="24"/>
-          <w:lang w:eastAsia="zh-TW"/>
-        </w:rPr>
-        <w:lastRenderedPageBreak/>
-        <w:t>WeChat</w:t>
-      </w:r>
-      <w:r>
-        <w:rPr>
-          <w:rFonts w:ascii="Times New Roman" w:eastAsia="標楷體" w:hAnsi="Times New Roman" w:hint="eastAsia"/>
-          <w:color w:val="auto"/>
-          <w:sz w:val="24"/>
-          <w:szCs w:val="24"/>
-          <w:lang w:eastAsia="zh-TW"/>
-        </w:rPr>
-        <w:t>是由中國的融合計算公司（</w:t>
-      </w:r>
-      <w:r>
-        <w:rPr>
-          <w:rFonts w:ascii="Times New Roman" w:eastAsia="標楷體" w:hAnsi="Times New Roman" w:hint="eastAsia"/>
-          <w:color w:val="auto"/>
-          <w:sz w:val="24"/>
-          <w:szCs w:val="24"/>
-          <w:lang w:eastAsia="zh-TW"/>
-        </w:rPr>
-        <w:t>Tencent</w:t>
-      </w:r>
-      <w:r>
-        <w:rPr>
-          <w:rFonts w:ascii="Times New Roman" w:eastAsia="標楷體" w:hAnsi="Times New Roman" w:hint="eastAsia"/>
-          <w:color w:val="auto"/>
-          <w:sz w:val="24"/>
-          <w:szCs w:val="24"/>
-          <w:lang w:eastAsia="zh-TW"/>
-        </w:rPr>
-        <w:t>）於</w:t>
-      </w:r>
-      <w:r>
-        <w:rPr>
-          <w:rFonts w:ascii="Times New Roman" w:eastAsia="標楷體" w:hAnsi="Times New Roman" w:hint="eastAsia"/>
-          <w:color w:val="auto"/>
-          <w:sz w:val="24"/>
-          <w:szCs w:val="24"/>
-          <w:lang w:eastAsia="zh-TW"/>
-        </w:rPr>
-        <w:t>2011</w:t>
-      </w:r>
-      <w:r>
-        <w:rPr>
-          <w:rFonts w:ascii="Times New Roman" w:eastAsia="標楷體" w:hAnsi="Times New Roman" w:hint="eastAsia"/>
-          <w:color w:val="auto"/>
-          <w:sz w:val="24"/>
-          <w:szCs w:val="24"/>
-          <w:lang w:eastAsia="zh-TW"/>
-        </w:rPr>
-        <w:t>年推出的即時通訊軟體。融合計算公司是中國社交媒體和互聯網產品的龍頭企業。</w:t>
-      </w:r>
-      <w:r>
-        <w:rPr>
-          <w:rFonts w:ascii="Times New Roman" w:eastAsia="標楷體" w:hAnsi="Times New Roman" w:hint="eastAsia"/>
-          <w:color w:val="auto"/>
-          <w:sz w:val="24"/>
-          <w:szCs w:val="24"/>
-          <w:lang w:eastAsia="zh-TW"/>
-        </w:rPr>
-        <w:t>WeChat</w:t>
-      </w:r>
-      <w:r>
-        <w:rPr>
-          <w:rFonts w:ascii="Times New Roman" w:eastAsia="標楷體" w:hAnsi="Times New Roman" w:hint="eastAsia"/>
-          <w:color w:val="auto"/>
-          <w:sz w:val="24"/>
-          <w:szCs w:val="24"/>
-          <w:lang w:eastAsia="zh-TW"/>
-        </w:rPr>
-        <w:t>最初是一個即時訊息應用程式，但它迅速擴展了其功能，成為一個多功能的平台，用戶可以發送訊息、分享照片和影片、進行語音通話、購物、支付、訂購食品等。同時也引入了</w:t>
-      </w:r>
-      <w:r>
-        <w:rPr>
-          <w:rFonts w:ascii="Times New Roman" w:eastAsia="標楷體" w:hAnsi="Times New Roman" w:hint="eastAsia"/>
-          <w:color w:val="auto"/>
-          <w:sz w:val="24"/>
-          <w:szCs w:val="24"/>
-          <w:lang w:eastAsia="zh-TW"/>
-        </w:rPr>
-        <w:t>小程序</w:t>
-      </w:r>
-      <w:r>
-        <w:rPr>
-          <w:rFonts w:ascii="Times New Roman" w:eastAsia="標楷體" w:hAnsi="Times New Roman" w:hint="eastAsia"/>
-          <w:color w:val="auto"/>
-          <w:sz w:val="24"/>
-          <w:szCs w:val="24"/>
-          <w:lang w:eastAsia="zh-TW"/>
-        </w:rPr>
-        <w:t>，允許開發者在應用程式內建立輕量級應用程式。</w:t>
-      </w:r>
-    </w:p>
-    <w:p>
-      <w:pPr>
-        <w:adjustRightInd w:val="0"/>
-        <w:snapToGrid w:val="0"/>
-        <w:spacing w:beforeLines="25" w:before="60" w:after="0" w:line="240" w:lineRule="auto"/>
-        <w:jc w:val="center"/>
-        <w:rPr>
-          <w:rFonts w:ascii="Times New Roman" w:eastAsia="標楷體" w:hAnsi="Times New Roman"/>
-          <w:noProof/>
-          <w:color w:val="auto"/>
-          <w:sz w:val="24"/>
-          <w:szCs w:val="24"/>
-        </w:rPr>
-      </w:pPr>
-      <w:r>
-        <w:rPr>
-          <w:rFonts w:ascii="Times New Roman" w:eastAsia="標楷體" w:hAnsi="Times New Roman"/>
-          <w:noProof/>
-          <w:color w:val="auto"/>
-          <w:sz w:val="24"/>
-          <w:szCs w:val="24"/>
-        </w:rPr>
-        <mc:AlternateContent>
-          <mc:Choice Requires="wps">
-            <w:drawing>
-              <wp:anchor distT="0" distB="0" distL="114300" distR="114300" simplePos="0" relativeHeight="251661312" behindDoc="0" locked="0" layoutInCell="1" allowOverlap="1" wp14:anchorId="258DA798" wp14:editId="46633894">
-                <wp:simplePos x="0" y="0"/>
-                <wp:positionH relativeFrom="margin">
-                  <wp:align>center</wp:align>
-                </wp:positionH>
-                <wp:positionV relativeFrom="paragraph">
-                  <wp:posOffset>430946</wp:posOffset>
-                </wp:positionV>
-                <wp:extent cx="3743960" cy="150298"/>
-                <wp:effectExtent l="0" t="0" r="27940" b="21590"/>
-                <wp:wrapNone/>
-                <wp:docPr id="1443577053" name="矩形 6"/>
-                <wp:cNvGraphicFramePr/>
-                <a:graphic xmlns:a="http://schemas.openxmlformats.org/drawingml/2006/main">
-                  <a:graphicData uri="http://schemas.microsoft.com/office/word/2010/wordprocessingShape">
-                    <wps:wsp>
-                      <wps:cNvSpPr/>
-                      <wps:spPr>
-                        <a:xfrm>
-                          <a:off x="0" y="0"/>
-                          <a:ext cx="3743960" cy="150298"/>
-                        </a:xfrm>
-                        <a:prstGeom prst="rect">
-                          <a:avLst/>
-                        </a:prstGeom>
-                        <a:noFill/>
-                        <a:ln w="19050">
-                          <a:solidFill>
-                            <a:srgbClr val="00B0F0"/>
-                          </a:solidFill>
-                        </a:ln>
-                      </wps:spPr>
-                      <wps:style>
-                        <a:lnRef idx="2">
-                          <a:schemeClr val="accent1">
-                            <a:shade val="15000"/>
-                          </a:schemeClr>
-                        </a:lnRef>
-                        <a:fillRef idx="1">
-                          <a:schemeClr val="accent1"/>
-                        </a:fillRef>
-                        <a:effectRef idx="0">
-                          <a:schemeClr val="accent1"/>
-                        </a:effectRef>
-                        <a:fontRef idx="minor">
-                          <a:schemeClr val="lt1"/>
-                        </a:fontRef>
-                      </wps:style>
-                      <wps:bodyPr rot="0" spcFirstLastPara="0" vertOverflow="overflow" horzOverflow="overflow" vert="horz" wrap="square" lIns="91440" tIns="45720" rIns="91440" bIns="45720" numCol="1" spcCol="0" rtlCol="0" fromWordArt="0" anchor="ctr" anchorCtr="0" forceAA="0" compatLnSpc="1">
-                        <a:prstTxWarp prst="textNoShape">
-                          <a:avLst/>
-                        </a:prstTxWarp>
-                        <a:noAutofit/>
-                      </wps:bodyPr>
-                    </wps:wsp>
-                  </a:graphicData>
-                </a:graphic>
-                <wp14:sizeRelH relativeFrom="margin">
-                  <wp14:pctWidth>0</wp14:pctWidth>
-                </wp14:sizeRelH>
-                <wp14:sizeRelV relativeFrom="margin">
-                  <wp14:pctHeight>0</wp14:pctHeight>
-                </wp14:sizeRelV>
-              </wp:anchor>
-            </w:drawing>
-          </mc:Choice>
-          <mc:Fallback>
-            <w:pict>
-              <v:rect w14:anchorId="6FBF9365" id="矩形 6" o:spid="_x0000_s1026" style="position:absolute;margin-left:0;margin-top:33.95pt;width:294.8pt;height:11.85pt;z-index:251661312;visibility:visible;mso-wrap-style:square;mso-width-percent:0;mso-height-percent:0;mso-wrap-distance-left:9pt;mso-wrap-distance-top:0;mso-wrap-distance-right:9pt;mso-wrap-distance-bottom:0;mso-position-horizontal:center;mso-position-horizontal-relative:margin;mso-position-vertical:absolute;mso-position-vertical-relative:text;mso-width-percent:0;mso-height-percent:0;mso-width-relative:margin;mso-height-relative:margin;v-text-anchor:middle" o:gfxdata="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" filled="f" strokecolor="#00b0f0" strokeweight="1.5pt">
-                <w10:wrap anchorx="margin"/>
-              </v:rect>
-            </w:pict>
-          </mc:Fallback>
-        </mc:AlternateContent>
-      </w:r>
-      <w:r>
-        <w:rPr>
-          <w:rFonts w:ascii="Times New Roman" w:eastAsia="標楷體" w:hAnsi="Times New Roman"/>
-          <w:noProof/>
-          <w:color w:val="auto"/>
-          <w:sz w:val="24"/>
-          <w:szCs w:val="24"/>
-        </w:rPr>
-        <w:drawing>
-          <wp:inline distT="0" distB="0" distL="0" distR="0" wp14:anchorId="677E4EBE" wp14:editId="739FCC13">
-            <wp:extent cx="3960000" cy="2243174"/>
-            <wp:effectExtent l="0" t="0" r="2540" b="5080"/>
-            <wp:docPr id="733151822" name="圖片 9" descr="一張含有 文字, 螢幕擷取畫面, 軟體, 數字 的圖片&#10;&#10;自動產生的描述"/>
-            <wp:cNvGraphicFramePr>
-              <a:graphicFrameLocks xmlns:a="http://schemas.openxmlformats.org/drawingml/2006/main" noChangeAspect="1"/>
-            </wp:cNvGraphicFramePr>
-            <a:graphic xmlns:a="http://schemas.openxmlformats.org/drawingml/2006/main">
-              <a:graphicData uri="http://schemas.openxmlformats.org/drawingml/2006/picture">
-                <pic:pic xmlns:pic="http://schemas.openxmlformats.org/drawingml/2006/picture">
-                  <pic:nvPicPr>
-                    <pic:cNvPr id="733151822" name="圖片 9" descr="一張含有 文字, 螢幕擷取畫面, 軟體, 數字 的圖片&#10;&#10;自動產生的描述"/>
-                    <pic:cNvPicPr/>
-                  </pic:nvPicPr>
-                  <pic:blipFill>
-                    <a:blip r:embed="rId11" cstate="print">
-                      <a:extLst>
-                        <a:ext uri="{28A0092B-C50C-407E-A947-70E740481C1C}">
-                          <a14:useLocalDpi xmlns:a14="http://schemas.microsoft.com/office/drawing/2010/main" val="0"/>
-                        </a:ext>
-                      </a:extLst>
-                    </a:blip>
-                    <a:stretch>
-                      <a:fillRect/>
-                    </a:stretch>
-                  </pic:blipFill>
-                  <pic:spPr>
-                    <a:xfrm>
-                      <a:off x="0" y="0"/>
-                      <a:ext cx="3960000" cy="2243174"/>
-                    </a:xfrm>
-                    <a:prstGeom prst="rect">
-                      <a:avLst/>
-                    </a:prstGeom>
-                  </pic:spPr>
-                </pic:pic>
-              </a:graphicData>
-            </a:graphic>
-          </wp:inline>
-        </w:drawing>
-      </w:r>
-    </w:p>
-    <w:p>
-      <w:pPr>
-        <w:adjustRightInd w:val="0"/>
-        <w:snapToGrid w:val="0"/>
-        <w:spacing w:before="0" w:after="0" w:line="240" w:lineRule="auto"/>
-        <w:ind w:leftChars="30" w:left="64"/>
-        <w:jc w:val="center"/>
-        <w:rPr>
-          <w:rFonts w:ascii="Times New Roman" w:eastAsia="標楷體" w:hAnsi="Times New Roman"/>
-          <w:color w:val="auto"/>
-          <w:lang w:eastAsia="zh-TW"/>
-        </w:rPr>
-      </w:pPr>
-      <w:r>
-        <w:rPr>
-          <w:rFonts w:ascii="Times New Roman" w:eastAsia="標楷體" w:hAnsi="Times New Roman" w:hint="eastAsia"/>
-          <w:color w:val="auto"/>
-          <w:lang w:eastAsia="zh-TW"/>
-        </w:rPr>
-        <w:t>圖</w:t>
-      </w:r>
-      <w:r>
-        <w:rPr>
-          <w:rFonts w:ascii="Times New Roman" w:eastAsia="標楷體" w:hAnsi="Times New Roman" w:hint="eastAsia"/>
-          <w:color w:val="auto"/>
-          <w:lang w:eastAsia="zh-TW"/>
-        </w:rPr>
-        <w:t>2-5</w:t>
-      </w:r>
-      <w:r>
-        <w:rPr>
-          <w:rFonts w:ascii="Times New Roman" w:eastAsia="標楷體" w:hAnsi="Times New Roman" w:hint="eastAsia"/>
-          <w:color w:val="auto"/>
-          <w:lang w:eastAsia="zh-TW"/>
-        </w:rPr>
-        <w:t>、</w:t>
-      </w:r>
-      <w:r>
-        <w:rPr>
-          <w:rFonts w:ascii="Times New Roman" w:eastAsia="標楷體" w:hAnsi="Times New Roman" w:hint="eastAsia"/>
-          <w:color w:val="auto"/>
-          <w:lang w:eastAsia="zh-TW"/>
-        </w:rPr>
-        <w:t>WeChat</w:t>
-      </w:r>
-      <w:r>
-        <w:rPr>
-          <w:rFonts w:ascii="Times New Roman" w:eastAsia="標楷體" w:hAnsi="Times New Roman" w:hint="eastAsia"/>
-          <w:color w:val="auto"/>
-          <w:lang w:eastAsia="zh-TW"/>
-        </w:rPr>
-        <w:t>是中國最多人使用的社交通訊軟體</w:t>
-      </w:r>
-      <w:r>
-        <w:rPr>
-          <w:rFonts w:ascii="Times New Roman" w:eastAsia="標楷體" w:hAnsi="Times New Roman" w:hint="eastAsia"/>
-          <w:color w:val="auto"/>
-          <w:lang w:eastAsia="zh-TW"/>
-        </w:rPr>
-        <w:t>(77%)</w:t>
-      </w:r>
-    </w:p>
-    <w:p>
-      <w:pPr>
-        <w:adjustRightInd w:val="0"/>
-        <w:snapToGrid w:val="0"/>
-        <w:spacing w:beforeLines="25" w:before="60" w:after="0" w:line="240" w:lineRule="auto"/>
-        <w:jc w:val="center"/>
-        <w:rPr>
-          <w:rFonts w:ascii="Times New Roman" w:eastAsia="標楷體" w:hAnsi="Times New Roman"/>
-          <w:noProof/>
-          <w:color w:val="auto"/>
-          <w:sz w:val="24"/>
-          <w:szCs w:val="24"/>
-        </w:rPr>
-      </w:pPr>
-      <w:r>
-        <w:rPr>
-          <w:rFonts w:ascii="Times New Roman" w:eastAsia="標楷體" w:hAnsi="Times New Roman"/>
-          <w:noProof/>
-          <w:color w:val="auto"/>
-          <w:sz w:val="24"/>
-          <w:szCs w:val="24"/>
-        </w:rPr>
-        <w:drawing>
-          <wp:inline distT="0" distB="0" distL="0" distR="0" wp14:anchorId="5464FB2C" wp14:editId="4104B401">
-            <wp:extent cx="3012782" cy="3215593"/>
-            <wp:effectExtent l="0" t="0" r="0" b="4445"/>
-            <wp:docPr id="695242011" name="圖片 1" descr="一張含有 文字, 螢幕擷取畫面, 設計 的圖片&#10;&#10;自動產生的描述"/>
-            <wp:cNvGraphicFramePr>
-              <a:graphicFrameLocks xmlns:a="http://schemas.openxmlformats.org/drawingml/2006/main" noChangeAspect="1"/>
-            </wp:cNvGraphicFramePr>
-            <a:graphic xmlns:a="http://schemas.openxmlformats.org/drawingml/2006/main">
-              <a:graphicData uri="http://schemas.openxmlformats.org/drawingml/2006/picture">
-                <pic:pic xmlns:pic="http://schemas.openxmlformats.org/drawingml/2006/picture">
-                  <pic:nvPicPr>
-                    <pic:cNvPr id="695242011" name="圖片 1" descr="一張含有 文字, 螢幕擷取畫面, 設計 的圖片&#10;&#10;自動產生的描述"/>
-                    <pic:cNvPicPr/>
-                  </pic:nvPicPr>
-                  <pic:blipFill rotWithShape="1">
-                    <a:blip r:embed="rId12"/>
-                    <a:srcRect l="8793" t="42177" r="7511" b="9318"/>
-                    <a:stretch/>
-                  </pic:blipFill>
-                  <pic:spPr bwMode="auto">
-                    <a:xfrm>
-                      <a:off x="0" y="0"/>
-                      <a:ext cx="3013044" cy="3215872"/>
-                    </a:xfrm>
-                    <a:prstGeom prst="rect">
-                      <a:avLst/>
-                    </a:prstGeom>
-                    <a:ln>
-                      <a:noFill/>
-                    </a:ln>
-                    <a:extLst>
-                      <a:ext uri="{53640926-AAD7-44D8-BBD7-CCE9431645EC}">
-                        <a14:shadowObscured xmlns:a14="http://schemas.microsoft.com/office/drawing/2010/main"/>
-                      </a:ext>
-                    </a:extLst>
-                  </pic:spPr>
-                </pic:pic>
-              </a:graphicData>
-            </a:graphic>
-          </wp:inline>
-        </w:drawing>
-      </w:r>
-    </w:p>
-    <w:p>
-      <w:pPr>
-        <w:adjustRightInd w:val="0"/>
-        <w:snapToGrid w:val="0"/>
-        <w:spacing w:before="0" w:after="0" w:line="240" w:lineRule="auto"/>
-        <w:ind w:leftChars="30" w:left="64"/>
-        <w:jc w:val="center"/>
-        <w:rPr>
-          <w:rFonts w:ascii="Times New Roman" w:eastAsia="標楷體" w:hAnsi="Times New Roman"/>
-          <w:color w:val="auto"/>
-          <w:lang w:eastAsia="zh-TW"/>
-        </w:rPr>
-      </w:pPr>
-      <w:r>
-        <w:rPr>
-          <w:rFonts w:ascii="Times New Roman" w:eastAsia="標楷體" w:hAnsi="Times New Roman" w:hint="eastAsia"/>
-          <w:color w:val="auto"/>
-          <w:lang w:eastAsia="zh-TW"/>
-        </w:rPr>
-        <w:t>圖</w:t>
-      </w:r>
-      <w:r>
-        <w:rPr>
-          <w:rFonts w:ascii="Times New Roman" w:eastAsia="標楷體" w:hAnsi="Times New Roman" w:hint="eastAsia"/>
-          <w:color w:val="auto"/>
-          <w:lang w:eastAsia="zh-TW"/>
-        </w:rPr>
-        <w:t>2-6</w:t>
-      </w:r>
-      <w:r>
-        <w:rPr>
-          <w:rFonts w:ascii="Times New Roman" w:eastAsia="標楷體" w:hAnsi="Times New Roman" w:hint="eastAsia"/>
-          <w:color w:val="auto"/>
-          <w:lang w:eastAsia="zh-TW"/>
-        </w:rPr>
-        <w:t>、</w:t>
-      </w:r>
-      <w:r>
-        <w:rPr>
-          <w:rFonts w:ascii="Times New Roman" w:eastAsia="標楷體" w:hAnsi="Times New Roman" w:hint="eastAsia"/>
-          <w:color w:val="auto"/>
-          <w:lang w:eastAsia="zh-TW"/>
-        </w:rPr>
-        <w:t>WeChat</w:t>
-      </w:r>
-      <w:r>
-        <w:rPr>
-          <w:rFonts w:ascii="Times New Roman" w:eastAsia="標楷體" w:hAnsi="Times New Roman" w:hint="eastAsia"/>
-          <w:color w:val="auto"/>
-          <w:lang w:eastAsia="zh-TW"/>
-        </w:rPr>
-        <w:t>小程序</w:t>
-      </w:r>
-      <w:r>
-        <w:rPr>
-          <w:rFonts w:ascii="Times New Roman" w:eastAsia="標楷體" w:hAnsi="Times New Roman" w:hint="eastAsia"/>
-          <w:color w:val="auto"/>
-          <w:lang w:eastAsia="zh-TW"/>
-        </w:rPr>
-        <w:t>及其他輕量級應用程式</w:t>
-      </w:r>
-    </w:p>
-    <w:p>
-      <w:pPr>
         <w:pStyle w:val="afff8"/>
         <w:widowControl w:val="0"/>
         <w:numPr>
@@ -3543,8 +3330,9 @@
           <w:szCs w:val="24"/>
           <w:lang w:eastAsia="zh-TW"/>
         </w:rPr>
-        <w:t>隨著網際網路的普及以及線上零售業的持續發展，用戶越來越多地使用智慧手機和行動裝置進行線上購物，對通訊軟體的需求不斷增加。市場擴增許多領域，如即時客戶服務、線上購物、支付、社交媒體整合和營銷。通訊軟體不再僅用於交流，還用於搜尋和購買產品、收集</w:t>
+        <w:t>隨著網際網路的普及</w:t>
       </w:r>
+      <w:proofErr w:type="gramStart"/>
       <w:r>
         <w:rPr>
           <w:rFonts w:ascii="Times New Roman" w:eastAsia="標楷體" w:hAnsi="Times New Roman" w:hint="eastAsia"/>
@@ -3553,8 +3341,9 @@
           <w:szCs w:val="24"/>
           <w:lang w:eastAsia="zh-TW"/>
         </w:rPr>
-        <w:t>訊息</w:t>
+        <w:t>以及線上零售業</w:t>
       </w:r>
+      <w:proofErr w:type="gramEnd"/>
       <w:r>
         <w:rPr>
           <w:rFonts w:ascii="Times New Roman" w:eastAsia="標楷體" w:hAnsi="Times New Roman" w:hint="eastAsia"/>
@@ -3563,8 +3352,9 @@
           <w:szCs w:val="24"/>
           <w:lang w:eastAsia="zh-TW"/>
         </w:rPr>
-        <w:t>、分享反饋，並接收促銷</w:t>
+        <w:t>的持續發展，用戶越來越多地使用智慧手機和行動裝置進行線上購物，對通訊軟體的需求不斷增加。市場擴增許多領域，如即時客戶服務、線上購物、支付、社交媒體</w:t>
       </w:r>
+      <w:proofErr w:type="gramStart"/>
       <w:r>
         <w:rPr>
           <w:rFonts w:ascii="Times New Roman" w:eastAsia="標楷體" w:hAnsi="Times New Roman" w:hint="eastAsia"/>
@@ -3573,8 +3363,9 @@
           <w:szCs w:val="24"/>
           <w:lang w:eastAsia="zh-TW"/>
         </w:rPr>
-        <w:t>資訊</w:t>
+        <w:t>整合和營銷</w:t>
       </w:r>
+      <w:proofErr w:type="gramEnd"/>
       <w:r>
         <w:rPr>
           <w:rFonts w:ascii="Times New Roman" w:eastAsia="標楷體" w:hAnsi="Times New Roman" w:hint="eastAsia"/>
@@ -3583,7 +3374,7 @@
           <w:szCs w:val="24"/>
           <w:lang w:eastAsia="zh-TW"/>
         </w:rPr>
-        <w:t>，為商家提供了一個強大的工具以提供更個性化且即時互動的購物體驗，因此通訊軟體在電子商務中的市場規模越發巨大，價值也持續增長。</w:t>
+        <w:t>。通訊軟體不再僅用於交流，還用於搜尋和購買產品、收集訊息、分享反饋，並接收促銷資訊，為商家提供了一個強大的工具以提供更個性化且即時互動的購物體驗，因此通訊軟體在電子商務中的市場規模越發巨大，價值也持續增長。</w:t>
       </w:r>
     </w:p>
     <w:p>
@@ -3622,7 +3413,6 @@
           <w:sz w:val="24"/>
           <w:lang w:eastAsia="zh-TW"/>
         </w:rPr>
-        <w:lastRenderedPageBreak/>
         <w:t>市場趨勢</w:t>
       </w:r>
     </w:p>
@@ -3653,7 +3443,7 @@
       </w:r>
       <w:r>
         <w:rPr>
-          <w:rFonts w:ascii="Times New Roman" w:eastAsia="標楷體" w:hAnsi="Times New Roman" w:hint="eastAsia"/>
+          <w:rFonts w:ascii="Times New Roman" w:eastAsia="標楷體" w:hAnsi="Times New Roman"/>
           <w:color w:val="auto"/>
           <w:sz w:val="24"/>
           <w:szCs w:val="24"/>
@@ -3663,13 +3453,35 @@
       </w:r>
       <w:r>
         <w:rPr>
-          <w:rFonts w:ascii="Times New Roman" w:eastAsia="標楷體" w:hAnsi="Times New Roman" w:hint="eastAsia"/>
+          <w:rFonts w:ascii="Times New Roman" w:eastAsia="標楷體" w:hAnsi="Times New Roman"/>
           <w:color w:val="auto"/>
           <w:sz w:val="24"/>
           <w:szCs w:val="24"/>
           <w:lang w:eastAsia="zh-TW"/>
         </w:rPr>
-        <w:t>年，即時通訊軟體在電子商務市場有多項重要趨勢。其中，越來越多的通訊軟體專注於提供優質的移動購物體驗，強調即時支付和轉帳功能。使得用戶能夠透過即時通訊軟體實現便捷、快速的交易，進而減少購物車遺棄率，並推動了移動購物的普及。並且，通訊軟體使用人工智慧和機器學習技術，提供個人化的產品推薦，為用戶打造更具吸引力的購物體驗，有助於提高交易轉換率。此外，通訊軟體與社交媒體整合，用戶可在其中評論產品並分享購物體驗，加強了社交互動，提高了用戶參與度和信任度，對購物決策產生積極影響。</w:t>
+        <w:t>年，即時通訊軟體在電子商務市場有多項重要趨勢。其中，越來越多的通訊軟體專注於提供優質的移動購物體驗，強調即時支付和轉帳功能。使得用戶能夠透過即時通訊軟體實現便捷、快速的交易，進而減少購物車遺棄率，並推動了移動購物的普及。並且，通訊軟體使用人工智慧和機器學習技術，提供個人化的產品推薦，為用戶打造更具吸引力的購物體驗，有助於提高交易轉換率。</w:t>
+      </w:r>
+      <w:proofErr w:type="gramStart"/>
+      <w:r>
+        <w:rPr>
+          <w:rFonts w:ascii="Times New Roman" w:eastAsia="標楷體" w:hAnsi="Times New Roman"/>
+          <w:color w:val="auto"/>
+          <w:sz w:val="24"/>
+          <w:szCs w:val="24"/>
+          <w:lang w:eastAsia="zh-TW"/>
+        </w:rPr>
+        <w:t>此外，</w:t>
+      </w:r>
+      <w:proofErr w:type="gramEnd"/>
+      <w:r>
+        <w:rPr>
+          <w:rFonts w:ascii="Times New Roman" w:eastAsia="標楷體" w:hAnsi="Times New Roman"/>
+          <w:color w:val="auto"/>
+          <w:sz w:val="24"/>
+          <w:szCs w:val="24"/>
+          <w:lang w:eastAsia="zh-TW"/>
+        </w:rPr>
+        <w:t>通訊軟體與社交媒體整合，用戶可在其中評論產品並分享購物體驗，加強了社交互動，提高了用戶參與度和信任度，對購物決策產生積極影響。</w:t>
       </w:r>
     </w:p>
     <w:p>
@@ -3738,133 +3550,113 @@
       </w:r>
       <w:r>
         <w:rPr>
+          <w:rFonts w:ascii="Times New Roman" w:eastAsia="標楷體" w:hAnsi="Times New Roman"/>
+          <w:color w:val="auto"/>
+          <w:sz w:val="24"/>
+          <w:szCs w:val="24"/>
+          <w:lang w:eastAsia="zh-TW"/>
+        </w:rPr>
+        <w:t>WhatsApp</w:t>
+      </w:r>
+      <w:r>
+        <w:rPr>
+          <w:rFonts w:ascii="Times New Roman" w:eastAsia="標楷體" w:hAnsi="Times New Roman"/>
+          <w:color w:val="auto"/>
+          <w:sz w:val="24"/>
+          <w:szCs w:val="24"/>
+          <w:lang w:eastAsia="zh-TW"/>
+        </w:rPr>
+        <w:t>、</w:t>
+      </w:r>
+      <w:r>
+        <w:rPr>
+          <w:rFonts w:ascii="Times New Roman" w:eastAsia="標楷體" w:hAnsi="Times New Roman"/>
+          <w:color w:val="auto"/>
+          <w:sz w:val="24"/>
+          <w:szCs w:val="24"/>
+          <w:lang w:eastAsia="zh-TW"/>
+        </w:rPr>
+        <w:t>Facebook Messenger</w:t>
+      </w:r>
+      <w:r>
+        <w:rPr>
+          <w:rFonts w:ascii="Times New Roman" w:eastAsia="標楷體" w:hAnsi="Times New Roman"/>
+          <w:color w:val="auto"/>
+          <w:sz w:val="24"/>
+          <w:szCs w:val="24"/>
+          <w:lang w:eastAsia="zh-TW"/>
+        </w:rPr>
+        <w:t>、</w:t>
+      </w:r>
+      <w:r>
+        <w:rPr>
+          <w:rFonts w:ascii="Times New Roman" w:eastAsia="標楷體" w:hAnsi="Times New Roman"/>
+          <w:color w:val="auto"/>
+          <w:sz w:val="24"/>
+          <w:szCs w:val="24"/>
+          <w:lang w:eastAsia="zh-TW"/>
+        </w:rPr>
+        <w:t>WeChat</w:t>
+      </w:r>
+      <w:r>
+        <w:rPr>
+          <w:rFonts w:ascii="Times New Roman" w:eastAsia="標楷體" w:hAnsi="Times New Roman"/>
+          <w:color w:val="auto"/>
+          <w:sz w:val="24"/>
+          <w:szCs w:val="24"/>
+          <w:lang w:eastAsia="zh-TW"/>
+        </w:rPr>
+        <w:t>、</w:t>
+      </w:r>
+      <w:r>
+        <w:rPr>
+          <w:rFonts w:ascii="Times New Roman" w:eastAsia="標楷體" w:hAnsi="Times New Roman"/>
+          <w:color w:val="auto"/>
+          <w:sz w:val="24"/>
+          <w:szCs w:val="24"/>
+          <w:lang w:eastAsia="zh-TW"/>
+        </w:rPr>
+        <w:t>Line</w:t>
+      </w:r>
+      <w:r>
+        <w:rPr>
+          <w:rFonts w:ascii="Times New Roman" w:eastAsia="標楷體" w:hAnsi="Times New Roman"/>
+          <w:color w:val="auto"/>
+          <w:sz w:val="24"/>
+          <w:szCs w:val="24"/>
+          <w:lang w:eastAsia="zh-TW"/>
+        </w:rPr>
+        <w:t>、</w:t>
+      </w:r>
+      <w:r>
+        <w:rPr>
+          <w:rFonts w:ascii="Times New Roman" w:eastAsia="標楷體" w:hAnsi="Times New Roman"/>
+          <w:color w:val="auto"/>
+          <w:sz w:val="24"/>
+          <w:szCs w:val="24"/>
+          <w:lang w:eastAsia="zh-TW"/>
+        </w:rPr>
+        <w:t>Telegram</w:t>
+      </w:r>
+      <w:r>
+        <w:rPr>
+          <w:rFonts w:ascii="Times New Roman" w:eastAsia="標楷體" w:hAnsi="Times New Roman"/>
+          <w:color w:val="auto"/>
+          <w:sz w:val="24"/>
+          <w:szCs w:val="24"/>
+          <w:lang w:eastAsia="zh-TW"/>
+        </w:rPr>
+        <w:t>等通訊軟體，它們提供了包括即時支付、社交整合、客戶支援和個人化產品推薦等多種功能，以滿足不斷增長的用戶需求。這一市場的不斷發展，不僅受到現有參與者的競爭，還有新興參與者的湧入，以及政策、法規和用戶隱私等因素的影響。競爭者通過不斷創新和提供更多價值，努力擴大市場份額，提供更好的購物體驗，並改善用戶滿意度。市場的未來發展將取決於</w:t>
+      </w:r>
+      <w:r>
+        <w:rPr>
           <w:rFonts w:ascii="Times New Roman" w:eastAsia="標楷體" w:hAnsi="Times New Roman" w:hint="eastAsia"/>
           <w:color w:val="auto"/>
           <w:sz w:val="24"/>
           <w:szCs w:val="24"/>
           <w:lang w:eastAsia="zh-TW"/>
         </w:rPr>
-        <w:t>WhatsApp</w:t>
-      </w:r>
-      <w:r>
-        <w:rPr>
-          <w:rFonts w:ascii="Times New Roman" w:eastAsia="標楷體" w:hAnsi="Times New Roman" w:hint="eastAsia"/>
-          <w:color w:val="auto"/>
-          <w:sz w:val="24"/>
-          <w:szCs w:val="24"/>
-          <w:lang w:eastAsia="zh-TW"/>
-        </w:rPr>
-        <w:t>、</w:t>
-      </w:r>
-      <w:r>
-        <w:rPr>
-          <w:rFonts w:ascii="Times New Roman" w:eastAsia="標楷體" w:hAnsi="Times New Roman" w:hint="eastAsia"/>
-          <w:color w:val="auto"/>
-          <w:sz w:val="24"/>
-          <w:szCs w:val="24"/>
-          <w:lang w:eastAsia="zh-TW"/>
-        </w:rPr>
-        <w:t>Facebook Messenger</w:t>
-      </w:r>
-      <w:r>
-        <w:rPr>
-          <w:rFonts w:ascii="Times New Roman" w:eastAsia="標楷體" w:hAnsi="Times New Roman" w:hint="eastAsia"/>
-          <w:color w:val="auto"/>
-          <w:sz w:val="24"/>
-          <w:szCs w:val="24"/>
-          <w:lang w:eastAsia="zh-TW"/>
-        </w:rPr>
-        <w:t>、</w:t>
-      </w:r>
-      <w:r>
-        <w:rPr>
-          <w:rFonts w:ascii="Times New Roman" w:eastAsia="標楷體" w:hAnsi="Times New Roman" w:hint="eastAsia"/>
-          <w:color w:val="auto"/>
-          <w:sz w:val="24"/>
-          <w:szCs w:val="24"/>
-          <w:lang w:eastAsia="zh-TW"/>
-        </w:rPr>
-        <w:t>WeChat</w:t>
-      </w:r>
-      <w:r>
-        <w:rPr>
-          <w:rFonts w:ascii="Times New Roman" w:eastAsia="標楷體" w:hAnsi="Times New Roman" w:hint="eastAsia"/>
-          <w:color w:val="auto"/>
-          <w:sz w:val="24"/>
-          <w:szCs w:val="24"/>
-          <w:lang w:eastAsia="zh-TW"/>
-        </w:rPr>
-        <w:t>、</w:t>
-      </w:r>
-      <w:r>
-        <w:rPr>
-          <w:rFonts w:ascii="Times New Roman" w:eastAsia="標楷體" w:hAnsi="Times New Roman" w:hint="eastAsia"/>
-          <w:color w:val="auto"/>
-          <w:sz w:val="24"/>
-          <w:szCs w:val="24"/>
-          <w:lang w:eastAsia="zh-TW"/>
-        </w:rPr>
-        <w:t>Line</w:t>
-      </w:r>
-      <w:r>
-        <w:rPr>
-          <w:rFonts w:ascii="Times New Roman" w:eastAsia="標楷體" w:hAnsi="Times New Roman" w:hint="eastAsia"/>
-          <w:color w:val="auto"/>
-          <w:sz w:val="24"/>
-          <w:szCs w:val="24"/>
-          <w:lang w:eastAsia="zh-TW"/>
-        </w:rPr>
-        <w:t>、</w:t>
-      </w:r>
-      <w:r>
-        <w:rPr>
-          <w:rFonts w:ascii="Times New Roman" w:eastAsia="標楷體" w:hAnsi="Times New Roman" w:hint="eastAsia"/>
-          <w:color w:val="auto"/>
-          <w:sz w:val="24"/>
-          <w:szCs w:val="24"/>
-          <w:lang w:eastAsia="zh-TW"/>
-        </w:rPr>
-        <w:t>Telegram</w:t>
-      </w:r>
-      <w:r>
-        <w:rPr>
-          <w:rFonts w:ascii="Times New Roman" w:eastAsia="標楷體" w:hAnsi="Times New Roman" w:hint="eastAsia"/>
-          <w:color w:val="auto"/>
-          <w:sz w:val="24"/>
-          <w:szCs w:val="24"/>
-          <w:lang w:eastAsia="zh-TW"/>
-        </w:rPr>
-        <w:t>等通訊軟體，它們提供了包括即時支付、社交整合、客戶支援和個人化產品推薦</w:t>
-      </w:r>
-      <w:r>
-        <w:rPr>
-          <w:rFonts w:ascii="Times New Roman" w:eastAsia="標楷體" w:hAnsi="Times New Roman" w:hint="eastAsia"/>
-          <w:color w:val="auto"/>
-          <w:sz w:val="24"/>
-          <w:szCs w:val="24"/>
-          <w:lang w:eastAsia="zh-TW"/>
-        </w:rPr>
-        <w:t>等</w:t>
-      </w:r>
-      <w:r>
-        <w:rPr>
-          <w:rFonts w:ascii="Times New Roman" w:eastAsia="標楷體" w:hAnsi="Times New Roman" w:hint="eastAsia"/>
-          <w:color w:val="auto"/>
-          <w:sz w:val="24"/>
-          <w:szCs w:val="24"/>
-          <w:lang w:eastAsia="zh-TW"/>
-        </w:rPr>
-        <w:t>多種功能</w:t>
-      </w:r>
-      <w:r>
-        <w:rPr>
-          <w:rFonts w:ascii="Times New Roman" w:eastAsia="標楷體" w:hAnsi="Times New Roman" w:hint="eastAsia"/>
-          <w:color w:val="auto"/>
-          <w:sz w:val="24"/>
-          <w:szCs w:val="24"/>
-          <w:lang w:eastAsia="zh-TW"/>
-        </w:rPr>
-        <w:t>，以滿足不斷增長的用戶需求。這一市場的不斷發展，不僅受到現有參與者的競爭，還有新興參與者的湧入，以及政策、法規和用戶隱私等因素的影響。競爭者通過不斷創新和提供更多價值，努力擴大市場份額，提供更好的購物體驗，並改善用戶滿意度。市場的未來發展將取決於這些因素的變化，並可能包括更多的安全性和隱私措施，以滿足消費者的日益增長的需求。</w:t>
+        <w:t>這些因素的變化，並可能包括更多的安全性和隱私措施，以滿足消費者的日益增長的需求。</w:t>
       </w:r>
     </w:p>
     <w:p>
@@ -3942,6 +3734,7 @@
           <w:szCs w:val="24"/>
           <w:lang w:eastAsia="zh-TW"/>
         </w:rPr>
+        <w:lastRenderedPageBreak/>
         <w:t>即時通訊軟體的電子商務技術基礎包括實時數據傳輸、消息推送、支付集成等功能，這些功能使得用戶能夠在通訊軟體內直接進行商品交易、下訂單等電子商務活動。大數據分析也在即時通訊軟體中扮演關鍵角色，平台能夠通過分析用戶的行為和偏好，精確了解其需求，並為其提供個人化推薦，提高了用戶體驗，也有助於增加銷售量。</w:t>
       </w:r>
     </w:p>
@@ -4007,8 +3800,9 @@
           <w:szCs w:val="24"/>
           <w:lang w:eastAsia="zh-TW"/>
         </w:rPr>
-        <w:t>電子商務的安全性一直是極為重要的議題，特別是當它涉及到即時通訊軟體。這些平台包含大量敏感</w:t>
+        <w:t>電子商務的安全性一直是極為重要的議題，特別是當它涉及到即時通訊軟體。這些平台包含大量敏感訊息，包括用戶個人資料、付款資訊和交易記錄。因此，保護這些資訊免受未經授權訪問和數據洩漏的風險至關重要。通訊軟體需要提供多層次的安全措施，包括加密通訊、身份驗證機制、防篡改技術等，以確保用戶的數據得到充分保護，也需要積極應對各種威脅，包括釣魚攻擊、惡意軟體和用戶</w:t>
       </w:r>
+      <w:proofErr w:type="gramStart"/>
       <w:r>
         <w:rPr>
           <w:rFonts w:ascii="Times New Roman" w:eastAsia="標楷體" w:hAnsi="Times New Roman" w:hint="eastAsia"/>
@@ -4017,8 +3811,9 @@
           <w:szCs w:val="24"/>
           <w:lang w:eastAsia="zh-TW"/>
         </w:rPr>
-        <w:t>訊息</w:t>
+        <w:t>個</w:t>
       </w:r>
+      <w:proofErr w:type="gramEnd"/>
       <w:r>
         <w:rPr>
           <w:rFonts w:ascii="Times New Roman" w:eastAsia="標楷體" w:hAnsi="Times New Roman" w:hint="eastAsia"/>
@@ -4027,107 +3822,7 @@
           <w:szCs w:val="24"/>
           <w:lang w:eastAsia="zh-TW"/>
         </w:rPr>
-        <w:t>，包括用戶個人資料、付款</w:t>
-      </w:r>
-      <w:r>
-        <w:rPr>
-          <w:rFonts w:ascii="Times New Roman" w:eastAsia="標楷體" w:hAnsi="Times New Roman" w:hint="eastAsia"/>
-          <w:color w:val="auto"/>
-          <w:sz w:val="24"/>
-          <w:szCs w:val="24"/>
-          <w:lang w:eastAsia="zh-TW"/>
-        </w:rPr>
-        <w:t>資訊</w:t>
-      </w:r>
-      <w:r>
-        <w:rPr>
-          <w:rFonts w:ascii="Times New Roman" w:eastAsia="標楷體" w:hAnsi="Times New Roman" w:hint="eastAsia"/>
-          <w:color w:val="auto"/>
-          <w:sz w:val="24"/>
-          <w:szCs w:val="24"/>
-          <w:lang w:eastAsia="zh-TW"/>
-        </w:rPr>
-        <w:t>和交易記錄。因此，保護這些</w:t>
-      </w:r>
-      <w:r>
-        <w:rPr>
-          <w:rFonts w:ascii="Times New Roman" w:eastAsia="標楷體" w:hAnsi="Times New Roman" w:hint="eastAsia"/>
-          <w:color w:val="auto"/>
-          <w:sz w:val="24"/>
-          <w:szCs w:val="24"/>
-          <w:lang w:eastAsia="zh-TW"/>
-        </w:rPr>
-        <w:t>資訊</w:t>
-      </w:r>
-      <w:r>
-        <w:rPr>
-          <w:rFonts w:ascii="Times New Roman" w:eastAsia="標楷體" w:hAnsi="Times New Roman" w:hint="eastAsia"/>
-          <w:color w:val="auto"/>
-          <w:sz w:val="24"/>
-          <w:szCs w:val="24"/>
-          <w:lang w:eastAsia="zh-TW"/>
-        </w:rPr>
-        <w:t>免受未經授權訪問和數據洩漏的風險至關重要。通訊軟體需要提供多層次的安全措施，包括加密通訊、身份驗證機制、防篡改技術等，以確保用戶的數據得到充分保護，也需要積極應對各種威脅，包括釣魚攻擊、惡意</w:t>
-      </w:r>
-      <w:r>
-        <w:rPr>
-          <w:rFonts w:ascii="Times New Roman" w:eastAsia="標楷體" w:hAnsi="Times New Roman" w:hint="eastAsia"/>
-          <w:color w:val="auto"/>
-          <w:sz w:val="24"/>
-          <w:szCs w:val="24"/>
-          <w:lang w:eastAsia="zh-TW"/>
-        </w:rPr>
-        <w:t>軟體</w:t>
-      </w:r>
-      <w:r>
-        <w:rPr>
-          <w:rFonts w:ascii="Times New Roman" w:eastAsia="標楷體" w:hAnsi="Times New Roman" w:hint="eastAsia"/>
-          <w:color w:val="auto"/>
-          <w:sz w:val="24"/>
-          <w:szCs w:val="24"/>
-          <w:lang w:eastAsia="zh-TW"/>
-        </w:rPr>
-        <w:t>和用戶</w:t>
-      </w:r>
-      <w:r>
-        <w:rPr>
-          <w:rFonts w:ascii="Times New Roman" w:eastAsia="標楷體" w:hAnsi="Times New Roman" w:hint="eastAsia"/>
-          <w:color w:val="auto"/>
-          <w:sz w:val="24"/>
-          <w:szCs w:val="24"/>
-          <w:lang w:eastAsia="zh-TW"/>
-        </w:rPr>
-        <w:t>個資</w:t>
-      </w:r>
-      <w:r>
-        <w:rPr>
-          <w:rFonts w:ascii="Times New Roman" w:eastAsia="標楷體" w:hAnsi="Times New Roman" w:hint="eastAsia"/>
-          <w:color w:val="auto"/>
-          <w:sz w:val="24"/>
-          <w:szCs w:val="24"/>
-          <w:lang w:eastAsia="zh-TW"/>
-        </w:rPr>
-        <w:t>盜竊。因此，電子商務安全在即時通訊軟體中佔據著重要地位，以確保用戶和企業的數據</w:t>
-      </w:r>
-      <w:r>
-        <w:rPr>
-          <w:rFonts w:ascii="Times New Roman" w:eastAsia="標楷體" w:hAnsi="Times New Roman" w:hint="eastAsia"/>
-          <w:color w:val="auto"/>
-          <w:sz w:val="24"/>
-          <w:szCs w:val="24"/>
-          <w:lang w:eastAsia="zh-TW"/>
-        </w:rPr>
-        <w:t>及</w:t>
-      </w:r>
-      <w:r>
-        <w:rPr>
-          <w:rFonts w:ascii="Times New Roman" w:eastAsia="標楷體" w:hAnsi="Times New Roman" w:hint="eastAsia"/>
-          <w:color w:val="auto"/>
-          <w:sz w:val="24"/>
-          <w:szCs w:val="24"/>
-          <w:lang w:eastAsia="zh-TW"/>
-        </w:rPr>
-        <w:t>交易得到適當的保護。</w:t>
+        <w:t>資盜竊。因此，電子商務安全在即時通訊軟體中佔據著重要地位，以確保用戶和企業的數據及交易得到適當的保護。</w:t>
       </w:r>
       <w:r>
         <w:rPr>
@@ -4195,7 +3890,29 @@
           <w:szCs w:val="24"/>
           <w:lang w:eastAsia="zh-TW"/>
         </w:rPr>
-        <w:t>電子商務經營模式，是指企業在線上進行商業活動時所採用的組織和運作方式。以</w:t>
+        <w:t>電子商務經營模式，是指企業</w:t>
+      </w:r>
+      <w:proofErr w:type="gramStart"/>
+      <w:r>
+        <w:rPr>
+          <w:rFonts w:ascii="Times New Roman" w:eastAsia="標楷體" w:hAnsi="Times New Roman" w:hint="eastAsia"/>
+          <w:color w:val="auto"/>
+          <w:sz w:val="24"/>
+          <w:szCs w:val="24"/>
+          <w:lang w:eastAsia="zh-TW"/>
+        </w:rPr>
+        <w:t>在線上進行</w:t>
+      </w:r>
+      <w:proofErr w:type="gramEnd"/>
+      <w:r>
+        <w:rPr>
+          <w:rFonts w:ascii="Times New Roman" w:eastAsia="標楷體" w:hAnsi="Times New Roman" w:hint="eastAsia"/>
+          <w:color w:val="auto"/>
+          <w:sz w:val="24"/>
+          <w:szCs w:val="24"/>
+          <w:lang w:eastAsia="zh-TW"/>
+        </w:rPr>
+        <w:t>商業活動時所採用的組織和運作方式。以</w:t>
       </w:r>
       <w:r>
         <w:rPr>
@@ -4676,6 +4393,7 @@
                 <w:lang w:eastAsia="zh-TW"/>
               </w:rPr>
             </w:pPr>
+            <w:proofErr w:type="gramStart"/>
             <w:r>
               <w:rPr>
                 <w:rFonts w:ascii="Times New Roman" w:eastAsia="標楷體" w:hAnsi="Times New Roman" w:hint="eastAsia"/>
@@ -4684,7 +4402,18 @@
                 <w:szCs w:val="24"/>
                 <w:lang w:eastAsia="zh-TW"/>
               </w:rPr>
-              <w:t>整合拼團、直播、</w:t>
+              <w:t>整合拼團</w:t>
+            </w:r>
+            <w:proofErr w:type="gramEnd"/>
+            <w:r>
+              <w:rPr>
+                <w:rFonts w:ascii="Times New Roman" w:eastAsia="標楷體" w:hAnsi="Times New Roman" w:hint="eastAsia"/>
+                <w:color w:val="auto"/>
+                <w:sz w:val="24"/>
+                <w:szCs w:val="24"/>
+                <w:lang w:eastAsia="zh-TW"/>
+              </w:rPr>
+              <w:t>、直播、</w:t>
             </w:r>
             <w:r>
               <w:rPr>
@@ -4979,7 +4708,29 @@
                 <w:szCs w:val="24"/>
                 <w:lang w:eastAsia="zh-TW"/>
               </w:rPr>
-              <w:t>比一般個人帳號強大，可群發信息、管理用戶、分析數據、投票、加入會員、甚至是串接第三方應用程式等，是發展電子商務的必備工具。</w:t>
+              <w:t>比一般個人帳號強大，</w:t>
+            </w:r>
+            <w:proofErr w:type="gramStart"/>
+            <w:r>
+              <w:rPr>
+                <w:rFonts w:ascii="Times New Roman" w:eastAsia="標楷體" w:hAnsi="Times New Roman" w:hint="eastAsia"/>
+                <w:color w:val="auto"/>
+                <w:sz w:val="24"/>
+                <w:szCs w:val="24"/>
+                <w:lang w:eastAsia="zh-TW"/>
+              </w:rPr>
+              <w:t>可群發</w:t>
+            </w:r>
+            <w:proofErr w:type="gramEnd"/>
+            <w:r>
+              <w:rPr>
+                <w:rFonts w:ascii="Times New Roman" w:eastAsia="標楷體" w:hAnsi="Times New Roman" w:hint="eastAsia"/>
+                <w:color w:val="auto"/>
+                <w:sz w:val="24"/>
+                <w:szCs w:val="24"/>
+                <w:lang w:eastAsia="zh-TW"/>
+              </w:rPr>
+              <w:t>信息、管理用戶、分析數據、投票、加入會員、甚至是串接第三方應用程式等，是發展電子商務的必備工具。</w:t>
             </w:r>
           </w:p>
         </w:tc>
@@ -5045,6 +4796,7 @@
               </w:rPr>
               <w:t>企業</w:t>
             </w:r>
+            <w:proofErr w:type="gramStart"/>
             <w:r>
               <w:rPr>
                 <w:rFonts w:ascii="Times New Roman" w:eastAsia="標楷體" w:hAnsi="Times New Roman" w:hint="eastAsia"/>
@@ -5063,7 +4815,29 @@
                 <w:szCs w:val="24"/>
                 <w:lang w:eastAsia="zh-TW"/>
               </w:rPr>
-              <w:t>方便企業內部達到更快的溝通和更高效的協作，可以新增客戶的</w:t>
+              <w:t>方便</w:t>
+            </w:r>
+            <w:proofErr w:type="gramEnd"/>
+            <w:r>
+              <w:rPr>
+                <w:rFonts w:ascii="Times New Roman" w:eastAsia="標楷體" w:hAnsi="Times New Roman" w:hint="eastAsia"/>
+                <w:color w:val="auto"/>
+                <w:sz w:val="24"/>
+                <w:szCs w:val="24"/>
+                <w:lang w:eastAsia="zh-TW"/>
+              </w:rPr>
+              <w:t>企業內部達到更快的溝通和更高效的協作，可以新增客戶</w:t>
+            </w:r>
+            <w:proofErr w:type="gramStart"/>
+            <w:r>
+              <w:rPr>
+                <w:rFonts w:ascii="Times New Roman" w:eastAsia="標楷體" w:hAnsi="Times New Roman" w:hint="eastAsia"/>
+                <w:color w:val="auto"/>
+                <w:sz w:val="24"/>
+                <w:szCs w:val="24"/>
+                <w:lang w:eastAsia="zh-TW"/>
+              </w:rPr>
+              <w:t>的</w:t>
             </w:r>
             <w:r>
               <w:rPr>
@@ -5075,6 +4849,7 @@
               </w:rPr>
               <w:t>微信</w:t>
             </w:r>
+            <w:proofErr w:type="gramEnd"/>
             <w:r>
               <w:rPr>
                 <w:rFonts w:ascii="Times New Roman" w:eastAsia="標楷體" w:hAnsi="Times New Roman" w:hint="eastAsia"/>
@@ -5083,7 +4858,29 @@
                 <w:szCs w:val="24"/>
                 <w:lang w:eastAsia="zh-TW"/>
               </w:rPr>
-              <w:t>，在單聊、群組聊天、朋友圈、視訊中向客戶提供持續的服務，還可結合</w:t>
+              <w:t>，</w:t>
+            </w:r>
+            <w:proofErr w:type="gramStart"/>
+            <w:r>
+              <w:rPr>
+                <w:rFonts w:ascii="Times New Roman" w:eastAsia="標楷體" w:hAnsi="Times New Roman" w:hint="eastAsia"/>
+                <w:color w:val="auto"/>
+                <w:sz w:val="24"/>
+                <w:szCs w:val="24"/>
+                <w:lang w:eastAsia="zh-TW"/>
+              </w:rPr>
+              <w:t>在單聊</w:t>
+            </w:r>
+            <w:proofErr w:type="gramEnd"/>
+            <w:r>
+              <w:rPr>
+                <w:rFonts w:ascii="Times New Roman" w:eastAsia="標楷體" w:hAnsi="Times New Roman" w:hint="eastAsia"/>
+                <w:color w:val="auto"/>
+                <w:sz w:val="24"/>
+                <w:szCs w:val="24"/>
+                <w:lang w:eastAsia="zh-TW"/>
+              </w:rPr>
+              <w:t>、群組聊天、朋友圈、視訊中向客戶提供持續的服務，還可結合</w:t>
             </w:r>
             <w:r>
               <w:rPr>
@@ -5105,6 +4902,7 @@
               </w:rPr>
               <w:t>、支付等功能；更有「</w:t>
             </w:r>
+            <w:proofErr w:type="gramStart"/>
             <w:r>
               <w:rPr>
                 <w:rFonts w:ascii="Times New Roman" w:eastAsia="標楷體" w:hAnsi="Times New Roman" w:hint="eastAsia"/>
@@ -5123,7 +4921,18 @@
                 <w:szCs w:val="24"/>
                 <w:lang w:eastAsia="zh-TW"/>
               </w:rPr>
-              <w:t>客服」，為客戶提供臨時諮詢服務。</w:t>
+              <w:t>客</w:t>
+            </w:r>
+            <w:proofErr w:type="gramEnd"/>
+            <w:r>
+              <w:rPr>
+                <w:rFonts w:ascii="Times New Roman" w:eastAsia="標楷體" w:hAnsi="Times New Roman" w:hint="eastAsia"/>
+                <w:color w:val="auto"/>
+                <w:sz w:val="24"/>
+                <w:szCs w:val="24"/>
+                <w:lang w:eastAsia="zh-TW"/>
+              </w:rPr>
+              <w:t>服」，為客戶提供臨時諮詢服務。</w:t>
             </w:r>
           </w:p>
         </w:tc>
@@ -5286,7 +5095,51 @@
           <w:lang w:eastAsia="zh-TW"/>
         </w:rPr>
         <w:lastRenderedPageBreak/>
-        <w:t>在科技與網路高速發展的時代，各種零售業者都在積極尋求在競爭激烈的環境中生存下去的方法。以上為兩大社交電商平台在線上為企業提升營收的關鍵途徑。我們日常生活中不可或缺的社交工具，實際上也具備強大的電子商務潛力。從實體店面轉電商平台上的銷售，協助節省時間、精力和成本，其中的升值和想像空間必然深不可測。</w:t>
+        <w:t>在科技與網路高速發展的時代，各種零售業者都在積極尋求在競爭激烈的環境中生存下去的方法。以上為兩大社交電商平台</w:t>
+      </w:r>
+      <w:proofErr w:type="gramStart"/>
+      <w:r>
+        <w:rPr>
+          <w:rFonts w:ascii="Times New Roman" w:eastAsia="標楷體" w:hAnsi="Times New Roman" w:hint="eastAsia"/>
+          <w:color w:val="auto"/>
+          <w:sz w:val="24"/>
+          <w:szCs w:val="24"/>
+          <w:lang w:eastAsia="zh-TW"/>
+        </w:rPr>
+        <w:t>在線上為</w:t>
+      </w:r>
+      <w:proofErr w:type="gramEnd"/>
+      <w:r>
+        <w:rPr>
+          <w:rFonts w:ascii="Times New Roman" w:eastAsia="標楷體" w:hAnsi="Times New Roman" w:hint="eastAsia"/>
+          <w:color w:val="auto"/>
+          <w:sz w:val="24"/>
+          <w:szCs w:val="24"/>
+          <w:lang w:eastAsia="zh-TW"/>
+        </w:rPr>
+        <w:t>企業提升營收的關鍵途徑。我們日常生活中不可或缺的社交工具，實際上也具備強大的電子商務潛力。從實體</w:t>
+      </w:r>
+      <w:proofErr w:type="gramStart"/>
+      <w:r>
+        <w:rPr>
+          <w:rFonts w:ascii="Times New Roman" w:eastAsia="標楷體" w:hAnsi="Times New Roman" w:hint="eastAsia"/>
+          <w:color w:val="auto"/>
+          <w:sz w:val="24"/>
+          <w:szCs w:val="24"/>
+          <w:lang w:eastAsia="zh-TW"/>
+        </w:rPr>
+        <w:t>店面轉電商</w:t>
+      </w:r>
+      <w:proofErr w:type="gramEnd"/>
+      <w:r>
+        <w:rPr>
+          <w:rFonts w:ascii="Times New Roman" w:eastAsia="標楷體" w:hAnsi="Times New Roman" w:hint="eastAsia"/>
+          <w:color w:val="auto"/>
+          <w:sz w:val="24"/>
+          <w:szCs w:val="24"/>
+          <w:lang w:eastAsia="zh-TW"/>
+        </w:rPr>
+        <w:t>平台上的銷售，協助節省時間、精力和成本，其中的升值和想像空間必然深不可測。</w:t>
       </w:r>
     </w:p>
     <w:p>
@@ -5357,7 +5210,7 @@
           <w:color w:val="0070C0"/>
         </w:rPr>
       </w:pPr>
-      <w:hyperlink r:id="rId13" w:history="1">
+      <w:hyperlink r:id="rId10" w:history="1">
         <w:r>
           <w:rPr>
             <w:rStyle w:val="aff5"/>
@@ -5395,7 +5248,7 @@
           <w:color w:val="0070C0"/>
         </w:rPr>
       </w:pPr>
-      <w:hyperlink r:id="rId14" w:history="1">
+      <w:hyperlink r:id="rId11" w:history="1">
         <w:r>
           <w:rPr>
             <w:rStyle w:val="aff5"/>
@@ -5433,7 +5286,7 @@
           <w:color w:val="0070C0"/>
         </w:rPr>
       </w:pPr>
-      <w:hyperlink r:id="rId15" w:history="1">
+      <w:hyperlink r:id="rId12" w:history="1">
         <w:r>
           <w:rPr>
             <w:rStyle w:val="aff5"/>
@@ -5471,7 +5324,7 @@
           <w:color w:val="0070C0"/>
         </w:rPr>
       </w:pPr>
-      <w:hyperlink r:id="rId16" w:history="1">
+      <w:hyperlink r:id="rId13" w:history="1">
         <w:r>
           <w:rPr>
             <w:rStyle w:val="aff5"/>
@@ -5501,7 +5354,7 @@
           <w:color w:val="0070C0"/>
         </w:rPr>
       </w:pPr>
-      <w:hyperlink r:id="rId17" w:history="1">
+      <w:hyperlink r:id="rId14" w:history="1">
         <w:r>
           <w:rPr>
             <w:rStyle w:val="aff5"/>
@@ -5539,7 +5392,7 @@
           <w:color w:val="0070C0"/>
         </w:rPr>
       </w:pPr>
-      <w:hyperlink r:id="rId18" w:history="1">
+      <w:hyperlink r:id="rId15" w:history="1">
         <w:r>
           <w:rPr>
             <w:rStyle w:val="aff5"/>
@@ -5585,7 +5438,7 @@
           <w:color w:val="0070C0"/>
         </w:rPr>
       </w:pPr>
-      <w:hyperlink r:id="rId19" w:history="1">
+      <w:hyperlink r:id="rId16" w:history="1">
         <w:r>
           <w:rPr>
             <w:rStyle w:val="aff5"/>
@@ -5632,7 +5485,7 @@
           <w:color w:val="0070C0"/>
         </w:rPr>
       </w:pPr>
-      <w:hyperlink r:id="rId20" w:history="1">
+      <w:hyperlink r:id="rId17" w:history="1">
         <w:r>
           <w:rPr>
             <w:rStyle w:val="aff5"/>
@@ -5696,7 +5549,7 @@
           <w:lang w:eastAsia="zh-TW"/>
         </w:rPr>
       </w:pPr>
-      <w:hyperlink r:id="rId21" w:history="1">
+      <w:hyperlink r:id="rId18" w:history="1">
         <w:r>
           <w:rPr>
             <w:rStyle w:val="aff5"/>
@@ -5730,7 +5583,7 @@
           <w:lang w:eastAsia="zh-TW"/>
         </w:rPr>
       </w:pPr>
-      <w:hyperlink r:id="rId22" w:tgtFrame="_blank" w:history="1">
+      <w:hyperlink r:id="rId19" w:tgtFrame="_blank" w:history="1">
         <w:r>
           <w:rPr>
             <w:rStyle w:val="aff5"/>
@@ -5749,6 +5602,7 @@
           </w:rPr>
           <w:t>-</w:t>
         </w:r>
+        <w:proofErr w:type="gramStart"/>
         <w:r>
           <w:rPr>
             <w:rStyle w:val="aff5"/>
@@ -5756,7 +5610,17 @@
             <w:color w:val="0070C0"/>
             <w:lang w:eastAsia="zh-TW"/>
           </w:rPr>
-          <w:t>以淘寶網與</w:t>
+          <w:t>以淘寶</w:t>
+        </w:r>
+        <w:proofErr w:type="gramEnd"/>
+        <w:r>
+          <w:rPr>
+            <w:rStyle w:val="aff5"/>
+            <w:rFonts w:ascii="Times New Roman" w:eastAsia="標楷體" w:hAnsi="Times New Roman"/>
+            <w:color w:val="0070C0"/>
+            <w:lang w:eastAsia="zh-TW"/>
+          </w:rPr>
+          <w:t>網與</w:t>
         </w:r>
         <w:r>
           <w:rPr>
@@ -5800,7 +5664,8 @@
           <w:lang w:eastAsia="zh-TW"/>
         </w:rPr>
       </w:pPr>
-      <w:hyperlink r:id="rId23" w:tgtFrame="_blank" w:history="1">
+      <w:hyperlink r:id="rId20" w:tgtFrame="_blank" w:history="1">
+        <w:proofErr w:type="gramStart"/>
         <w:r>
           <w:rPr>
             <w:rStyle w:val="aff5"/>
@@ -5808,7 +5673,57 @@
             <w:color w:val="0070C0"/>
             <w:lang w:eastAsia="zh-TW"/>
           </w:rPr>
-          <w:t>微信成為消費者的新寵兒？微信為何會變成社群電商的新玩法</w:t>
+          <w:t>微信成為</w:t>
+        </w:r>
+        <w:proofErr w:type="gramEnd"/>
+        <w:r>
+          <w:rPr>
+            <w:rStyle w:val="aff5"/>
+            <w:rFonts w:ascii="Times New Roman" w:eastAsia="標楷體" w:hAnsi="Times New Roman"/>
+            <w:color w:val="0070C0"/>
+            <w:lang w:eastAsia="zh-TW"/>
+          </w:rPr>
+          <w:t>消費者的新寵兒？</w:t>
+        </w:r>
+        <w:proofErr w:type="gramStart"/>
+        <w:r>
+          <w:rPr>
+            <w:rStyle w:val="aff5"/>
+            <w:rFonts w:ascii="Times New Roman" w:eastAsia="標楷體" w:hAnsi="Times New Roman"/>
+            <w:color w:val="0070C0"/>
+            <w:lang w:eastAsia="zh-TW"/>
+          </w:rPr>
+          <w:t>微信為何</w:t>
+        </w:r>
+        <w:proofErr w:type="gramEnd"/>
+        <w:r>
+          <w:rPr>
+            <w:rStyle w:val="aff5"/>
+            <w:rFonts w:ascii="Times New Roman" w:eastAsia="標楷體" w:hAnsi="Times New Roman"/>
+            <w:color w:val="0070C0"/>
+            <w:lang w:eastAsia="zh-TW"/>
+          </w:rPr>
+          <w:t>會變成</w:t>
+        </w:r>
+        <w:proofErr w:type="gramStart"/>
+        <w:r>
+          <w:rPr>
+            <w:rStyle w:val="aff5"/>
+            <w:rFonts w:ascii="Times New Roman" w:eastAsia="標楷體" w:hAnsi="Times New Roman"/>
+            <w:color w:val="0070C0"/>
+            <w:lang w:eastAsia="zh-TW"/>
+          </w:rPr>
+          <w:t>社群電商</w:t>
+        </w:r>
+        <w:proofErr w:type="gramEnd"/>
+        <w:r>
+          <w:rPr>
+            <w:rStyle w:val="aff5"/>
+            <w:rFonts w:ascii="Times New Roman" w:eastAsia="標楷體" w:hAnsi="Times New Roman"/>
+            <w:color w:val="0070C0"/>
+            <w:lang w:eastAsia="zh-TW"/>
+          </w:rPr>
+          <w:t>的新玩法</w:t>
         </w:r>
         <w:r>
           <w:rPr>
@@ -5843,7 +5758,7 @@
           <w:lang w:eastAsia="zh-TW"/>
         </w:rPr>
       </w:pPr>
-      <w:hyperlink r:id="rId24" w:tgtFrame="_blank" w:history="1">
+      <w:hyperlink r:id="rId21" w:tgtFrame="_blank" w:history="1">
         <w:r>
           <w:rPr>
             <w:rStyle w:val="aff5"/>
@@ -5905,8 +5820,19 @@
             <w:color w:val="0070C0"/>
             <w:lang w:eastAsia="zh-TW"/>
           </w:rPr>
-          <w:t>購物，再購物」，秒懂</w:t>
+          <w:t>購物，再購物」，</w:t>
         </w:r>
+        <w:proofErr w:type="gramStart"/>
+        <w:r>
+          <w:rPr>
+            <w:rStyle w:val="aff5"/>
+            <w:rFonts w:ascii="Times New Roman" w:eastAsia="標楷體" w:hAnsi="Times New Roman"/>
+            <w:color w:val="0070C0"/>
+            <w:lang w:eastAsia="zh-TW"/>
+          </w:rPr>
+          <w:t>秒懂</w:t>
+        </w:r>
+        <w:proofErr w:type="gramEnd"/>
         <w:r>
           <w:rPr>
             <w:rStyle w:val="aff5"/>
@@ -5949,7 +5875,7 @@
           <w:lang w:eastAsia="zh-TW"/>
         </w:rPr>
       </w:pPr>
-      <w:hyperlink r:id="rId25" w:tgtFrame="_blank" w:history="1">
+      <w:hyperlink r:id="rId22" w:tgtFrame="_blank" w:history="1">
         <w:r>
           <w:rPr>
             <w:rStyle w:val="aff5"/>
@@ -5959,6 +5885,7 @@
           </w:rPr>
           <w:t>LINE</w:t>
         </w:r>
+        <w:proofErr w:type="gramStart"/>
         <w:r>
           <w:rPr>
             <w:rStyle w:val="aff5"/>
@@ -5966,7 +5893,17 @@
             <w:color w:val="0070C0"/>
             <w:lang w:eastAsia="zh-TW"/>
           </w:rPr>
-          <w:t>揪團怎麼用？開團、團購統計、轉帳邀請、收款完整教學</w:t>
+          <w:t>揪團怎麼</w:t>
+        </w:r>
+        <w:proofErr w:type="gramEnd"/>
+        <w:r>
+          <w:rPr>
+            <w:rStyle w:val="aff5"/>
+            <w:rFonts w:ascii="Times New Roman" w:eastAsia="標楷體" w:hAnsi="Times New Roman"/>
+            <w:color w:val="0070C0"/>
+            <w:lang w:eastAsia="zh-TW"/>
+          </w:rPr>
+          <w:t>用？開團、團購統計、轉帳邀請、收款完整教學</w:t>
         </w:r>
         <w:r>
           <w:rPr>
@@ -6000,7 +5937,7 @@
           <w:color w:val="0070C0"/>
         </w:rPr>
       </w:pPr>
-      <w:hyperlink r:id="rId26" w:tgtFrame="_blank" w:history="1">
+      <w:hyperlink r:id="rId23" w:tgtFrame="_blank" w:history="1">
         <w:r>
           <w:rPr>
             <w:rStyle w:val="aff5"/>
@@ -6032,7 +5969,8 @@
           <w:lang w:eastAsia="zh-TW"/>
         </w:rPr>
       </w:pPr>
-      <w:hyperlink r:id="rId27" w:tgtFrame="_blank" w:history="1">
+      <w:hyperlink r:id="rId24" w:tgtFrame="_blank" w:history="1">
+        <w:proofErr w:type="gramStart"/>
         <w:r>
           <w:rPr>
             <w:rStyle w:val="aff5"/>
@@ -6041,6 +5979,61 @@
             <w:lang w:eastAsia="zh-TW"/>
           </w:rPr>
           <w:t>企業微信</w:t>
+        </w:r>
+        <w:proofErr w:type="gramEnd"/>
+        <w:r>
+          <w:rPr>
+            <w:rStyle w:val="aff5"/>
+            <w:rFonts w:ascii="Times New Roman" w:eastAsia="標楷體" w:hAnsi="Times New Roman"/>
+            <w:color w:val="0070C0"/>
+            <w:lang w:eastAsia="zh-TW"/>
+          </w:rPr>
+          <w:t xml:space="preserve"> </w:t>
+        </w:r>
+      </w:hyperlink>
+      <w:r>
+        <w:rPr>
+          <w:rStyle w:val="aff5"/>
+          <w:rFonts w:ascii="Times New Roman" w:eastAsia="標楷體" w:hAnsi="Times New Roman"/>
+          <w:color w:val="0070C0"/>
+          <w:lang w:eastAsia="zh-TW"/>
+        </w:rPr>
+        <w:t> </w:t>
+      </w:r>
+    </w:p>
+    <w:p>
+      <w:pPr>
+        <w:adjustRightInd w:val="0"/>
+        <w:snapToGrid w:val="0"/>
+        <w:spacing w:before="0" w:after="0" w:line="240" w:lineRule="auto"/>
+        <w:jc w:val="both"/>
+        <w:rPr>
+          <w:rStyle w:val="aff5"/>
+          <w:rFonts w:ascii="Times New Roman" w:eastAsia="標楷體" w:hAnsi="Times New Roman"/>
+          <w:color w:val="0070C0"/>
+          <w:lang w:eastAsia="zh-TW"/>
+        </w:rPr>
+      </w:pPr>
+      <w:hyperlink r:id="rId25" w:tgtFrame="_blank" w:history="1">
+        <w:proofErr w:type="gramStart"/>
+        <w:r>
+          <w:rPr>
+            <w:rStyle w:val="aff5"/>
+            <w:rFonts w:ascii="Times New Roman" w:eastAsia="標楷體" w:hAnsi="Times New Roman"/>
+            <w:color w:val="0070C0"/>
+            <w:lang w:eastAsia="zh-TW"/>
+          </w:rPr>
+          <w:t>微信小</w:t>
+        </w:r>
+        <w:proofErr w:type="gramEnd"/>
+        <w:r>
+          <w:rPr>
+            <w:rStyle w:val="aff5"/>
+            <w:rFonts w:ascii="Times New Roman" w:eastAsia="標楷體" w:hAnsi="Times New Roman"/>
+            <w:color w:val="0070C0"/>
+            <w:lang w:eastAsia="zh-TW"/>
+          </w:rPr>
+          <w:t>程序</w:t>
         </w:r>
         <w:r>
           <w:rPr>
@@ -6075,7 +6068,8 @@
           <w:lang w:eastAsia="zh-TW"/>
         </w:rPr>
       </w:pPr>
-      <w:hyperlink r:id="rId28" w:tgtFrame="_blank" w:history="1">
+      <w:hyperlink r:id="rId26" w:tgtFrame="_blank" w:history="1">
+        <w:proofErr w:type="gramStart"/>
         <w:r>
           <w:rPr>
             <w:rStyle w:val="aff5"/>
@@ -6083,7 +6077,17 @@
             <w:color w:val="0070C0"/>
             <w:lang w:eastAsia="zh-TW"/>
           </w:rPr>
-          <w:t>微信小程序</w:t>
+          <w:t>微信電</w:t>
+        </w:r>
+        <w:proofErr w:type="gramEnd"/>
+        <w:r>
+          <w:rPr>
+            <w:rStyle w:val="aff5"/>
+            <w:rFonts w:ascii="Times New Roman" w:eastAsia="標楷體" w:hAnsi="Times New Roman"/>
+            <w:color w:val="0070C0"/>
+            <w:lang w:eastAsia="zh-TW"/>
+          </w:rPr>
+          <w:t>商：蓄勢待發的「潛力股」</w:t>
         </w:r>
         <w:r>
           <w:rPr>
@@ -6118,50 +6122,7 @@
           <w:lang w:eastAsia="zh-TW"/>
         </w:rPr>
       </w:pPr>
-      <w:hyperlink r:id="rId29" w:tgtFrame="_blank" w:history="1">
-        <w:r>
-          <w:rPr>
-            <w:rStyle w:val="aff5"/>
-            <w:rFonts w:ascii="Times New Roman" w:eastAsia="標楷體" w:hAnsi="Times New Roman"/>
-            <w:color w:val="0070C0"/>
-            <w:lang w:eastAsia="zh-TW"/>
-          </w:rPr>
-          <w:t>微信電商：蓄勢待發的「潛力股」</w:t>
-        </w:r>
-        <w:r>
-          <w:rPr>
-            <w:rStyle w:val="aff5"/>
-            <w:rFonts w:ascii="Times New Roman" w:eastAsia="標楷體" w:hAnsi="Times New Roman"/>
-            <w:color w:val="0070C0"/>
-            <w:lang w:eastAsia="zh-TW"/>
-          </w:rPr>
-          <w:t xml:space="preserve"> </w:t>
-        </w:r>
-      </w:hyperlink>
-      <w:r>
-        <w:rPr>
-          <w:rStyle w:val="aff5"/>
-          <w:rFonts w:ascii="Times New Roman" w:eastAsia="標楷體" w:hAnsi="Times New Roman"/>
-          <w:color w:val="0070C0"/>
-          <w:lang w:eastAsia="zh-TW"/>
-        </w:rPr>
-        <w:t> </w:t>
-      </w:r>
-    </w:p>
-    <w:p>
-      <w:pPr>
-        <w:adjustRightInd w:val="0"/>
-        <w:snapToGrid w:val="0"/>
-        <w:spacing w:before="0" w:after="0" w:line="240" w:lineRule="auto"/>
-        <w:jc w:val="both"/>
-        <w:rPr>
-          <w:rStyle w:val="aff5"/>
-          <w:rFonts w:ascii="Times New Roman" w:eastAsia="標楷體" w:hAnsi="Times New Roman"/>
-          <w:color w:val="0070C0"/>
-          <w:lang w:eastAsia="zh-TW"/>
-        </w:rPr>
-      </w:pPr>
-      <w:hyperlink r:id="rId30" w:tgtFrame="_blank" w:history="1">
+      <w:hyperlink r:id="rId27" w:tgtFrame="_blank" w:history="1">
         <w:r>
           <w:rPr>
             <w:rStyle w:val="aff5"/>
@@ -6204,7 +6165,7 @@
           <w:lang w:eastAsia="zh-TW"/>
         </w:rPr>
       </w:pPr>
-      <w:hyperlink r:id="rId31" w:anchor=":~:text=%E5%89%B5%E5%BB%BA%E4%B8%80%E5%80%8B%E6%96%B0%E7%9A%84%E6%8F%AA%E5%9C%98%EF%BC%8C%E8%A8%AD%E5%AE%9A%E5%95%86%E5%93%81%E3%80%81%E5%83%B9%E6%A0%BC%E3%80%81%E6%95%B8%E9%87%8F%E9%99%90%E5%88%B6%E3%80%81%E6%88%AA%E6%AD%A2%E6%97%A5%E6%9C%9F%E7%AD%89%E8%B3%87%E8%A8%8A%E3%80%82%20%E9%80%8F%E9%81%8ELINE%E8%81%8A%E5%A4%A9%E5%AE%A4%E6%88%96%E7%BE%A4%E7%B5%84%E5%88%86%E4%BA%AB%E5%95%86%E5%93%81%E9%A0%81%E9%9D%A2%E7%9A%84%E9%80%A3%E7%B5%90%EF%BC%8C%E9%82%80%E8%AB%8B%E6%9C%8B%E5%8F%8B%E5%8F%83%E8%88%87%E3%80%82,%E5%8F%83%E8%88%87%E8%80%85%E9%81%B8%E6%93%87%E5%95%86%E5%93%81%E6%95%B8%E9%87%8F%E4%B8%A6%E6%8F%90%E4%BA%A4%E8%A8%82%E5%96%AE%E3%80%82%20%E6%8F%AA%E5%9C%98%E7%B5%90%E6%9D%9F%E5%BE%8C%EF%BC%8C%E6%8F%AA%E5%9C%98%E7%99%BC%E8%B5%B7%E8%80%85%E7%A2%BA%E8%AA%8D%E8%A8%82%E5%96%AE%E4%B8%A6%E6%94%B6%E5%8F%96%E4%BB%98%E6%AC%BE%EF%BC%8C%E7%84%B6%E5%BE%8C%E5%90%91%E4%BE%9B%E6%87%89%E5%95%86%E4%B8%8B%E5%96%AE%E4%B8%A6%E5%AE%89%E6%8E%92%E9%80%81%E8%B2%A8%E3%80%82" w:tgtFrame="_blank" w:history="1">
+      <w:hyperlink r:id="rId28" w:anchor=":~:text=%E5%89%B5%E5%BB%BA%E4%B8%80%E5%80%8B%E6%96%B0%E7%9A%84%E6%8F%AA%E5%9C%98%EF%BC%8C%E8%A8%AD%E5%AE%9A%E5%95%86%E5%93%81%E3%80%81%E5%83%B9%E6%A0%BC%E3%80%81%E6%95%B8%E9%87%8F%E9%99%90%E5%88%B6%E3%80%81%E6%88%AA%E6%AD%A2%E6%97%A5%E6%9C%9F%E7%AD%89%E8%B3%87%E8%A8%8A%E3%80%82%20%E9%80%8F%E9%81%8ELINE%E8%81%8A%E5%A4%A9%E5%AE%A4%E6%88%96%E7%BE%A4%E7%B5%84%E5%88%86%E4%BA%AB%E5%95%86%E5%93%81%E9%A0%81%E9%9D%A2%E7%9A%84%E9%80%A3%E7%B5%90%EF%BC%8C%E9%82%80%E8%AB%8B%E6%9C%8B%E5%8F%8B%E5%8F%83%E8%88%87%E3%80%82,%E5%8F%83%E8%88%87%E8%80%85%E9%81%B8%E6%93%87%E5%95%86%E5%93%81%E6%95%B8%E9%87%8F%E4%B8%A6%E6%8F%90%E4%BA%A4%E8%A8%82%E5%96%AE%E3%80%82%20%E6%8F%AA%E5%9C%98%E7%B5%90%E6%9D%9F%E5%BE%8C%EF%BC%8C%E6%8F%AA%E5%9C%98%E7%99%BC%E8%B5%B7%E8%80%85%E7%A2%BA%E8%AA%8D%E8%A8%82%E5%96%AE%E4%B8%A6%E6%94%B6%E5%8F%96%E4%BB%98%E6%AC%BE%EF%BC%8C%E7%84%B6%E5%BE%8C%E5%90%91%E4%BE%9B%E6%87%89%E5%95%86%E4%B8%8B%E5%96%AE%E4%B8%A6%E5%AE%89%E6%8E%92%E9%80%81%E8%B2%A8%E3%80%82" w:tgtFrame="_blank" w:history="1">
         <w:r>
           <w:rPr>
             <w:rStyle w:val="aff5"/>
@@ -6214,6 +6175,7 @@
           </w:rPr>
           <w:t xml:space="preserve">LINE </w:t>
         </w:r>
+        <w:proofErr w:type="gramStart"/>
         <w:r>
           <w:rPr>
             <w:rStyle w:val="aff5"/>
@@ -6221,7 +6183,37 @@
             <w:color w:val="0070C0"/>
             <w:lang w:eastAsia="zh-TW"/>
           </w:rPr>
-          <w:t>社群電商策略探析：由實體店面轉向線上，打造全新電商藍圖</w:t>
+          <w:t>社群電商</w:t>
+        </w:r>
+        <w:proofErr w:type="gramEnd"/>
+        <w:r>
+          <w:rPr>
+            <w:rStyle w:val="aff5"/>
+            <w:rFonts w:ascii="Times New Roman" w:eastAsia="標楷體" w:hAnsi="Times New Roman"/>
+            <w:color w:val="0070C0"/>
+            <w:lang w:eastAsia="zh-TW"/>
+          </w:rPr>
+          <w:t>策略探析：由實體店面</w:t>
+        </w:r>
+        <w:proofErr w:type="gramStart"/>
+        <w:r>
+          <w:rPr>
+            <w:rStyle w:val="aff5"/>
+            <w:rFonts w:ascii="Times New Roman" w:eastAsia="標楷體" w:hAnsi="Times New Roman"/>
+            <w:color w:val="0070C0"/>
+            <w:lang w:eastAsia="zh-TW"/>
+          </w:rPr>
+          <w:t>轉向線上</w:t>
+        </w:r>
+        <w:proofErr w:type="gramEnd"/>
+        <w:r>
+          <w:rPr>
+            <w:rStyle w:val="aff5"/>
+            <w:rFonts w:ascii="Times New Roman" w:eastAsia="標楷體" w:hAnsi="Times New Roman"/>
+            <w:color w:val="0070C0"/>
+            <w:lang w:eastAsia="zh-TW"/>
+          </w:rPr>
+          <w:t>，打造全新電商藍圖</w:t>
         </w:r>
         <w:r>
           <w:rPr>
@@ -6259,7 +6251,7 @@
       </w:pPr>
     </w:p>
     <w:sectPr>
-      <w:footerReference w:type="default" r:id="rId32"/>
+      <w:footerReference w:type="default" r:id="rId29"/>
       <w:type w:val="continuous"/>
       <w:pgSz w:w="11906" w:h="16838" w:code="9"/>
       <w:pgMar w:top="1728" w:right="1800" w:bottom="1440" w:left="1800" w:header="720" w:footer="720" w:gutter="0"/>
@@ -8450,7 +8442,7 @@
   <w:style w:type="paragraph" w:default="1" w:styleId="a2">
     <w:name w:val="Normal"/>
     <w:qFormat/>
-    <w:rsid w:val="00F52222"/>
+    <w:rsid w:val="005F7097"/>
     <w:rPr>
       <w:rFonts w:ascii="Microsoft JhengHei UI" w:eastAsia="Microsoft JhengHei UI" w:hAnsi="Microsoft JhengHei UI"/>
       <w:spacing w:val="-6"/>

</xml_diff>

<commit_message>
add a new directory and upload PPT v1
</commit_message>
<xml_diff>
--- a/E-commerce.docx
+++ b/E-commerce.docx
@@ -42,31 +42,7 @@
           <w:szCs w:val="72"/>
           <w:lang w:eastAsia="zh-TW"/>
         </w:rPr>
-        <w:t>國立</w:t>
-      </w:r>
-      <w:proofErr w:type="gramStart"/>
-      <w:r>
-        <w:rPr>
-          <w:rFonts w:ascii="Times New Roman" w:eastAsia="標楷體" w:hAnsi="Times New Roman" w:cs="新細明體" w:hint="eastAsia"/>
-          <w:color w:val="auto"/>
-          <w:w w:val="105"/>
-          <w:sz w:val="72"/>
-          <w:szCs w:val="72"/>
-          <w:lang w:eastAsia="zh-TW"/>
-        </w:rPr>
-        <w:t>臺</w:t>
-      </w:r>
-      <w:proofErr w:type="gramEnd"/>
-      <w:r>
-        <w:rPr>
-          <w:rFonts w:ascii="Times New Roman" w:eastAsia="標楷體" w:hAnsi="Times New Roman" w:cs="新細明體" w:hint="eastAsia"/>
-          <w:color w:val="auto"/>
-          <w:w w:val="105"/>
-          <w:sz w:val="72"/>
-          <w:szCs w:val="72"/>
-          <w:lang w:eastAsia="zh-TW"/>
-        </w:rPr>
-        <w:t>中科技大學</w:t>
+        <w:t>國立臺中科技大學</w:t>
       </w:r>
     </w:p>
     <w:p>
@@ -213,8 +189,7 @@
         <w:rPr>
           <w:rFonts w:ascii="Times New Roman" w:eastAsia="標楷體" w:hAnsi="Times New Roman" w:cs="新細明體" w:hint="eastAsia"/>
           <w:color w:val="auto"/>
-          <w:spacing w:val="756"/>
-          <w:w w:val="105"/>
+          <w:spacing w:val="791"/>
           <w:sz w:val="36"/>
           <w:szCs w:val="36"/>
           <w:fitText w:val="1512" w:id="-1154657278"/>
@@ -226,8 +201,7 @@
         <w:rPr>
           <w:rFonts w:ascii="Times New Roman" w:eastAsia="標楷體" w:hAnsi="Times New Roman" w:cs="新細明體" w:hint="eastAsia"/>
           <w:color w:val="auto"/>
-          <w:spacing w:val="0"/>
-          <w:w w:val="105"/>
+          <w:spacing w:val="1"/>
           <w:sz w:val="36"/>
           <w:szCs w:val="36"/>
           <w:fitText w:val="1512" w:id="-1154657278"/>
@@ -328,8 +302,7 @@
         <w:rPr>
           <w:rFonts w:ascii="Times New Roman" w:eastAsia="標楷體" w:hAnsi="Times New Roman" w:cs="新細明體" w:hint="eastAsia"/>
           <w:color w:val="auto"/>
-          <w:spacing w:val="756"/>
-          <w:w w:val="105"/>
+          <w:spacing w:val="791"/>
           <w:sz w:val="36"/>
           <w:szCs w:val="36"/>
           <w:fitText w:val="1512" w:id="-1154657279"/>
@@ -341,8 +314,7 @@
         <w:rPr>
           <w:rFonts w:ascii="Times New Roman" w:eastAsia="標楷體" w:hAnsi="Times New Roman" w:cs="新細明體" w:hint="eastAsia"/>
           <w:color w:val="auto"/>
-          <w:spacing w:val="0"/>
-          <w:w w:val="105"/>
+          <w:spacing w:val="1"/>
           <w:sz w:val="36"/>
           <w:szCs w:val="36"/>
           <w:fitText w:val="1512" w:id="-1154657279"/>
@@ -415,8 +387,7 @@
         <w:rPr>
           <w:rFonts w:ascii="Times New Roman" w:eastAsia="標楷體" w:hAnsi="Times New Roman" w:cs="新細明體" w:hint="eastAsia"/>
           <w:color w:val="auto"/>
-          <w:spacing w:val="756"/>
-          <w:w w:val="105"/>
+          <w:spacing w:val="791"/>
           <w:sz w:val="36"/>
           <w:szCs w:val="36"/>
           <w:fitText w:val="1512" w:id="-1154657280"/>
@@ -428,8 +399,7 @@
         <w:rPr>
           <w:rFonts w:ascii="Times New Roman" w:eastAsia="標楷體" w:hAnsi="Times New Roman" w:cs="新細明體" w:hint="eastAsia"/>
           <w:color w:val="auto"/>
-          <w:spacing w:val="0"/>
-          <w:w w:val="105"/>
+          <w:spacing w:val="1"/>
           <w:sz w:val="36"/>
           <w:szCs w:val="36"/>
           <w:fitText w:val="1512" w:id="-1154657280"/>
@@ -603,7 +573,7 @@
         <w:spacing w:line="240" w:lineRule="auto"/>
         <w:jc w:val="center"/>
         <w:rPr>
-          <w:rFonts w:ascii="Times New Roman" w:eastAsia="標楷體" w:hAnsi="Times New Roman" w:cs="新細明體" w:hint="eastAsia"/>
+          <w:rFonts w:ascii="Times New Roman" w:eastAsia="標楷體" w:hAnsi="Times New Roman" w:cs="新細明體"/>
           <w:color w:val="auto"/>
           <w:spacing w:val="0"/>
           <w:w w:val="105"/>
@@ -736,6 +706,2355 @@
           <w:lang w:eastAsia="zh-TW"/>
         </w:rPr>
         <w:t>日</w:t>
+      </w:r>
+    </w:p>
+    <w:p>
+      <w:pPr>
+        <w:adjustRightInd w:val="0"/>
+        <w:snapToGrid w:val="0"/>
+        <w:spacing w:before="0" w:after="0" w:line="240" w:lineRule="auto"/>
+        <w:jc w:val="center"/>
+        <w:rPr>
+          <w:rFonts w:ascii="Times New Roman" w:eastAsia="標楷體" w:hAnsi="Times New Roman" w:cs="新細明體"/>
+          <w:b/>
+          <w:bCs/>
+          <w:color w:val="auto"/>
+          <w:w w:val="105"/>
+          <w:sz w:val="28"/>
+          <w:szCs w:val="28"/>
+          <w:lang w:eastAsia="zh-TW"/>
+        </w:rPr>
+      </w:pPr>
+      <w:r>
+        <w:rPr>
+          <w:rFonts w:ascii="Times New Roman" w:eastAsia="標楷體" w:hAnsi="Times New Roman" w:cs="新細明體" w:hint="eastAsia"/>
+          <w:b/>
+          <w:bCs/>
+          <w:color w:val="auto"/>
+          <w:w w:val="105"/>
+          <w:sz w:val="28"/>
+          <w:szCs w:val="28"/>
+          <w:lang w:eastAsia="zh-TW"/>
+        </w:rPr>
+        <w:lastRenderedPageBreak/>
+        <w:t>目錄</w:t>
+      </w:r>
+    </w:p>
+    <w:p>
+      <w:pPr>
+        <w:pStyle w:val="11"/>
+        <w:tabs>
+          <w:tab w:val="left" w:pos="660"/>
+          <w:tab w:val="right" w:leader="dot" w:pos="8296"/>
+        </w:tabs>
+        <w:adjustRightInd w:val="0"/>
+        <w:snapToGrid w:val="0"/>
+        <w:spacing w:before="0" w:line="240" w:lineRule="auto"/>
+        <w:rPr>
+          <w:rFonts w:ascii="Times New Roman" w:eastAsia="標楷體" w:hAnsi="Times New Roman"/>
+          <w:noProof/>
+          <w:color w:val="auto"/>
+          <w:spacing w:val="0"/>
+          <w:kern w:val="2"/>
+          <w:sz w:val="24"/>
+          <w:szCs w:val="24"/>
+          <w:lang w:eastAsia="zh-TW"/>
+        </w:rPr>
+      </w:pPr>
+      <w:r>
+        <w:rPr>
+          <w:rFonts w:ascii="Times New Roman" w:eastAsia="標楷體" w:hAnsi="Times New Roman" w:cs="新細明體"/>
+          <w:color w:val="auto"/>
+          <w:w w:val="105"/>
+          <w:sz w:val="24"/>
+          <w:szCs w:val="24"/>
+          <w:lang w:eastAsia="zh-TW"/>
+        </w:rPr>
+        <w:fldChar w:fldCharType="begin"/>
+      </w:r>
+      <w:r>
+        <w:rPr>
+          <w:rFonts w:ascii="Times New Roman" w:eastAsia="標楷體" w:hAnsi="Times New Roman" w:cs="新細明體"/>
+          <w:color w:val="auto"/>
+          <w:w w:val="105"/>
+          <w:sz w:val="24"/>
+          <w:szCs w:val="24"/>
+          <w:lang w:eastAsia="zh-TW"/>
+        </w:rPr>
+        <w:instrText xml:space="preserve"> TOC \o "1-3" \h \z \u </w:instrText>
+      </w:r>
+      <w:r>
+        <w:rPr>
+          <w:rFonts w:ascii="Times New Roman" w:eastAsia="標楷體" w:hAnsi="Times New Roman" w:cs="新細明體"/>
+          <w:color w:val="auto"/>
+          <w:w w:val="105"/>
+          <w:sz w:val="24"/>
+          <w:szCs w:val="24"/>
+          <w:lang w:eastAsia="zh-TW"/>
+        </w:rPr>
+        <w:fldChar w:fldCharType="separate"/>
+      </w:r>
+      <w:hyperlink w:anchor="_Toc155452558" w:history="1">
+        <w:r>
+          <w:rPr>
+            <w:rStyle w:val="aff5"/>
+            <w:rFonts w:ascii="Times New Roman" w:eastAsia="標楷體" w:hAnsi="Times New Roman" w:hint="eastAsia"/>
+            <w:noProof/>
+            <w:color w:val="auto"/>
+            <w:sz w:val="24"/>
+            <w:szCs w:val="24"/>
+            <w:lang w:eastAsia="zh-TW"/>
+          </w:rPr>
+          <w:t>一、</w:t>
+        </w:r>
+        <w:r>
+          <w:rPr>
+            <w:rFonts w:ascii="Times New Roman" w:eastAsia="標楷體" w:hAnsi="Times New Roman"/>
+            <w:noProof/>
+            <w:color w:val="auto"/>
+            <w:spacing w:val="0"/>
+            <w:kern w:val="2"/>
+            <w:sz w:val="24"/>
+            <w:szCs w:val="24"/>
+            <w:lang w:eastAsia="zh-TW"/>
+          </w:rPr>
+          <w:tab/>
+        </w:r>
+        <w:r>
+          <w:rPr>
+            <w:rStyle w:val="aff5"/>
+            <w:rFonts w:ascii="Times New Roman" w:eastAsia="標楷體" w:hAnsi="Times New Roman" w:hint="eastAsia"/>
+            <w:noProof/>
+            <w:color w:val="auto"/>
+            <w:sz w:val="24"/>
+            <w:szCs w:val="24"/>
+            <w:lang w:eastAsia="zh-TW"/>
+          </w:rPr>
+          <w:t>主題方向</w:t>
+        </w:r>
+        <w:r>
+          <w:rPr>
+            <w:rFonts w:ascii="Times New Roman" w:eastAsia="標楷體" w:hAnsi="Times New Roman"/>
+            <w:noProof/>
+            <w:webHidden/>
+            <w:color w:val="auto"/>
+            <w:sz w:val="24"/>
+            <w:szCs w:val="24"/>
+          </w:rPr>
+          <w:tab/>
+        </w:r>
+        <w:r>
+          <w:rPr>
+            <w:rFonts w:ascii="Times New Roman" w:eastAsia="標楷體" w:hAnsi="Times New Roman"/>
+            <w:noProof/>
+            <w:webHidden/>
+            <w:color w:val="auto"/>
+            <w:sz w:val="24"/>
+            <w:szCs w:val="24"/>
+          </w:rPr>
+          <w:fldChar w:fldCharType="begin"/>
+        </w:r>
+        <w:r>
+          <w:rPr>
+            <w:rFonts w:ascii="Times New Roman" w:eastAsia="標楷體" w:hAnsi="Times New Roman"/>
+            <w:noProof/>
+            <w:webHidden/>
+            <w:color w:val="auto"/>
+            <w:sz w:val="24"/>
+            <w:szCs w:val="24"/>
+          </w:rPr>
+          <w:instrText xml:space="preserve"> PAGEREF _Toc155452558 \h </w:instrText>
+        </w:r>
+        <w:r>
+          <w:rPr>
+            <w:rFonts w:ascii="Times New Roman" w:eastAsia="標楷體" w:hAnsi="Times New Roman"/>
+            <w:noProof/>
+            <w:webHidden/>
+            <w:color w:val="auto"/>
+            <w:sz w:val="24"/>
+            <w:szCs w:val="24"/>
+          </w:rPr>
+        </w:r>
+        <w:r>
+          <w:rPr>
+            <w:rFonts w:ascii="Times New Roman" w:eastAsia="標楷體" w:hAnsi="Times New Roman"/>
+            <w:noProof/>
+            <w:webHidden/>
+            <w:color w:val="auto"/>
+            <w:sz w:val="24"/>
+            <w:szCs w:val="24"/>
+          </w:rPr>
+          <w:fldChar w:fldCharType="separate"/>
+        </w:r>
+        <w:r>
+          <w:rPr>
+            <w:rFonts w:ascii="Times New Roman" w:eastAsia="標楷體" w:hAnsi="Times New Roman"/>
+            <w:noProof/>
+            <w:webHidden/>
+            <w:color w:val="auto"/>
+            <w:sz w:val="24"/>
+            <w:szCs w:val="24"/>
+          </w:rPr>
+          <w:t>1</w:t>
+        </w:r>
+        <w:r>
+          <w:rPr>
+            <w:rFonts w:ascii="Times New Roman" w:eastAsia="標楷體" w:hAnsi="Times New Roman"/>
+            <w:noProof/>
+            <w:webHidden/>
+            <w:color w:val="auto"/>
+            <w:sz w:val="24"/>
+            <w:szCs w:val="24"/>
+          </w:rPr>
+          <w:fldChar w:fldCharType="end"/>
+        </w:r>
+      </w:hyperlink>
+    </w:p>
+    <w:p>
+      <w:pPr>
+        <w:pStyle w:val="23"/>
+        <w:tabs>
+          <w:tab w:val="left" w:pos="880"/>
+          <w:tab w:val="right" w:leader="dot" w:pos="8296"/>
+        </w:tabs>
+        <w:adjustRightInd w:val="0"/>
+        <w:snapToGrid w:val="0"/>
+        <w:spacing w:before="0" w:line="240" w:lineRule="auto"/>
+        <w:rPr>
+          <w:rFonts w:ascii="Times New Roman" w:eastAsia="標楷體" w:hAnsi="Times New Roman"/>
+          <w:noProof/>
+          <w:color w:val="auto"/>
+          <w:spacing w:val="0"/>
+          <w:kern w:val="2"/>
+          <w:sz w:val="24"/>
+          <w:szCs w:val="24"/>
+          <w:lang w:eastAsia="zh-TW"/>
+        </w:rPr>
+      </w:pPr>
+      <w:hyperlink w:anchor="_Toc155452559" w:history="1">
+        <w:r>
+          <w:rPr>
+            <w:rStyle w:val="aff5"/>
+            <w:rFonts w:ascii="Times New Roman" w:eastAsia="標楷體" w:hAnsi="Times New Roman" w:hint="eastAsia"/>
+            <w:noProof/>
+            <w:color w:val="auto"/>
+            <w:sz w:val="24"/>
+            <w:szCs w:val="24"/>
+            <w:lang w:eastAsia="zh-TW"/>
+          </w:rPr>
+          <w:t>(</w:t>
+        </w:r>
+        <w:r>
+          <w:rPr>
+            <w:rStyle w:val="aff5"/>
+            <w:rFonts w:ascii="Times New Roman" w:eastAsia="標楷體" w:hAnsi="Times New Roman" w:hint="eastAsia"/>
+            <w:noProof/>
+            <w:color w:val="auto"/>
+            <w:sz w:val="24"/>
+            <w:szCs w:val="24"/>
+            <w:lang w:eastAsia="zh-TW"/>
+          </w:rPr>
+          <w:t>一</w:t>
+        </w:r>
+        <w:r>
+          <w:rPr>
+            <w:rStyle w:val="aff5"/>
+            <w:rFonts w:ascii="Times New Roman" w:eastAsia="標楷體" w:hAnsi="Times New Roman" w:hint="eastAsia"/>
+            <w:noProof/>
+            <w:color w:val="auto"/>
+            <w:sz w:val="24"/>
+            <w:szCs w:val="24"/>
+            <w:lang w:eastAsia="zh-TW"/>
+          </w:rPr>
+          <w:t>)</w:t>
+        </w:r>
+        <w:r>
+          <w:rPr>
+            <w:rFonts w:ascii="Times New Roman" w:eastAsia="標楷體" w:hAnsi="Times New Roman"/>
+            <w:noProof/>
+            <w:color w:val="auto"/>
+            <w:spacing w:val="0"/>
+            <w:kern w:val="2"/>
+            <w:sz w:val="24"/>
+            <w:szCs w:val="24"/>
+            <w:lang w:eastAsia="zh-TW"/>
+          </w:rPr>
+          <w:tab/>
+        </w:r>
+        <w:r>
+          <w:rPr>
+            <w:rStyle w:val="aff5"/>
+            <w:rFonts w:ascii="Times New Roman" w:eastAsia="標楷體" w:hAnsi="Times New Roman" w:hint="eastAsia"/>
+            <w:noProof/>
+            <w:color w:val="auto"/>
+            <w:sz w:val="24"/>
+            <w:szCs w:val="24"/>
+            <w:lang w:eastAsia="zh-TW"/>
+          </w:rPr>
+          <w:t>目的</w:t>
+        </w:r>
+        <w:r>
+          <w:rPr>
+            <w:rFonts w:ascii="Times New Roman" w:eastAsia="標楷體" w:hAnsi="Times New Roman"/>
+            <w:noProof/>
+            <w:webHidden/>
+            <w:color w:val="auto"/>
+            <w:sz w:val="24"/>
+            <w:szCs w:val="24"/>
+          </w:rPr>
+          <w:tab/>
+        </w:r>
+        <w:r>
+          <w:rPr>
+            <w:rFonts w:ascii="Times New Roman" w:eastAsia="標楷體" w:hAnsi="Times New Roman"/>
+            <w:noProof/>
+            <w:webHidden/>
+            <w:color w:val="auto"/>
+            <w:sz w:val="24"/>
+            <w:szCs w:val="24"/>
+          </w:rPr>
+          <w:fldChar w:fldCharType="begin"/>
+        </w:r>
+        <w:r>
+          <w:rPr>
+            <w:rFonts w:ascii="Times New Roman" w:eastAsia="標楷體" w:hAnsi="Times New Roman"/>
+            <w:noProof/>
+            <w:webHidden/>
+            <w:color w:val="auto"/>
+            <w:sz w:val="24"/>
+            <w:szCs w:val="24"/>
+          </w:rPr>
+          <w:instrText xml:space="preserve"> PAGEREF _Toc155452559 \h </w:instrText>
+        </w:r>
+        <w:r>
+          <w:rPr>
+            <w:rFonts w:ascii="Times New Roman" w:eastAsia="標楷體" w:hAnsi="Times New Roman"/>
+            <w:noProof/>
+            <w:webHidden/>
+            <w:color w:val="auto"/>
+            <w:sz w:val="24"/>
+            <w:szCs w:val="24"/>
+          </w:rPr>
+        </w:r>
+        <w:r>
+          <w:rPr>
+            <w:rFonts w:ascii="Times New Roman" w:eastAsia="標楷體" w:hAnsi="Times New Roman"/>
+            <w:noProof/>
+            <w:webHidden/>
+            <w:color w:val="auto"/>
+            <w:sz w:val="24"/>
+            <w:szCs w:val="24"/>
+          </w:rPr>
+          <w:fldChar w:fldCharType="separate"/>
+        </w:r>
+        <w:r>
+          <w:rPr>
+            <w:rFonts w:ascii="Times New Roman" w:eastAsia="標楷體" w:hAnsi="Times New Roman"/>
+            <w:noProof/>
+            <w:webHidden/>
+            <w:color w:val="auto"/>
+            <w:sz w:val="24"/>
+            <w:szCs w:val="24"/>
+          </w:rPr>
+          <w:t>1</w:t>
+        </w:r>
+        <w:r>
+          <w:rPr>
+            <w:rFonts w:ascii="Times New Roman" w:eastAsia="標楷體" w:hAnsi="Times New Roman"/>
+            <w:noProof/>
+            <w:webHidden/>
+            <w:color w:val="auto"/>
+            <w:sz w:val="24"/>
+            <w:szCs w:val="24"/>
+          </w:rPr>
+          <w:fldChar w:fldCharType="end"/>
+        </w:r>
+      </w:hyperlink>
+    </w:p>
+    <w:p>
+      <w:pPr>
+        <w:pStyle w:val="23"/>
+        <w:tabs>
+          <w:tab w:val="left" w:pos="880"/>
+          <w:tab w:val="right" w:leader="dot" w:pos="8296"/>
+        </w:tabs>
+        <w:adjustRightInd w:val="0"/>
+        <w:snapToGrid w:val="0"/>
+        <w:spacing w:before="0" w:line="240" w:lineRule="auto"/>
+        <w:rPr>
+          <w:rFonts w:ascii="Times New Roman" w:eastAsia="標楷體" w:hAnsi="Times New Roman"/>
+          <w:noProof/>
+          <w:color w:val="auto"/>
+          <w:spacing w:val="0"/>
+          <w:kern w:val="2"/>
+          <w:sz w:val="24"/>
+          <w:szCs w:val="24"/>
+          <w:lang w:eastAsia="zh-TW"/>
+        </w:rPr>
+      </w:pPr>
+      <w:hyperlink w:anchor="_Toc155452560" w:history="1">
+        <w:r>
+          <w:rPr>
+            <w:rStyle w:val="aff5"/>
+            <w:rFonts w:ascii="Times New Roman" w:eastAsia="標楷體" w:hAnsi="Times New Roman" w:hint="eastAsia"/>
+            <w:noProof/>
+            <w:color w:val="auto"/>
+            <w:sz w:val="24"/>
+            <w:szCs w:val="24"/>
+            <w:lang w:eastAsia="zh-TW"/>
+          </w:rPr>
+          <w:t>(</w:t>
+        </w:r>
+        <w:r>
+          <w:rPr>
+            <w:rStyle w:val="aff5"/>
+            <w:rFonts w:ascii="Times New Roman" w:eastAsia="標楷體" w:hAnsi="Times New Roman" w:hint="eastAsia"/>
+            <w:noProof/>
+            <w:color w:val="auto"/>
+            <w:sz w:val="24"/>
+            <w:szCs w:val="24"/>
+            <w:lang w:eastAsia="zh-TW"/>
+          </w:rPr>
+          <w:t>二</w:t>
+        </w:r>
+        <w:r>
+          <w:rPr>
+            <w:rStyle w:val="aff5"/>
+            <w:rFonts w:ascii="Times New Roman" w:eastAsia="標楷體" w:hAnsi="Times New Roman" w:hint="eastAsia"/>
+            <w:noProof/>
+            <w:color w:val="auto"/>
+            <w:sz w:val="24"/>
+            <w:szCs w:val="24"/>
+            <w:lang w:eastAsia="zh-TW"/>
+          </w:rPr>
+          <w:t>)</w:t>
+        </w:r>
+        <w:r>
+          <w:rPr>
+            <w:rFonts w:ascii="Times New Roman" w:eastAsia="標楷體" w:hAnsi="Times New Roman"/>
+            <w:noProof/>
+            <w:color w:val="auto"/>
+            <w:spacing w:val="0"/>
+            <w:kern w:val="2"/>
+            <w:sz w:val="24"/>
+            <w:szCs w:val="24"/>
+            <w:lang w:eastAsia="zh-TW"/>
+          </w:rPr>
+          <w:tab/>
+        </w:r>
+        <w:r>
+          <w:rPr>
+            <w:rStyle w:val="aff5"/>
+            <w:rFonts w:ascii="Times New Roman" w:eastAsia="標楷體" w:hAnsi="Times New Roman" w:hint="eastAsia"/>
+            <w:noProof/>
+            <w:color w:val="auto"/>
+            <w:sz w:val="24"/>
+            <w:szCs w:val="24"/>
+            <w:lang w:eastAsia="zh-TW"/>
+          </w:rPr>
+          <w:t>報告背景與動機</w:t>
+        </w:r>
+        <w:r>
+          <w:rPr>
+            <w:rFonts w:ascii="Times New Roman" w:eastAsia="標楷體" w:hAnsi="Times New Roman"/>
+            <w:noProof/>
+            <w:webHidden/>
+            <w:color w:val="auto"/>
+            <w:sz w:val="24"/>
+            <w:szCs w:val="24"/>
+          </w:rPr>
+          <w:tab/>
+        </w:r>
+        <w:r>
+          <w:rPr>
+            <w:rFonts w:ascii="Times New Roman" w:eastAsia="標楷體" w:hAnsi="Times New Roman"/>
+            <w:noProof/>
+            <w:webHidden/>
+            <w:color w:val="auto"/>
+            <w:sz w:val="24"/>
+            <w:szCs w:val="24"/>
+          </w:rPr>
+          <w:fldChar w:fldCharType="begin"/>
+        </w:r>
+        <w:r>
+          <w:rPr>
+            <w:rFonts w:ascii="Times New Roman" w:eastAsia="標楷體" w:hAnsi="Times New Roman"/>
+            <w:noProof/>
+            <w:webHidden/>
+            <w:color w:val="auto"/>
+            <w:sz w:val="24"/>
+            <w:szCs w:val="24"/>
+          </w:rPr>
+          <w:instrText xml:space="preserve"> PAGEREF _Toc155452560 \h </w:instrText>
+        </w:r>
+        <w:r>
+          <w:rPr>
+            <w:rFonts w:ascii="Times New Roman" w:eastAsia="標楷體" w:hAnsi="Times New Roman"/>
+            <w:noProof/>
+            <w:webHidden/>
+            <w:color w:val="auto"/>
+            <w:sz w:val="24"/>
+            <w:szCs w:val="24"/>
+          </w:rPr>
+        </w:r>
+        <w:r>
+          <w:rPr>
+            <w:rFonts w:ascii="Times New Roman" w:eastAsia="標楷體" w:hAnsi="Times New Roman"/>
+            <w:noProof/>
+            <w:webHidden/>
+            <w:color w:val="auto"/>
+            <w:sz w:val="24"/>
+            <w:szCs w:val="24"/>
+          </w:rPr>
+          <w:fldChar w:fldCharType="separate"/>
+        </w:r>
+        <w:r>
+          <w:rPr>
+            <w:rFonts w:ascii="Times New Roman" w:eastAsia="標楷體" w:hAnsi="Times New Roman"/>
+            <w:noProof/>
+            <w:webHidden/>
+            <w:color w:val="auto"/>
+            <w:sz w:val="24"/>
+            <w:szCs w:val="24"/>
+          </w:rPr>
+          <w:t>1</w:t>
+        </w:r>
+        <w:r>
+          <w:rPr>
+            <w:rFonts w:ascii="Times New Roman" w:eastAsia="標楷體" w:hAnsi="Times New Roman"/>
+            <w:noProof/>
+            <w:webHidden/>
+            <w:color w:val="auto"/>
+            <w:sz w:val="24"/>
+            <w:szCs w:val="24"/>
+          </w:rPr>
+          <w:fldChar w:fldCharType="end"/>
+        </w:r>
+      </w:hyperlink>
+    </w:p>
+    <w:p>
+      <w:pPr>
+        <w:pStyle w:val="23"/>
+        <w:tabs>
+          <w:tab w:val="left" w:pos="880"/>
+          <w:tab w:val="right" w:leader="dot" w:pos="8296"/>
+        </w:tabs>
+        <w:adjustRightInd w:val="0"/>
+        <w:snapToGrid w:val="0"/>
+        <w:spacing w:before="0" w:line="240" w:lineRule="auto"/>
+        <w:rPr>
+          <w:rFonts w:ascii="Times New Roman" w:eastAsia="標楷體" w:hAnsi="Times New Roman"/>
+          <w:noProof/>
+          <w:color w:val="auto"/>
+          <w:spacing w:val="0"/>
+          <w:kern w:val="2"/>
+          <w:sz w:val="24"/>
+          <w:szCs w:val="24"/>
+          <w:lang w:eastAsia="zh-TW"/>
+        </w:rPr>
+      </w:pPr>
+      <w:hyperlink w:anchor="_Toc155452561" w:history="1">
+        <w:r>
+          <w:rPr>
+            <w:rStyle w:val="aff5"/>
+            <w:rFonts w:ascii="Times New Roman" w:eastAsia="標楷體" w:hAnsi="Times New Roman" w:hint="eastAsia"/>
+            <w:noProof/>
+            <w:color w:val="auto"/>
+            <w:sz w:val="24"/>
+            <w:szCs w:val="24"/>
+            <w:lang w:eastAsia="zh-TW"/>
+          </w:rPr>
+          <w:t>(</w:t>
+        </w:r>
+        <w:r>
+          <w:rPr>
+            <w:rStyle w:val="aff5"/>
+            <w:rFonts w:ascii="Times New Roman" w:eastAsia="標楷體" w:hAnsi="Times New Roman" w:hint="eastAsia"/>
+            <w:noProof/>
+            <w:color w:val="auto"/>
+            <w:sz w:val="24"/>
+            <w:szCs w:val="24"/>
+            <w:lang w:eastAsia="zh-TW"/>
+          </w:rPr>
+          <w:t>三</w:t>
+        </w:r>
+        <w:r>
+          <w:rPr>
+            <w:rStyle w:val="aff5"/>
+            <w:rFonts w:ascii="Times New Roman" w:eastAsia="標楷體" w:hAnsi="Times New Roman" w:hint="eastAsia"/>
+            <w:noProof/>
+            <w:color w:val="auto"/>
+            <w:sz w:val="24"/>
+            <w:szCs w:val="24"/>
+            <w:lang w:eastAsia="zh-TW"/>
+          </w:rPr>
+          <w:t>)</w:t>
+        </w:r>
+        <w:r>
+          <w:rPr>
+            <w:rFonts w:ascii="Times New Roman" w:eastAsia="標楷體" w:hAnsi="Times New Roman"/>
+            <w:noProof/>
+            <w:color w:val="auto"/>
+            <w:spacing w:val="0"/>
+            <w:kern w:val="2"/>
+            <w:sz w:val="24"/>
+            <w:szCs w:val="24"/>
+            <w:lang w:eastAsia="zh-TW"/>
+          </w:rPr>
+          <w:tab/>
+        </w:r>
+        <w:r>
+          <w:rPr>
+            <w:rStyle w:val="aff5"/>
+            <w:rFonts w:ascii="Times New Roman" w:eastAsia="標楷體" w:hAnsi="Times New Roman" w:hint="eastAsia"/>
+            <w:noProof/>
+            <w:color w:val="auto"/>
+            <w:sz w:val="24"/>
+            <w:szCs w:val="24"/>
+            <w:lang w:eastAsia="zh-TW"/>
+          </w:rPr>
+          <w:t>研究目的</w:t>
+        </w:r>
+        <w:r>
+          <w:rPr>
+            <w:rFonts w:ascii="Times New Roman" w:eastAsia="標楷體" w:hAnsi="Times New Roman"/>
+            <w:noProof/>
+            <w:webHidden/>
+            <w:color w:val="auto"/>
+            <w:sz w:val="24"/>
+            <w:szCs w:val="24"/>
+          </w:rPr>
+          <w:tab/>
+        </w:r>
+        <w:r>
+          <w:rPr>
+            <w:rFonts w:ascii="Times New Roman" w:eastAsia="標楷體" w:hAnsi="Times New Roman"/>
+            <w:noProof/>
+            <w:webHidden/>
+            <w:color w:val="auto"/>
+            <w:sz w:val="24"/>
+            <w:szCs w:val="24"/>
+          </w:rPr>
+          <w:fldChar w:fldCharType="begin"/>
+        </w:r>
+        <w:r>
+          <w:rPr>
+            <w:rFonts w:ascii="Times New Roman" w:eastAsia="標楷體" w:hAnsi="Times New Roman"/>
+            <w:noProof/>
+            <w:webHidden/>
+            <w:color w:val="auto"/>
+            <w:sz w:val="24"/>
+            <w:szCs w:val="24"/>
+          </w:rPr>
+          <w:instrText xml:space="preserve"> PAGEREF _Toc155452561 \h </w:instrText>
+        </w:r>
+        <w:r>
+          <w:rPr>
+            <w:rFonts w:ascii="Times New Roman" w:eastAsia="標楷體" w:hAnsi="Times New Roman"/>
+            <w:noProof/>
+            <w:webHidden/>
+            <w:color w:val="auto"/>
+            <w:sz w:val="24"/>
+            <w:szCs w:val="24"/>
+          </w:rPr>
+        </w:r>
+        <w:r>
+          <w:rPr>
+            <w:rFonts w:ascii="Times New Roman" w:eastAsia="標楷體" w:hAnsi="Times New Roman"/>
+            <w:noProof/>
+            <w:webHidden/>
+            <w:color w:val="auto"/>
+            <w:sz w:val="24"/>
+            <w:szCs w:val="24"/>
+          </w:rPr>
+          <w:fldChar w:fldCharType="separate"/>
+        </w:r>
+        <w:r>
+          <w:rPr>
+            <w:rFonts w:ascii="Times New Roman" w:eastAsia="標楷體" w:hAnsi="Times New Roman"/>
+            <w:noProof/>
+            <w:webHidden/>
+            <w:color w:val="auto"/>
+            <w:sz w:val="24"/>
+            <w:szCs w:val="24"/>
+          </w:rPr>
+          <w:t>1</w:t>
+        </w:r>
+        <w:r>
+          <w:rPr>
+            <w:rFonts w:ascii="Times New Roman" w:eastAsia="標楷體" w:hAnsi="Times New Roman"/>
+            <w:noProof/>
+            <w:webHidden/>
+            <w:color w:val="auto"/>
+            <w:sz w:val="24"/>
+            <w:szCs w:val="24"/>
+          </w:rPr>
+          <w:fldChar w:fldCharType="end"/>
+        </w:r>
+      </w:hyperlink>
+    </w:p>
+    <w:p>
+      <w:pPr>
+        <w:pStyle w:val="23"/>
+        <w:tabs>
+          <w:tab w:val="left" w:pos="880"/>
+          <w:tab w:val="right" w:leader="dot" w:pos="8296"/>
+        </w:tabs>
+        <w:adjustRightInd w:val="0"/>
+        <w:snapToGrid w:val="0"/>
+        <w:spacing w:before="0" w:line="240" w:lineRule="auto"/>
+        <w:rPr>
+          <w:rFonts w:ascii="Times New Roman" w:eastAsia="標楷體" w:hAnsi="Times New Roman"/>
+          <w:noProof/>
+          <w:color w:val="auto"/>
+          <w:spacing w:val="0"/>
+          <w:kern w:val="2"/>
+          <w:sz w:val="24"/>
+          <w:szCs w:val="24"/>
+          <w:lang w:eastAsia="zh-TW"/>
+        </w:rPr>
+      </w:pPr>
+      <w:hyperlink w:anchor="_Toc155452562" w:history="1">
+        <w:r>
+          <w:rPr>
+            <w:rStyle w:val="aff5"/>
+            <w:rFonts w:ascii="Times New Roman" w:eastAsia="標楷體" w:hAnsi="Times New Roman" w:hint="eastAsia"/>
+            <w:noProof/>
+            <w:color w:val="auto"/>
+            <w:sz w:val="24"/>
+            <w:szCs w:val="24"/>
+            <w:lang w:eastAsia="zh-TW"/>
+          </w:rPr>
+          <w:t>(</w:t>
+        </w:r>
+        <w:r>
+          <w:rPr>
+            <w:rStyle w:val="aff5"/>
+            <w:rFonts w:ascii="Times New Roman" w:eastAsia="標楷體" w:hAnsi="Times New Roman" w:hint="eastAsia"/>
+            <w:noProof/>
+            <w:color w:val="auto"/>
+            <w:sz w:val="24"/>
+            <w:szCs w:val="24"/>
+            <w:lang w:eastAsia="zh-TW"/>
+          </w:rPr>
+          <w:t>四</w:t>
+        </w:r>
+        <w:r>
+          <w:rPr>
+            <w:rStyle w:val="aff5"/>
+            <w:rFonts w:ascii="Times New Roman" w:eastAsia="標楷體" w:hAnsi="Times New Roman" w:hint="eastAsia"/>
+            <w:noProof/>
+            <w:color w:val="auto"/>
+            <w:sz w:val="24"/>
+            <w:szCs w:val="24"/>
+            <w:lang w:eastAsia="zh-TW"/>
+          </w:rPr>
+          <w:t>)</w:t>
+        </w:r>
+        <w:r>
+          <w:rPr>
+            <w:rFonts w:ascii="Times New Roman" w:eastAsia="標楷體" w:hAnsi="Times New Roman"/>
+            <w:noProof/>
+            <w:color w:val="auto"/>
+            <w:spacing w:val="0"/>
+            <w:kern w:val="2"/>
+            <w:sz w:val="24"/>
+            <w:szCs w:val="24"/>
+            <w:lang w:eastAsia="zh-TW"/>
+          </w:rPr>
+          <w:tab/>
+        </w:r>
+        <w:r>
+          <w:rPr>
+            <w:rStyle w:val="aff5"/>
+            <w:rFonts w:ascii="Times New Roman" w:eastAsia="標楷體" w:hAnsi="Times New Roman" w:hint="eastAsia"/>
+            <w:noProof/>
+            <w:color w:val="auto"/>
+            <w:sz w:val="24"/>
+            <w:szCs w:val="24"/>
+            <w:lang w:eastAsia="zh-TW"/>
+          </w:rPr>
+          <w:t>研究方法與途徑</w:t>
+        </w:r>
+        <w:r>
+          <w:rPr>
+            <w:rFonts w:ascii="Times New Roman" w:eastAsia="標楷體" w:hAnsi="Times New Roman"/>
+            <w:noProof/>
+            <w:webHidden/>
+            <w:color w:val="auto"/>
+            <w:sz w:val="24"/>
+            <w:szCs w:val="24"/>
+          </w:rPr>
+          <w:tab/>
+        </w:r>
+        <w:r>
+          <w:rPr>
+            <w:rFonts w:ascii="Times New Roman" w:eastAsia="標楷體" w:hAnsi="Times New Roman"/>
+            <w:noProof/>
+            <w:webHidden/>
+            <w:color w:val="auto"/>
+            <w:sz w:val="24"/>
+            <w:szCs w:val="24"/>
+          </w:rPr>
+          <w:fldChar w:fldCharType="begin"/>
+        </w:r>
+        <w:r>
+          <w:rPr>
+            <w:rFonts w:ascii="Times New Roman" w:eastAsia="標楷體" w:hAnsi="Times New Roman"/>
+            <w:noProof/>
+            <w:webHidden/>
+            <w:color w:val="auto"/>
+            <w:sz w:val="24"/>
+            <w:szCs w:val="24"/>
+          </w:rPr>
+          <w:instrText xml:space="preserve"> PAGEREF _Toc155452562 \h </w:instrText>
+        </w:r>
+        <w:r>
+          <w:rPr>
+            <w:rFonts w:ascii="Times New Roman" w:eastAsia="標楷體" w:hAnsi="Times New Roman"/>
+            <w:noProof/>
+            <w:webHidden/>
+            <w:color w:val="auto"/>
+            <w:sz w:val="24"/>
+            <w:szCs w:val="24"/>
+          </w:rPr>
+        </w:r>
+        <w:r>
+          <w:rPr>
+            <w:rFonts w:ascii="Times New Roman" w:eastAsia="標楷體" w:hAnsi="Times New Roman"/>
+            <w:noProof/>
+            <w:webHidden/>
+            <w:color w:val="auto"/>
+            <w:sz w:val="24"/>
+            <w:szCs w:val="24"/>
+          </w:rPr>
+          <w:fldChar w:fldCharType="separate"/>
+        </w:r>
+        <w:r>
+          <w:rPr>
+            <w:rFonts w:ascii="Times New Roman" w:eastAsia="標楷體" w:hAnsi="Times New Roman"/>
+            <w:noProof/>
+            <w:webHidden/>
+            <w:color w:val="auto"/>
+            <w:sz w:val="24"/>
+            <w:szCs w:val="24"/>
+          </w:rPr>
+          <w:t>1</w:t>
+        </w:r>
+        <w:r>
+          <w:rPr>
+            <w:rFonts w:ascii="Times New Roman" w:eastAsia="標楷體" w:hAnsi="Times New Roman"/>
+            <w:noProof/>
+            <w:webHidden/>
+            <w:color w:val="auto"/>
+            <w:sz w:val="24"/>
+            <w:szCs w:val="24"/>
+          </w:rPr>
+          <w:fldChar w:fldCharType="end"/>
+        </w:r>
+      </w:hyperlink>
+    </w:p>
+    <w:p>
+      <w:pPr>
+        <w:pStyle w:val="23"/>
+        <w:tabs>
+          <w:tab w:val="left" w:pos="880"/>
+          <w:tab w:val="right" w:leader="dot" w:pos="8296"/>
+        </w:tabs>
+        <w:adjustRightInd w:val="0"/>
+        <w:snapToGrid w:val="0"/>
+        <w:spacing w:before="0" w:line="240" w:lineRule="auto"/>
+        <w:rPr>
+          <w:rFonts w:ascii="Times New Roman" w:eastAsia="標楷體" w:hAnsi="Times New Roman"/>
+          <w:noProof/>
+          <w:color w:val="auto"/>
+          <w:spacing w:val="0"/>
+          <w:kern w:val="2"/>
+          <w:sz w:val="24"/>
+          <w:szCs w:val="24"/>
+          <w:lang w:eastAsia="zh-TW"/>
+        </w:rPr>
+      </w:pPr>
+      <w:hyperlink w:anchor="_Toc155452563" w:history="1">
+        <w:r>
+          <w:rPr>
+            <w:rStyle w:val="aff5"/>
+            <w:rFonts w:ascii="Times New Roman" w:eastAsia="標楷體" w:hAnsi="Times New Roman" w:hint="eastAsia"/>
+            <w:noProof/>
+            <w:color w:val="auto"/>
+            <w:sz w:val="24"/>
+            <w:szCs w:val="24"/>
+            <w:lang w:eastAsia="zh-TW"/>
+          </w:rPr>
+          <w:t>(</w:t>
+        </w:r>
+        <w:r>
+          <w:rPr>
+            <w:rStyle w:val="aff5"/>
+            <w:rFonts w:ascii="Times New Roman" w:eastAsia="標楷體" w:hAnsi="Times New Roman" w:hint="eastAsia"/>
+            <w:noProof/>
+            <w:color w:val="auto"/>
+            <w:sz w:val="24"/>
+            <w:szCs w:val="24"/>
+            <w:lang w:eastAsia="zh-TW"/>
+          </w:rPr>
+          <w:t>五</w:t>
+        </w:r>
+        <w:r>
+          <w:rPr>
+            <w:rStyle w:val="aff5"/>
+            <w:rFonts w:ascii="Times New Roman" w:eastAsia="標楷體" w:hAnsi="Times New Roman" w:hint="eastAsia"/>
+            <w:noProof/>
+            <w:color w:val="auto"/>
+            <w:sz w:val="24"/>
+            <w:szCs w:val="24"/>
+            <w:lang w:eastAsia="zh-TW"/>
+          </w:rPr>
+          <w:t>)</w:t>
+        </w:r>
+        <w:r>
+          <w:rPr>
+            <w:rFonts w:ascii="Times New Roman" w:eastAsia="標楷體" w:hAnsi="Times New Roman"/>
+            <w:noProof/>
+            <w:color w:val="auto"/>
+            <w:spacing w:val="0"/>
+            <w:kern w:val="2"/>
+            <w:sz w:val="24"/>
+            <w:szCs w:val="24"/>
+            <w:lang w:eastAsia="zh-TW"/>
+          </w:rPr>
+          <w:tab/>
+        </w:r>
+        <w:r>
+          <w:rPr>
+            <w:rStyle w:val="aff5"/>
+            <w:rFonts w:ascii="Times New Roman" w:eastAsia="標楷體" w:hAnsi="Times New Roman" w:hint="eastAsia"/>
+            <w:noProof/>
+            <w:color w:val="auto"/>
+            <w:sz w:val="24"/>
+            <w:szCs w:val="24"/>
+            <w:lang w:eastAsia="zh-TW"/>
+          </w:rPr>
+          <w:t>預期結果與報告價值</w:t>
+        </w:r>
+        <w:r>
+          <w:rPr>
+            <w:rFonts w:ascii="Times New Roman" w:eastAsia="標楷體" w:hAnsi="Times New Roman"/>
+            <w:noProof/>
+            <w:webHidden/>
+            <w:color w:val="auto"/>
+            <w:sz w:val="24"/>
+            <w:szCs w:val="24"/>
+          </w:rPr>
+          <w:tab/>
+        </w:r>
+        <w:r>
+          <w:rPr>
+            <w:rFonts w:ascii="Times New Roman" w:eastAsia="標楷體" w:hAnsi="Times New Roman"/>
+            <w:noProof/>
+            <w:webHidden/>
+            <w:color w:val="auto"/>
+            <w:sz w:val="24"/>
+            <w:szCs w:val="24"/>
+          </w:rPr>
+          <w:fldChar w:fldCharType="begin"/>
+        </w:r>
+        <w:r>
+          <w:rPr>
+            <w:rFonts w:ascii="Times New Roman" w:eastAsia="標楷體" w:hAnsi="Times New Roman"/>
+            <w:noProof/>
+            <w:webHidden/>
+            <w:color w:val="auto"/>
+            <w:sz w:val="24"/>
+            <w:szCs w:val="24"/>
+          </w:rPr>
+          <w:instrText xml:space="preserve"> PAGEREF _Toc155452563 \h </w:instrText>
+        </w:r>
+        <w:r>
+          <w:rPr>
+            <w:rFonts w:ascii="Times New Roman" w:eastAsia="標楷體" w:hAnsi="Times New Roman"/>
+            <w:noProof/>
+            <w:webHidden/>
+            <w:color w:val="auto"/>
+            <w:sz w:val="24"/>
+            <w:szCs w:val="24"/>
+          </w:rPr>
+        </w:r>
+        <w:r>
+          <w:rPr>
+            <w:rFonts w:ascii="Times New Roman" w:eastAsia="標楷體" w:hAnsi="Times New Roman"/>
+            <w:noProof/>
+            <w:webHidden/>
+            <w:color w:val="auto"/>
+            <w:sz w:val="24"/>
+            <w:szCs w:val="24"/>
+          </w:rPr>
+          <w:fldChar w:fldCharType="separate"/>
+        </w:r>
+        <w:r>
+          <w:rPr>
+            <w:rFonts w:ascii="Times New Roman" w:eastAsia="標楷體" w:hAnsi="Times New Roman"/>
+            <w:noProof/>
+            <w:webHidden/>
+            <w:color w:val="auto"/>
+            <w:sz w:val="24"/>
+            <w:szCs w:val="24"/>
+          </w:rPr>
+          <w:t>1</w:t>
+        </w:r>
+        <w:r>
+          <w:rPr>
+            <w:rFonts w:ascii="Times New Roman" w:eastAsia="標楷體" w:hAnsi="Times New Roman"/>
+            <w:noProof/>
+            <w:webHidden/>
+            <w:color w:val="auto"/>
+            <w:sz w:val="24"/>
+            <w:szCs w:val="24"/>
+          </w:rPr>
+          <w:fldChar w:fldCharType="end"/>
+        </w:r>
+      </w:hyperlink>
+    </w:p>
+    <w:p>
+      <w:pPr>
+        <w:pStyle w:val="11"/>
+        <w:tabs>
+          <w:tab w:val="left" w:pos="660"/>
+          <w:tab w:val="right" w:leader="dot" w:pos="8296"/>
+        </w:tabs>
+        <w:adjustRightInd w:val="0"/>
+        <w:snapToGrid w:val="0"/>
+        <w:spacing w:before="0" w:line="240" w:lineRule="auto"/>
+        <w:rPr>
+          <w:rFonts w:ascii="Times New Roman" w:eastAsia="標楷體" w:hAnsi="Times New Roman"/>
+          <w:noProof/>
+          <w:color w:val="auto"/>
+          <w:spacing w:val="0"/>
+          <w:kern w:val="2"/>
+          <w:sz w:val="24"/>
+          <w:szCs w:val="24"/>
+          <w:lang w:eastAsia="zh-TW"/>
+        </w:rPr>
+      </w:pPr>
+      <w:hyperlink w:anchor="_Toc155452564" w:history="1">
+        <w:r>
+          <w:rPr>
+            <w:rStyle w:val="aff5"/>
+            <w:rFonts w:ascii="Times New Roman" w:eastAsia="標楷體" w:hAnsi="Times New Roman" w:hint="eastAsia"/>
+            <w:noProof/>
+            <w:color w:val="auto"/>
+            <w:sz w:val="24"/>
+            <w:szCs w:val="24"/>
+            <w:lang w:eastAsia="zh-TW"/>
+          </w:rPr>
+          <w:t>二、</w:t>
+        </w:r>
+        <w:r>
+          <w:rPr>
+            <w:rFonts w:ascii="Times New Roman" w:eastAsia="標楷體" w:hAnsi="Times New Roman"/>
+            <w:noProof/>
+            <w:color w:val="auto"/>
+            <w:spacing w:val="0"/>
+            <w:kern w:val="2"/>
+            <w:sz w:val="24"/>
+            <w:szCs w:val="24"/>
+            <w:lang w:eastAsia="zh-TW"/>
+          </w:rPr>
+          <w:tab/>
+        </w:r>
+        <w:r>
+          <w:rPr>
+            <w:rStyle w:val="aff5"/>
+            <w:rFonts w:ascii="Times New Roman" w:eastAsia="標楷體" w:hAnsi="Times New Roman" w:hint="eastAsia"/>
+            <w:noProof/>
+            <w:color w:val="auto"/>
+            <w:sz w:val="24"/>
+            <w:szCs w:val="24"/>
+            <w:lang w:eastAsia="zh-TW"/>
+          </w:rPr>
+          <w:t>背景知識文獻探討</w:t>
+        </w:r>
+        <w:r>
+          <w:rPr>
+            <w:rFonts w:ascii="Times New Roman" w:eastAsia="標楷體" w:hAnsi="Times New Roman"/>
+            <w:noProof/>
+            <w:webHidden/>
+            <w:color w:val="auto"/>
+            <w:sz w:val="24"/>
+            <w:szCs w:val="24"/>
+          </w:rPr>
+          <w:tab/>
+        </w:r>
+        <w:r>
+          <w:rPr>
+            <w:rFonts w:ascii="Times New Roman" w:eastAsia="標楷體" w:hAnsi="Times New Roman"/>
+            <w:noProof/>
+            <w:webHidden/>
+            <w:color w:val="auto"/>
+            <w:sz w:val="24"/>
+            <w:szCs w:val="24"/>
+          </w:rPr>
+          <w:fldChar w:fldCharType="begin"/>
+        </w:r>
+        <w:r>
+          <w:rPr>
+            <w:rFonts w:ascii="Times New Roman" w:eastAsia="標楷體" w:hAnsi="Times New Roman"/>
+            <w:noProof/>
+            <w:webHidden/>
+            <w:color w:val="auto"/>
+            <w:sz w:val="24"/>
+            <w:szCs w:val="24"/>
+          </w:rPr>
+          <w:instrText xml:space="preserve"> PAGEREF _Toc155452564 \h </w:instrText>
+        </w:r>
+        <w:r>
+          <w:rPr>
+            <w:rFonts w:ascii="Times New Roman" w:eastAsia="標楷體" w:hAnsi="Times New Roman"/>
+            <w:noProof/>
+            <w:webHidden/>
+            <w:color w:val="auto"/>
+            <w:sz w:val="24"/>
+            <w:szCs w:val="24"/>
+          </w:rPr>
+        </w:r>
+        <w:r>
+          <w:rPr>
+            <w:rFonts w:ascii="Times New Roman" w:eastAsia="標楷體" w:hAnsi="Times New Roman"/>
+            <w:noProof/>
+            <w:webHidden/>
+            <w:color w:val="auto"/>
+            <w:sz w:val="24"/>
+            <w:szCs w:val="24"/>
+          </w:rPr>
+          <w:fldChar w:fldCharType="separate"/>
+        </w:r>
+        <w:r>
+          <w:rPr>
+            <w:rFonts w:ascii="Times New Roman" w:eastAsia="標楷體" w:hAnsi="Times New Roman"/>
+            <w:noProof/>
+            <w:webHidden/>
+            <w:color w:val="auto"/>
+            <w:sz w:val="24"/>
+            <w:szCs w:val="24"/>
+          </w:rPr>
+          <w:t>1</w:t>
+        </w:r>
+        <w:r>
+          <w:rPr>
+            <w:rFonts w:ascii="Times New Roman" w:eastAsia="標楷體" w:hAnsi="Times New Roman"/>
+            <w:noProof/>
+            <w:webHidden/>
+            <w:color w:val="auto"/>
+            <w:sz w:val="24"/>
+            <w:szCs w:val="24"/>
+          </w:rPr>
+          <w:fldChar w:fldCharType="end"/>
+        </w:r>
+      </w:hyperlink>
+    </w:p>
+    <w:p>
+      <w:pPr>
+        <w:pStyle w:val="23"/>
+        <w:tabs>
+          <w:tab w:val="left" w:pos="880"/>
+          <w:tab w:val="right" w:leader="dot" w:pos="8296"/>
+        </w:tabs>
+        <w:adjustRightInd w:val="0"/>
+        <w:snapToGrid w:val="0"/>
+        <w:spacing w:before="0" w:line="240" w:lineRule="auto"/>
+        <w:rPr>
+          <w:rFonts w:ascii="Times New Roman" w:eastAsia="標楷體" w:hAnsi="Times New Roman"/>
+          <w:noProof/>
+          <w:color w:val="auto"/>
+          <w:spacing w:val="0"/>
+          <w:kern w:val="2"/>
+          <w:sz w:val="24"/>
+          <w:szCs w:val="24"/>
+          <w:lang w:eastAsia="zh-TW"/>
+        </w:rPr>
+      </w:pPr>
+      <w:hyperlink w:anchor="_Toc155452565" w:history="1">
+        <w:r>
+          <w:rPr>
+            <w:rStyle w:val="aff5"/>
+            <w:rFonts w:ascii="Times New Roman" w:eastAsia="標楷體" w:hAnsi="Times New Roman" w:hint="eastAsia"/>
+            <w:noProof/>
+            <w:color w:val="auto"/>
+            <w:sz w:val="24"/>
+            <w:szCs w:val="24"/>
+            <w:lang w:eastAsia="zh-TW"/>
+          </w:rPr>
+          <w:t>(</w:t>
+        </w:r>
+        <w:r>
+          <w:rPr>
+            <w:rStyle w:val="aff5"/>
+            <w:rFonts w:ascii="Times New Roman" w:eastAsia="標楷體" w:hAnsi="Times New Roman" w:hint="eastAsia"/>
+            <w:noProof/>
+            <w:color w:val="auto"/>
+            <w:sz w:val="24"/>
+            <w:szCs w:val="24"/>
+            <w:lang w:eastAsia="zh-TW"/>
+          </w:rPr>
+          <w:t>一</w:t>
+        </w:r>
+        <w:r>
+          <w:rPr>
+            <w:rStyle w:val="aff5"/>
+            <w:rFonts w:ascii="Times New Roman" w:eastAsia="標楷體" w:hAnsi="Times New Roman" w:hint="eastAsia"/>
+            <w:noProof/>
+            <w:color w:val="auto"/>
+            <w:sz w:val="24"/>
+            <w:szCs w:val="24"/>
+            <w:lang w:eastAsia="zh-TW"/>
+          </w:rPr>
+          <w:t>)</w:t>
+        </w:r>
+        <w:r>
+          <w:rPr>
+            <w:rFonts w:ascii="Times New Roman" w:eastAsia="標楷體" w:hAnsi="Times New Roman"/>
+            <w:noProof/>
+            <w:color w:val="auto"/>
+            <w:spacing w:val="0"/>
+            <w:kern w:val="2"/>
+            <w:sz w:val="24"/>
+            <w:szCs w:val="24"/>
+            <w:lang w:eastAsia="zh-TW"/>
+          </w:rPr>
+          <w:tab/>
+        </w:r>
+        <w:r>
+          <w:rPr>
+            <w:rStyle w:val="aff5"/>
+            <w:rFonts w:ascii="Times New Roman" w:eastAsia="標楷體" w:hAnsi="Times New Roman"/>
+            <w:noProof/>
+            <w:color w:val="auto"/>
+            <w:sz w:val="24"/>
+            <w:szCs w:val="24"/>
+            <w:lang w:eastAsia="zh-TW"/>
+          </w:rPr>
+          <w:t>LINE</w:t>
+        </w:r>
+        <w:r>
+          <w:rPr>
+            <w:rStyle w:val="aff5"/>
+            <w:rFonts w:ascii="Times New Roman" w:eastAsia="標楷體" w:hAnsi="Times New Roman" w:hint="eastAsia"/>
+            <w:noProof/>
+            <w:color w:val="auto"/>
+            <w:sz w:val="24"/>
+            <w:szCs w:val="24"/>
+            <w:lang w:eastAsia="zh-TW"/>
+          </w:rPr>
+          <w:t>的背景發展</w:t>
+        </w:r>
+        <w:r>
+          <w:rPr>
+            <w:rFonts w:ascii="Times New Roman" w:eastAsia="標楷體" w:hAnsi="Times New Roman"/>
+            <w:noProof/>
+            <w:webHidden/>
+            <w:color w:val="auto"/>
+            <w:sz w:val="24"/>
+            <w:szCs w:val="24"/>
+          </w:rPr>
+          <w:tab/>
+        </w:r>
+        <w:r>
+          <w:rPr>
+            <w:rFonts w:ascii="Times New Roman" w:eastAsia="標楷體" w:hAnsi="Times New Roman"/>
+            <w:noProof/>
+            <w:webHidden/>
+            <w:color w:val="auto"/>
+            <w:sz w:val="24"/>
+            <w:szCs w:val="24"/>
+          </w:rPr>
+          <w:fldChar w:fldCharType="begin"/>
+        </w:r>
+        <w:r>
+          <w:rPr>
+            <w:rFonts w:ascii="Times New Roman" w:eastAsia="標楷體" w:hAnsi="Times New Roman"/>
+            <w:noProof/>
+            <w:webHidden/>
+            <w:color w:val="auto"/>
+            <w:sz w:val="24"/>
+            <w:szCs w:val="24"/>
+          </w:rPr>
+          <w:instrText xml:space="preserve"> PAGEREF _Toc155452565 \h </w:instrText>
+        </w:r>
+        <w:r>
+          <w:rPr>
+            <w:rFonts w:ascii="Times New Roman" w:eastAsia="標楷體" w:hAnsi="Times New Roman"/>
+            <w:noProof/>
+            <w:webHidden/>
+            <w:color w:val="auto"/>
+            <w:sz w:val="24"/>
+            <w:szCs w:val="24"/>
+          </w:rPr>
+        </w:r>
+        <w:r>
+          <w:rPr>
+            <w:rFonts w:ascii="Times New Roman" w:eastAsia="標楷體" w:hAnsi="Times New Roman"/>
+            <w:noProof/>
+            <w:webHidden/>
+            <w:color w:val="auto"/>
+            <w:sz w:val="24"/>
+            <w:szCs w:val="24"/>
+          </w:rPr>
+          <w:fldChar w:fldCharType="separate"/>
+        </w:r>
+        <w:r>
+          <w:rPr>
+            <w:rFonts w:ascii="Times New Roman" w:eastAsia="標楷體" w:hAnsi="Times New Roman"/>
+            <w:noProof/>
+            <w:webHidden/>
+            <w:color w:val="auto"/>
+            <w:sz w:val="24"/>
+            <w:szCs w:val="24"/>
+          </w:rPr>
+          <w:t>1</w:t>
+        </w:r>
+        <w:r>
+          <w:rPr>
+            <w:rFonts w:ascii="Times New Roman" w:eastAsia="標楷體" w:hAnsi="Times New Roman"/>
+            <w:noProof/>
+            <w:webHidden/>
+            <w:color w:val="auto"/>
+            <w:sz w:val="24"/>
+            <w:szCs w:val="24"/>
+          </w:rPr>
+          <w:fldChar w:fldCharType="end"/>
+        </w:r>
+      </w:hyperlink>
+    </w:p>
+    <w:p>
+      <w:pPr>
+        <w:pStyle w:val="23"/>
+        <w:tabs>
+          <w:tab w:val="left" w:pos="880"/>
+          <w:tab w:val="right" w:leader="dot" w:pos="8296"/>
+        </w:tabs>
+        <w:adjustRightInd w:val="0"/>
+        <w:snapToGrid w:val="0"/>
+        <w:spacing w:before="0" w:line="240" w:lineRule="auto"/>
+        <w:rPr>
+          <w:rFonts w:ascii="Times New Roman" w:eastAsia="標楷體" w:hAnsi="Times New Roman"/>
+          <w:noProof/>
+          <w:color w:val="auto"/>
+          <w:spacing w:val="0"/>
+          <w:kern w:val="2"/>
+          <w:sz w:val="24"/>
+          <w:szCs w:val="24"/>
+          <w:lang w:eastAsia="zh-TW"/>
+        </w:rPr>
+      </w:pPr>
+      <w:hyperlink w:anchor="_Toc155452566" w:history="1">
+        <w:r>
+          <w:rPr>
+            <w:rStyle w:val="aff5"/>
+            <w:rFonts w:ascii="Times New Roman" w:eastAsia="標楷體" w:hAnsi="Times New Roman" w:hint="eastAsia"/>
+            <w:noProof/>
+            <w:color w:val="auto"/>
+            <w:sz w:val="24"/>
+            <w:szCs w:val="24"/>
+            <w:lang w:eastAsia="zh-TW"/>
+          </w:rPr>
+          <w:t>(</w:t>
+        </w:r>
+        <w:r>
+          <w:rPr>
+            <w:rStyle w:val="aff5"/>
+            <w:rFonts w:ascii="Times New Roman" w:eastAsia="標楷體" w:hAnsi="Times New Roman" w:hint="eastAsia"/>
+            <w:noProof/>
+            <w:color w:val="auto"/>
+            <w:sz w:val="24"/>
+            <w:szCs w:val="24"/>
+            <w:lang w:eastAsia="zh-TW"/>
+          </w:rPr>
+          <w:t>二</w:t>
+        </w:r>
+        <w:r>
+          <w:rPr>
+            <w:rStyle w:val="aff5"/>
+            <w:rFonts w:ascii="Times New Roman" w:eastAsia="標楷體" w:hAnsi="Times New Roman" w:hint="eastAsia"/>
+            <w:noProof/>
+            <w:color w:val="auto"/>
+            <w:sz w:val="24"/>
+            <w:szCs w:val="24"/>
+            <w:lang w:eastAsia="zh-TW"/>
+          </w:rPr>
+          <w:t>)</w:t>
+        </w:r>
+        <w:r>
+          <w:rPr>
+            <w:rFonts w:ascii="Times New Roman" w:eastAsia="標楷體" w:hAnsi="Times New Roman"/>
+            <w:noProof/>
+            <w:color w:val="auto"/>
+            <w:spacing w:val="0"/>
+            <w:kern w:val="2"/>
+            <w:sz w:val="24"/>
+            <w:szCs w:val="24"/>
+            <w:lang w:eastAsia="zh-TW"/>
+          </w:rPr>
+          <w:tab/>
+        </w:r>
+        <w:r>
+          <w:rPr>
+            <w:rStyle w:val="aff5"/>
+            <w:rFonts w:ascii="Times New Roman" w:eastAsia="標楷體" w:hAnsi="Times New Roman" w:hint="eastAsia"/>
+            <w:noProof/>
+            <w:color w:val="auto"/>
+            <w:sz w:val="24"/>
+            <w:szCs w:val="24"/>
+            <w:lang w:eastAsia="zh-TW"/>
+          </w:rPr>
+          <w:t>即時通訊軟體的電子商務概況</w:t>
+        </w:r>
+        <w:r>
+          <w:rPr>
+            <w:rFonts w:ascii="Times New Roman" w:eastAsia="標楷體" w:hAnsi="Times New Roman"/>
+            <w:noProof/>
+            <w:webHidden/>
+            <w:color w:val="auto"/>
+            <w:sz w:val="24"/>
+            <w:szCs w:val="24"/>
+          </w:rPr>
+          <w:tab/>
+        </w:r>
+        <w:r>
+          <w:rPr>
+            <w:rFonts w:ascii="Times New Roman" w:eastAsia="標楷體" w:hAnsi="Times New Roman"/>
+            <w:noProof/>
+            <w:webHidden/>
+            <w:color w:val="auto"/>
+            <w:sz w:val="24"/>
+            <w:szCs w:val="24"/>
+          </w:rPr>
+          <w:fldChar w:fldCharType="begin"/>
+        </w:r>
+        <w:r>
+          <w:rPr>
+            <w:rFonts w:ascii="Times New Roman" w:eastAsia="標楷體" w:hAnsi="Times New Roman"/>
+            <w:noProof/>
+            <w:webHidden/>
+            <w:color w:val="auto"/>
+            <w:sz w:val="24"/>
+            <w:szCs w:val="24"/>
+          </w:rPr>
+          <w:instrText xml:space="preserve"> PAGEREF _Toc155452566 \h </w:instrText>
+        </w:r>
+        <w:r>
+          <w:rPr>
+            <w:rFonts w:ascii="Times New Roman" w:eastAsia="標楷體" w:hAnsi="Times New Roman"/>
+            <w:noProof/>
+            <w:webHidden/>
+            <w:color w:val="auto"/>
+            <w:sz w:val="24"/>
+            <w:szCs w:val="24"/>
+          </w:rPr>
+        </w:r>
+        <w:r>
+          <w:rPr>
+            <w:rFonts w:ascii="Times New Roman" w:eastAsia="標楷體" w:hAnsi="Times New Roman"/>
+            <w:noProof/>
+            <w:webHidden/>
+            <w:color w:val="auto"/>
+            <w:sz w:val="24"/>
+            <w:szCs w:val="24"/>
+          </w:rPr>
+          <w:fldChar w:fldCharType="separate"/>
+        </w:r>
+        <w:r>
+          <w:rPr>
+            <w:rFonts w:ascii="Times New Roman" w:eastAsia="標楷體" w:hAnsi="Times New Roman"/>
+            <w:noProof/>
+            <w:webHidden/>
+            <w:color w:val="auto"/>
+            <w:sz w:val="24"/>
+            <w:szCs w:val="24"/>
+          </w:rPr>
+          <w:t>1</w:t>
+        </w:r>
+        <w:r>
+          <w:rPr>
+            <w:rFonts w:ascii="Times New Roman" w:eastAsia="標楷體" w:hAnsi="Times New Roman"/>
+            <w:noProof/>
+            <w:webHidden/>
+            <w:color w:val="auto"/>
+            <w:sz w:val="24"/>
+            <w:szCs w:val="24"/>
+          </w:rPr>
+          <w:fldChar w:fldCharType="end"/>
+        </w:r>
+      </w:hyperlink>
+    </w:p>
+    <w:p>
+      <w:pPr>
+        <w:pStyle w:val="11"/>
+        <w:tabs>
+          <w:tab w:val="left" w:pos="660"/>
+          <w:tab w:val="right" w:leader="dot" w:pos="8296"/>
+        </w:tabs>
+        <w:adjustRightInd w:val="0"/>
+        <w:snapToGrid w:val="0"/>
+        <w:spacing w:before="0" w:line="240" w:lineRule="auto"/>
+        <w:rPr>
+          <w:rFonts w:ascii="Times New Roman" w:eastAsia="標楷體" w:hAnsi="Times New Roman"/>
+          <w:noProof/>
+          <w:color w:val="auto"/>
+          <w:spacing w:val="0"/>
+          <w:kern w:val="2"/>
+          <w:sz w:val="24"/>
+          <w:szCs w:val="24"/>
+          <w:lang w:eastAsia="zh-TW"/>
+        </w:rPr>
+      </w:pPr>
+      <w:hyperlink w:anchor="_Toc155452567" w:history="1">
+        <w:r>
+          <w:rPr>
+            <w:rStyle w:val="aff5"/>
+            <w:rFonts w:ascii="Times New Roman" w:eastAsia="標楷體" w:hAnsi="Times New Roman" w:hint="eastAsia"/>
+            <w:noProof/>
+            <w:color w:val="auto"/>
+            <w:sz w:val="24"/>
+            <w:szCs w:val="24"/>
+            <w:lang w:eastAsia="zh-TW"/>
+          </w:rPr>
+          <w:t>三、</w:t>
+        </w:r>
+        <w:r>
+          <w:rPr>
+            <w:rFonts w:ascii="Times New Roman" w:eastAsia="標楷體" w:hAnsi="Times New Roman"/>
+            <w:noProof/>
+            <w:color w:val="auto"/>
+            <w:spacing w:val="0"/>
+            <w:kern w:val="2"/>
+            <w:sz w:val="24"/>
+            <w:szCs w:val="24"/>
+            <w:lang w:eastAsia="zh-TW"/>
+          </w:rPr>
+          <w:tab/>
+        </w:r>
+        <w:r>
+          <w:rPr>
+            <w:rStyle w:val="aff5"/>
+            <w:rFonts w:ascii="Times New Roman" w:eastAsia="標楷體" w:hAnsi="Times New Roman" w:hint="eastAsia"/>
+            <w:noProof/>
+            <w:color w:val="auto"/>
+            <w:sz w:val="24"/>
+            <w:szCs w:val="24"/>
+            <w:lang w:eastAsia="zh-TW"/>
+          </w:rPr>
+          <w:t>電商模式</w:t>
+        </w:r>
+        <w:r>
+          <w:rPr>
+            <w:rFonts w:ascii="Times New Roman" w:eastAsia="標楷體" w:hAnsi="Times New Roman"/>
+            <w:noProof/>
+            <w:webHidden/>
+            <w:color w:val="auto"/>
+            <w:sz w:val="24"/>
+            <w:szCs w:val="24"/>
+          </w:rPr>
+          <w:tab/>
+        </w:r>
+        <w:r>
+          <w:rPr>
+            <w:rFonts w:ascii="Times New Roman" w:eastAsia="標楷體" w:hAnsi="Times New Roman"/>
+            <w:noProof/>
+            <w:webHidden/>
+            <w:color w:val="auto"/>
+            <w:sz w:val="24"/>
+            <w:szCs w:val="24"/>
+          </w:rPr>
+          <w:fldChar w:fldCharType="begin"/>
+        </w:r>
+        <w:r>
+          <w:rPr>
+            <w:rFonts w:ascii="Times New Roman" w:eastAsia="標楷體" w:hAnsi="Times New Roman"/>
+            <w:noProof/>
+            <w:webHidden/>
+            <w:color w:val="auto"/>
+            <w:sz w:val="24"/>
+            <w:szCs w:val="24"/>
+          </w:rPr>
+          <w:instrText xml:space="preserve"> PAGEREF _Toc155452567 \h </w:instrText>
+        </w:r>
+        <w:r>
+          <w:rPr>
+            <w:rFonts w:ascii="Times New Roman" w:eastAsia="標楷體" w:hAnsi="Times New Roman"/>
+            <w:noProof/>
+            <w:webHidden/>
+            <w:color w:val="auto"/>
+            <w:sz w:val="24"/>
+            <w:szCs w:val="24"/>
+          </w:rPr>
+        </w:r>
+        <w:r>
+          <w:rPr>
+            <w:rFonts w:ascii="Times New Roman" w:eastAsia="標楷體" w:hAnsi="Times New Roman"/>
+            <w:noProof/>
+            <w:webHidden/>
+            <w:color w:val="auto"/>
+            <w:sz w:val="24"/>
+            <w:szCs w:val="24"/>
+          </w:rPr>
+          <w:fldChar w:fldCharType="separate"/>
+        </w:r>
+        <w:r>
+          <w:rPr>
+            <w:rFonts w:ascii="Times New Roman" w:eastAsia="標楷體" w:hAnsi="Times New Roman"/>
+            <w:noProof/>
+            <w:webHidden/>
+            <w:color w:val="auto"/>
+            <w:sz w:val="24"/>
+            <w:szCs w:val="24"/>
+          </w:rPr>
+          <w:t>1</w:t>
+        </w:r>
+        <w:r>
+          <w:rPr>
+            <w:rFonts w:ascii="Times New Roman" w:eastAsia="標楷體" w:hAnsi="Times New Roman"/>
+            <w:noProof/>
+            <w:webHidden/>
+            <w:color w:val="auto"/>
+            <w:sz w:val="24"/>
+            <w:szCs w:val="24"/>
+          </w:rPr>
+          <w:fldChar w:fldCharType="end"/>
+        </w:r>
+      </w:hyperlink>
+    </w:p>
+    <w:p>
+      <w:pPr>
+        <w:pStyle w:val="11"/>
+        <w:tabs>
+          <w:tab w:val="left" w:pos="660"/>
+          <w:tab w:val="right" w:leader="dot" w:pos="8296"/>
+        </w:tabs>
+        <w:adjustRightInd w:val="0"/>
+        <w:snapToGrid w:val="0"/>
+        <w:spacing w:before="0" w:line="240" w:lineRule="auto"/>
+        <w:rPr>
+          <w:rFonts w:ascii="Times New Roman" w:eastAsia="標楷體" w:hAnsi="Times New Roman"/>
+          <w:noProof/>
+          <w:color w:val="auto"/>
+          <w:spacing w:val="0"/>
+          <w:kern w:val="2"/>
+          <w:sz w:val="24"/>
+          <w:szCs w:val="24"/>
+          <w:lang w:eastAsia="zh-TW"/>
+        </w:rPr>
+      </w:pPr>
+      <w:hyperlink w:anchor="_Toc155452568" w:history="1">
+        <w:r>
+          <w:rPr>
+            <w:rStyle w:val="aff5"/>
+            <w:rFonts w:ascii="Times New Roman" w:eastAsia="標楷體" w:hAnsi="Times New Roman" w:hint="eastAsia"/>
+            <w:noProof/>
+            <w:color w:val="auto"/>
+            <w:sz w:val="24"/>
+            <w:szCs w:val="24"/>
+            <w:lang w:eastAsia="zh-TW"/>
+          </w:rPr>
+          <w:t>四、</w:t>
+        </w:r>
+        <w:r>
+          <w:rPr>
+            <w:rFonts w:ascii="Times New Roman" w:eastAsia="標楷體" w:hAnsi="Times New Roman"/>
+            <w:noProof/>
+            <w:color w:val="auto"/>
+            <w:spacing w:val="0"/>
+            <w:kern w:val="2"/>
+            <w:sz w:val="24"/>
+            <w:szCs w:val="24"/>
+            <w:lang w:eastAsia="zh-TW"/>
+          </w:rPr>
+          <w:tab/>
+        </w:r>
+        <w:r>
+          <w:rPr>
+            <w:rStyle w:val="aff5"/>
+            <w:rFonts w:ascii="Times New Roman" w:eastAsia="標楷體" w:hAnsi="Times New Roman" w:hint="eastAsia"/>
+            <w:noProof/>
+            <w:color w:val="auto"/>
+            <w:sz w:val="24"/>
+            <w:szCs w:val="24"/>
+            <w:lang w:eastAsia="zh-TW"/>
+          </w:rPr>
+          <w:t>系統介面</w:t>
+        </w:r>
+        <w:r>
+          <w:rPr>
+            <w:rFonts w:ascii="Times New Roman" w:eastAsia="標楷體" w:hAnsi="Times New Roman"/>
+            <w:noProof/>
+            <w:webHidden/>
+            <w:color w:val="auto"/>
+            <w:sz w:val="24"/>
+            <w:szCs w:val="24"/>
+          </w:rPr>
+          <w:tab/>
+        </w:r>
+        <w:r>
+          <w:rPr>
+            <w:rFonts w:ascii="Times New Roman" w:eastAsia="標楷體" w:hAnsi="Times New Roman"/>
+            <w:noProof/>
+            <w:webHidden/>
+            <w:color w:val="auto"/>
+            <w:sz w:val="24"/>
+            <w:szCs w:val="24"/>
+          </w:rPr>
+          <w:fldChar w:fldCharType="begin"/>
+        </w:r>
+        <w:r>
+          <w:rPr>
+            <w:rFonts w:ascii="Times New Roman" w:eastAsia="標楷體" w:hAnsi="Times New Roman"/>
+            <w:noProof/>
+            <w:webHidden/>
+            <w:color w:val="auto"/>
+            <w:sz w:val="24"/>
+            <w:szCs w:val="24"/>
+          </w:rPr>
+          <w:instrText xml:space="preserve"> PAGEREF _Toc155452568 \h </w:instrText>
+        </w:r>
+        <w:r>
+          <w:rPr>
+            <w:rFonts w:ascii="Times New Roman" w:eastAsia="標楷體" w:hAnsi="Times New Roman"/>
+            <w:noProof/>
+            <w:webHidden/>
+            <w:color w:val="auto"/>
+            <w:sz w:val="24"/>
+            <w:szCs w:val="24"/>
+          </w:rPr>
+        </w:r>
+        <w:r>
+          <w:rPr>
+            <w:rFonts w:ascii="Times New Roman" w:eastAsia="標楷體" w:hAnsi="Times New Roman"/>
+            <w:noProof/>
+            <w:webHidden/>
+            <w:color w:val="auto"/>
+            <w:sz w:val="24"/>
+            <w:szCs w:val="24"/>
+          </w:rPr>
+          <w:fldChar w:fldCharType="separate"/>
+        </w:r>
+        <w:r>
+          <w:rPr>
+            <w:rFonts w:ascii="Times New Roman" w:eastAsia="標楷體" w:hAnsi="Times New Roman"/>
+            <w:noProof/>
+            <w:webHidden/>
+            <w:color w:val="auto"/>
+            <w:sz w:val="24"/>
+            <w:szCs w:val="24"/>
+          </w:rPr>
+          <w:t>1</w:t>
+        </w:r>
+        <w:r>
+          <w:rPr>
+            <w:rFonts w:ascii="Times New Roman" w:eastAsia="標楷體" w:hAnsi="Times New Roman"/>
+            <w:noProof/>
+            <w:webHidden/>
+            <w:color w:val="auto"/>
+            <w:sz w:val="24"/>
+            <w:szCs w:val="24"/>
+          </w:rPr>
+          <w:fldChar w:fldCharType="end"/>
+        </w:r>
+      </w:hyperlink>
+    </w:p>
+    <w:p>
+      <w:pPr>
+        <w:pStyle w:val="11"/>
+        <w:tabs>
+          <w:tab w:val="left" w:pos="660"/>
+          <w:tab w:val="right" w:leader="dot" w:pos="8296"/>
+        </w:tabs>
+        <w:adjustRightInd w:val="0"/>
+        <w:snapToGrid w:val="0"/>
+        <w:spacing w:before="0" w:line="240" w:lineRule="auto"/>
+        <w:rPr>
+          <w:rFonts w:ascii="Times New Roman" w:eastAsia="標楷體" w:hAnsi="Times New Roman"/>
+          <w:noProof/>
+          <w:color w:val="auto"/>
+          <w:spacing w:val="0"/>
+          <w:kern w:val="2"/>
+          <w:sz w:val="24"/>
+          <w:szCs w:val="24"/>
+          <w:lang w:eastAsia="zh-TW"/>
+        </w:rPr>
+      </w:pPr>
+      <w:hyperlink w:anchor="_Toc155452569" w:history="1">
+        <w:r>
+          <w:rPr>
+            <w:rStyle w:val="aff5"/>
+            <w:rFonts w:ascii="Times New Roman" w:eastAsia="標楷體" w:hAnsi="Times New Roman" w:hint="eastAsia"/>
+            <w:noProof/>
+            <w:color w:val="auto"/>
+            <w:sz w:val="24"/>
+            <w:szCs w:val="24"/>
+            <w:lang w:eastAsia="zh-TW"/>
+          </w:rPr>
+          <w:t>五、</w:t>
+        </w:r>
+        <w:r>
+          <w:rPr>
+            <w:rFonts w:ascii="Times New Roman" w:eastAsia="標楷體" w:hAnsi="Times New Roman"/>
+            <w:noProof/>
+            <w:color w:val="auto"/>
+            <w:spacing w:val="0"/>
+            <w:kern w:val="2"/>
+            <w:sz w:val="24"/>
+            <w:szCs w:val="24"/>
+            <w:lang w:eastAsia="zh-TW"/>
+          </w:rPr>
+          <w:tab/>
+        </w:r>
+        <w:r>
+          <w:rPr>
+            <w:rStyle w:val="aff5"/>
+            <w:rFonts w:ascii="Times New Roman" w:eastAsia="標楷體" w:hAnsi="Times New Roman" w:hint="eastAsia"/>
+            <w:noProof/>
+            <w:color w:val="auto"/>
+            <w:sz w:val="24"/>
+            <w:szCs w:val="24"/>
+            <w:lang w:eastAsia="zh-TW"/>
+          </w:rPr>
+          <w:t>系統架構</w:t>
+        </w:r>
+        <w:r>
+          <w:rPr>
+            <w:rFonts w:ascii="Times New Roman" w:eastAsia="標楷體" w:hAnsi="Times New Roman"/>
+            <w:noProof/>
+            <w:webHidden/>
+            <w:color w:val="auto"/>
+            <w:sz w:val="24"/>
+            <w:szCs w:val="24"/>
+          </w:rPr>
+          <w:tab/>
+        </w:r>
+        <w:r>
+          <w:rPr>
+            <w:rFonts w:ascii="Times New Roman" w:eastAsia="標楷體" w:hAnsi="Times New Roman"/>
+            <w:noProof/>
+            <w:webHidden/>
+            <w:color w:val="auto"/>
+            <w:sz w:val="24"/>
+            <w:szCs w:val="24"/>
+          </w:rPr>
+          <w:fldChar w:fldCharType="begin"/>
+        </w:r>
+        <w:r>
+          <w:rPr>
+            <w:rFonts w:ascii="Times New Roman" w:eastAsia="標楷體" w:hAnsi="Times New Roman"/>
+            <w:noProof/>
+            <w:webHidden/>
+            <w:color w:val="auto"/>
+            <w:sz w:val="24"/>
+            <w:szCs w:val="24"/>
+          </w:rPr>
+          <w:instrText xml:space="preserve"> PAGEREF _Toc155452569 \h </w:instrText>
+        </w:r>
+        <w:r>
+          <w:rPr>
+            <w:rFonts w:ascii="Times New Roman" w:eastAsia="標楷體" w:hAnsi="Times New Roman"/>
+            <w:noProof/>
+            <w:webHidden/>
+            <w:color w:val="auto"/>
+            <w:sz w:val="24"/>
+            <w:szCs w:val="24"/>
+          </w:rPr>
+        </w:r>
+        <w:r>
+          <w:rPr>
+            <w:rFonts w:ascii="Times New Roman" w:eastAsia="標楷體" w:hAnsi="Times New Roman"/>
+            <w:noProof/>
+            <w:webHidden/>
+            <w:color w:val="auto"/>
+            <w:sz w:val="24"/>
+            <w:szCs w:val="24"/>
+          </w:rPr>
+          <w:fldChar w:fldCharType="separate"/>
+        </w:r>
+        <w:r>
+          <w:rPr>
+            <w:rFonts w:ascii="Times New Roman" w:eastAsia="標楷體" w:hAnsi="Times New Roman"/>
+            <w:noProof/>
+            <w:webHidden/>
+            <w:color w:val="auto"/>
+            <w:sz w:val="24"/>
+            <w:szCs w:val="24"/>
+          </w:rPr>
+          <w:t>1</w:t>
+        </w:r>
+        <w:r>
+          <w:rPr>
+            <w:rFonts w:ascii="Times New Roman" w:eastAsia="標楷體" w:hAnsi="Times New Roman"/>
+            <w:noProof/>
+            <w:webHidden/>
+            <w:color w:val="auto"/>
+            <w:sz w:val="24"/>
+            <w:szCs w:val="24"/>
+          </w:rPr>
+          <w:fldChar w:fldCharType="end"/>
+        </w:r>
+      </w:hyperlink>
+    </w:p>
+    <w:p>
+      <w:pPr>
+        <w:pStyle w:val="11"/>
+        <w:tabs>
+          <w:tab w:val="left" w:pos="660"/>
+          <w:tab w:val="right" w:leader="dot" w:pos="8296"/>
+        </w:tabs>
+        <w:adjustRightInd w:val="0"/>
+        <w:snapToGrid w:val="0"/>
+        <w:spacing w:before="0" w:line="240" w:lineRule="auto"/>
+        <w:rPr>
+          <w:rFonts w:ascii="Times New Roman" w:eastAsia="標楷體" w:hAnsi="Times New Roman"/>
+          <w:noProof/>
+          <w:color w:val="auto"/>
+          <w:spacing w:val="0"/>
+          <w:kern w:val="2"/>
+          <w:sz w:val="24"/>
+          <w:szCs w:val="24"/>
+          <w:lang w:eastAsia="zh-TW"/>
+        </w:rPr>
+      </w:pPr>
+      <w:hyperlink w:anchor="_Toc155452570" w:history="1">
+        <w:r>
+          <w:rPr>
+            <w:rStyle w:val="aff5"/>
+            <w:rFonts w:ascii="Times New Roman" w:eastAsia="標楷體" w:hAnsi="Times New Roman" w:hint="eastAsia"/>
+            <w:noProof/>
+            <w:color w:val="auto"/>
+            <w:sz w:val="24"/>
+            <w:szCs w:val="24"/>
+            <w:lang w:eastAsia="zh-TW"/>
+          </w:rPr>
+          <w:t>六、</w:t>
+        </w:r>
+        <w:r>
+          <w:rPr>
+            <w:rFonts w:ascii="Times New Roman" w:eastAsia="標楷體" w:hAnsi="Times New Roman"/>
+            <w:noProof/>
+            <w:color w:val="auto"/>
+            <w:spacing w:val="0"/>
+            <w:kern w:val="2"/>
+            <w:sz w:val="24"/>
+            <w:szCs w:val="24"/>
+            <w:lang w:eastAsia="zh-TW"/>
+          </w:rPr>
+          <w:tab/>
+        </w:r>
+        <w:r>
+          <w:rPr>
+            <w:rStyle w:val="aff5"/>
+            <w:rFonts w:ascii="Times New Roman" w:eastAsia="標楷體" w:hAnsi="Times New Roman" w:hint="eastAsia"/>
+            <w:noProof/>
+            <w:color w:val="auto"/>
+            <w:sz w:val="24"/>
+            <w:szCs w:val="24"/>
+            <w:lang w:eastAsia="zh-TW"/>
+          </w:rPr>
+          <w:t>收益模式</w:t>
+        </w:r>
+        <w:r>
+          <w:rPr>
+            <w:rFonts w:ascii="Times New Roman" w:eastAsia="標楷體" w:hAnsi="Times New Roman"/>
+            <w:noProof/>
+            <w:webHidden/>
+            <w:color w:val="auto"/>
+            <w:sz w:val="24"/>
+            <w:szCs w:val="24"/>
+          </w:rPr>
+          <w:tab/>
+        </w:r>
+        <w:r>
+          <w:rPr>
+            <w:rFonts w:ascii="Times New Roman" w:eastAsia="標楷體" w:hAnsi="Times New Roman"/>
+            <w:noProof/>
+            <w:webHidden/>
+            <w:color w:val="auto"/>
+            <w:sz w:val="24"/>
+            <w:szCs w:val="24"/>
+          </w:rPr>
+          <w:fldChar w:fldCharType="begin"/>
+        </w:r>
+        <w:r>
+          <w:rPr>
+            <w:rFonts w:ascii="Times New Roman" w:eastAsia="標楷體" w:hAnsi="Times New Roman"/>
+            <w:noProof/>
+            <w:webHidden/>
+            <w:color w:val="auto"/>
+            <w:sz w:val="24"/>
+            <w:szCs w:val="24"/>
+          </w:rPr>
+          <w:instrText xml:space="preserve"> PAGEREF _Toc155452570 \h </w:instrText>
+        </w:r>
+        <w:r>
+          <w:rPr>
+            <w:rFonts w:ascii="Times New Roman" w:eastAsia="標楷體" w:hAnsi="Times New Roman"/>
+            <w:noProof/>
+            <w:webHidden/>
+            <w:color w:val="auto"/>
+            <w:sz w:val="24"/>
+            <w:szCs w:val="24"/>
+          </w:rPr>
+        </w:r>
+        <w:r>
+          <w:rPr>
+            <w:rFonts w:ascii="Times New Roman" w:eastAsia="標楷體" w:hAnsi="Times New Roman"/>
+            <w:noProof/>
+            <w:webHidden/>
+            <w:color w:val="auto"/>
+            <w:sz w:val="24"/>
+            <w:szCs w:val="24"/>
+          </w:rPr>
+          <w:fldChar w:fldCharType="separate"/>
+        </w:r>
+        <w:r>
+          <w:rPr>
+            <w:rFonts w:ascii="Times New Roman" w:eastAsia="標楷體" w:hAnsi="Times New Roman"/>
+            <w:noProof/>
+            <w:webHidden/>
+            <w:color w:val="auto"/>
+            <w:sz w:val="24"/>
+            <w:szCs w:val="24"/>
+          </w:rPr>
+          <w:t>1</w:t>
+        </w:r>
+        <w:r>
+          <w:rPr>
+            <w:rFonts w:ascii="Times New Roman" w:eastAsia="標楷體" w:hAnsi="Times New Roman"/>
+            <w:noProof/>
+            <w:webHidden/>
+            <w:color w:val="auto"/>
+            <w:sz w:val="24"/>
+            <w:szCs w:val="24"/>
+          </w:rPr>
+          <w:fldChar w:fldCharType="end"/>
+        </w:r>
+      </w:hyperlink>
+    </w:p>
+    <w:p>
+      <w:pPr>
+        <w:pStyle w:val="11"/>
+        <w:tabs>
+          <w:tab w:val="left" w:pos="660"/>
+          <w:tab w:val="right" w:leader="dot" w:pos="8296"/>
+        </w:tabs>
+        <w:adjustRightInd w:val="0"/>
+        <w:snapToGrid w:val="0"/>
+        <w:spacing w:before="0" w:line="240" w:lineRule="auto"/>
+        <w:rPr>
+          <w:rFonts w:ascii="Times New Roman" w:eastAsia="標楷體" w:hAnsi="Times New Roman"/>
+          <w:noProof/>
+          <w:color w:val="auto"/>
+          <w:spacing w:val="0"/>
+          <w:kern w:val="2"/>
+          <w:sz w:val="24"/>
+          <w:szCs w:val="24"/>
+          <w:lang w:eastAsia="zh-TW"/>
+        </w:rPr>
+      </w:pPr>
+      <w:hyperlink w:anchor="_Toc155452571" w:history="1">
+        <w:r>
+          <w:rPr>
+            <w:rStyle w:val="aff5"/>
+            <w:rFonts w:ascii="Times New Roman" w:eastAsia="標楷體" w:hAnsi="Times New Roman" w:hint="eastAsia"/>
+            <w:noProof/>
+            <w:color w:val="auto"/>
+            <w:sz w:val="24"/>
+            <w:szCs w:val="24"/>
+            <w:lang w:eastAsia="zh-TW"/>
+          </w:rPr>
+          <w:t>七、</w:t>
+        </w:r>
+        <w:r>
+          <w:rPr>
+            <w:rFonts w:ascii="Times New Roman" w:eastAsia="標楷體" w:hAnsi="Times New Roman"/>
+            <w:noProof/>
+            <w:color w:val="auto"/>
+            <w:spacing w:val="0"/>
+            <w:kern w:val="2"/>
+            <w:sz w:val="24"/>
+            <w:szCs w:val="24"/>
+            <w:lang w:eastAsia="zh-TW"/>
+          </w:rPr>
+          <w:tab/>
+        </w:r>
+        <w:r>
+          <w:rPr>
+            <w:rStyle w:val="aff5"/>
+            <w:rFonts w:ascii="Times New Roman" w:eastAsia="標楷體" w:hAnsi="Times New Roman" w:hint="eastAsia"/>
+            <w:noProof/>
+            <w:color w:val="auto"/>
+            <w:sz w:val="24"/>
+            <w:szCs w:val="24"/>
+            <w:lang w:eastAsia="zh-TW"/>
+          </w:rPr>
+          <w:t>未來展望</w:t>
+        </w:r>
+        <w:r>
+          <w:rPr>
+            <w:rFonts w:ascii="Times New Roman" w:eastAsia="標楷體" w:hAnsi="Times New Roman"/>
+            <w:noProof/>
+            <w:webHidden/>
+            <w:color w:val="auto"/>
+            <w:sz w:val="24"/>
+            <w:szCs w:val="24"/>
+          </w:rPr>
+          <w:tab/>
+        </w:r>
+        <w:r>
+          <w:rPr>
+            <w:rFonts w:ascii="Times New Roman" w:eastAsia="標楷體" w:hAnsi="Times New Roman"/>
+            <w:noProof/>
+            <w:webHidden/>
+            <w:color w:val="auto"/>
+            <w:sz w:val="24"/>
+            <w:szCs w:val="24"/>
+          </w:rPr>
+          <w:fldChar w:fldCharType="begin"/>
+        </w:r>
+        <w:r>
+          <w:rPr>
+            <w:rFonts w:ascii="Times New Roman" w:eastAsia="標楷體" w:hAnsi="Times New Roman"/>
+            <w:noProof/>
+            <w:webHidden/>
+            <w:color w:val="auto"/>
+            <w:sz w:val="24"/>
+            <w:szCs w:val="24"/>
+          </w:rPr>
+          <w:instrText xml:space="preserve"> PAGEREF _Toc155452571 \h </w:instrText>
+        </w:r>
+        <w:r>
+          <w:rPr>
+            <w:rFonts w:ascii="Times New Roman" w:eastAsia="標楷體" w:hAnsi="Times New Roman"/>
+            <w:noProof/>
+            <w:webHidden/>
+            <w:color w:val="auto"/>
+            <w:sz w:val="24"/>
+            <w:szCs w:val="24"/>
+          </w:rPr>
+        </w:r>
+        <w:r>
+          <w:rPr>
+            <w:rFonts w:ascii="Times New Roman" w:eastAsia="標楷體" w:hAnsi="Times New Roman"/>
+            <w:noProof/>
+            <w:webHidden/>
+            <w:color w:val="auto"/>
+            <w:sz w:val="24"/>
+            <w:szCs w:val="24"/>
+          </w:rPr>
+          <w:fldChar w:fldCharType="separate"/>
+        </w:r>
+        <w:r>
+          <w:rPr>
+            <w:rFonts w:ascii="Times New Roman" w:eastAsia="標楷體" w:hAnsi="Times New Roman"/>
+            <w:noProof/>
+            <w:webHidden/>
+            <w:color w:val="auto"/>
+            <w:sz w:val="24"/>
+            <w:szCs w:val="24"/>
+          </w:rPr>
+          <w:t>1</w:t>
+        </w:r>
+        <w:r>
+          <w:rPr>
+            <w:rFonts w:ascii="Times New Roman" w:eastAsia="標楷體" w:hAnsi="Times New Roman"/>
+            <w:noProof/>
+            <w:webHidden/>
+            <w:color w:val="auto"/>
+            <w:sz w:val="24"/>
+            <w:szCs w:val="24"/>
+          </w:rPr>
+          <w:fldChar w:fldCharType="end"/>
+        </w:r>
+      </w:hyperlink>
+    </w:p>
+    <w:p>
+      <w:pPr>
+        <w:pStyle w:val="11"/>
+        <w:tabs>
+          <w:tab w:val="left" w:pos="660"/>
+          <w:tab w:val="right" w:leader="dot" w:pos="8296"/>
+        </w:tabs>
+        <w:adjustRightInd w:val="0"/>
+        <w:snapToGrid w:val="0"/>
+        <w:spacing w:before="0" w:line="240" w:lineRule="auto"/>
+        <w:rPr>
+          <w:rFonts w:ascii="Times New Roman" w:eastAsia="標楷體" w:hAnsi="Times New Roman"/>
+          <w:noProof/>
+          <w:color w:val="auto"/>
+          <w:spacing w:val="0"/>
+          <w:kern w:val="2"/>
+          <w:sz w:val="24"/>
+          <w:szCs w:val="24"/>
+          <w:lang w:eastAsia="zh-TW"/>
+        </w:rPr>
+      </w:pPr>
+      <w:hyperlink w:anchor="_Toc155452572" w:history="1">
+        <w:r>
+          <w:rPr>
+            <w:rStyle w:val="aff5"/>
+            <w:rFonts w:ascii="Times New Roman" w:eastAsia="標楷體" w:hAnsi="Times New Roman" w:hint="eastAsia"/>
+            <w:noProof/>
+            <w:color w:val="auto"/>
+            <w:sz w:val="24"/>
+            <w:szCs w:val="24"/>
+            <w:lang w:eastAsia="zh-TW"/>
+          </w:rPr>
+          <w:t>八、</w:t>
+        </w:r>
+        <w:r>
+          <w:rPr>
+            <w:rFonts w:ascii="Times New Roman" w:eastAsia="標楷體" w:hAnsi="Times New Roman"/>
+            <w:noProof/>
+            <w:color w:val="auto"/>
+            <w:spacing w:val="0"/>
+            <w:kern w:val="2"/>
+            <w:sz w:val="24"/>
+            <w:szCs w:val="24"/>
+            <w:lang w:eastAsia="zh-TW"/>
+          </w:rPr>
+          <w:tab/>
+        </w:r>
+        <w:r>
+          <w:rPr>
+            <w:rStyle w:val="aff5"/>
+            <w:rFonts w:ascii="Times New Roman" w:eastAsia="標楷體" w:hAnsi="Times New Roman" w:hint="eastAsia"/>
+            <w:noProof/>
+            <w:color w:val="auto"/>
+            <w:sz w:val="24"/>
+            <w:szCs w:val="24"/>
+            <w:lang w:eastAsia="zh-TW"/>
+          </w:rPr>
+          <w:t>資料來源</w:t>
+        </w:r>
+        <w:r>
+          <w:rPr>
+            <w:rFonts w:ascii="Times New Roman" w:eastAsia="標楷體" w:hAnsi="Times New Roman"/>
+            <w:noProof/>
+            <w:webHidden/>
+            <w:color w:val="auto"/>
+            <w:sz w:val="24"/>
+            <w:szCs w:val="24"/>
+          </w:rPr>
+          <w:tab/>
+        </w:r>
+        <w:r>
+          <w:rPr>
+            <w:rFonts w:ascii="Times New Roman" w:eastAsia="標楷體" w:hAnsi="Times New Roman"/>
+            <w:noProof/>
+            <w:webHidden/>
+            <w:color w:val="auto"/>
+            <w:sz w:val="24"/>
+            <w:szCs w:val="24"/>
+          </w:rPr>
+          <w:fldChar w:fldCharType="begin"/>
+        </w:r>
+        <w:r>
+          <w:rPr>
+            <w:rFonts w:ascii="Times New Roman" w:eastAsia="標楷體" w:hAnsi="Times New Roman"/>
+            <w:noProof/>
+            <w:webHidden/>
+            <w:color w:val="auto"/>
+            <w:sz w:val="24"/>
+            <w:szCs w:val="24"/>
+          </w:rPr>
+          <w:instrText xml:space="preserve"> PAGEREF _Toc155452572 \h </w:instrText>
+        </w:r>
+        <w:r>
+          <w:rPr>
+            <w:rFonts w:ascii="Times New Roman" w:eastAsia="標楷體" w:hAnsi="Times New Roman"/>
+            <w:noProof/>
+            <w:webHidden/>
+            <w:color w:val="auto"/>
+            <w:sz w:val="24"/>
+            <w:szCs w:val="24"/>
+          </w:rPr>
+        </w:r>
+        <w:r>
+          <w:rPr>
+            <w:rFonts w:ascii="Times New Roman" w:eastAsia="標楷體" w:hAnsi="Times New Roman"/>
+            <w:noProof/>
+            <w:webHidden/>
+            <w:color w:val="auto"/>
+            <w:sz w:val="24"/>
+            <w:szCs w:val="24"/>
+          </w:rPr>
+          <w:fldChar w:fldCharType="separate"/>
+        </w:r>
+        <w:r>
+          <w:rPr>
+            <w:rFonts w:ascii="Times New Roman" w:eastAsia="標楷體" w:hAnsi="Times New Roman"/>
+            <w:noProof/>
+            <w:webHidden/>
+            <w:color w:val="auto"/>
+            <w:sz w:val="24"/>
+            <w:szCs w:val="24"/>
+          </w:rPr>
+          <w:t>1</w:t>
+        </w:r>
+        <w:r>
+          <w:rPr>
+            <w:rFonts w:ascii="Times New Roman" w:eastAsia="標楷體" w:hAnsi="Times New Roman"/>
+            <w:noProof/>
+            <w:webHidden/>
+            <w:color w:val="auto"/>
+            <w:sz w:val="24"/>
+            <w:szCs w:val="24"/>
+          </w:rPr>
+          <w:fldChar w:fldCharType="end"/>
+        </w:r>
+      </w:hyperlink>
+    </w:p>
+    <w:p>
+      <w:pPr>
+        <w:adjustRightInd w:val="0"/>
+        <w:snapToGrid w:val="0"/>
+        <w:spacing w:before="0" w:line="240" w:lineRule="auto"/>
+        <w:rPr>
+          <w:rFonts w:ascii="Times New Roman" w:eastAsia="標楷體" w:hAnsi="Times New Roman" w:cs="新細明體"/>
+          <w:color w:val="auto"/>
+          <w:w w:val="105"/>
+          <w:sz w:val="24"/>
+          <w:szCs w:val="24"/>
+          <w:lang w:eastAsia="zh-TW"/>
+        </w:rPr>
+      </w:pPr>
+      <w:r>
+        <w:rPr>
+          <w:rFonts w:ascii="Times New Roman" w:eastAsia="標楷體" w:hAnsi="Times New Roman" w:cs="新細明體"/>
+          <w:color w:val="auto"/>
+          <w:w w:val="105"/>
+          <w:sz w:val="24"/>
+          <w:szCs w:val="24"/>
+          <w:lang w:eastAsia="zh-TW"/>
+        </w:rPr>
+        <w:fldChar w:fldCharType="end"/>
+      </w:r>
+    </w:p>
+    <w:p>
+      <w:pPr>
+        <w:rPr>
+          <w:rFonts w:ascii="Times New Roman" w:eastAsia="標楷體" w:hAnsi="Times New Roman" w:cs="新細明體"/>
+          <w:color w:val="auto"/>
+          <w:w w:val="105"/>
+          <w:sz w:val="24"/>
+          <w:szCs w:val="24"/>
+          <w:lang w:eastAsia="zh-TW"/>
+        </w:rPr>
+      </w:pPr>
+      <w:r>
+        <w:rPr>
+          <w:rFonts w:ascii="Times New Roman" w:eastAsia="標楷體" w:hAnsi="Times New Roman" w:cs="新細明體"/>
+          <w:color w:val="auto"/>
+          <w:w w:val="105"/>
+          <w:sz w:val="24"/>
+          <w:szCs w:val="24"/>
+          <w:lang w:eastAsia="zh-TW"/>
+        </w:rPr>
+        <w:br w:type="page"/>
       </w:r>
     </w:p>
     <w:p>
@@ -764,6 +3083,7 @@
           <w:lang w:eastAsia="zh-TW"/>
         </w:rPr>
       </w:pPr>
+      <w:bookmarkStart w:id="0" w:name="_Toc155452558"/>
       <w:r>
         <w:rPr>
           <w:rFonts w:ascii="Times New Roman" w:eastAsia="標楷體" w:hAnsi="Times New Roman" w:hint="eastAsia"/>
@@ -779,6 +3099,7 @@
         <w:lastRenderedPageBreak/>
         <w:t>主題方向</w:t>
       </w:r>
+      <w:bookmarkEnd w:id="0"/>
     </w:p>
     <w:p>
       <w:pPr>
@@ -804,6 +3125,7 @@
           <w:lang w:eastAsia="zh-TW"/>
         </w:rPr>
       </w:pPr>
+      <w:bookmarkStart w:id="1" w:name="_Toc155452559"/>
       <w:r>
         <w:rPr>
           <w:rFonts w:ascii="Times New Roman" w:eastAsia="標楷體" w:hAnsi="Times New Roman" w:hint="eastAsia"/>
@@ -816,6 +3138,7 @@
         </w:rPr>
         <w:t>目的</w:t>
       </w:r>
+      <w:bookmarkEnd w:id="1"/>
     </w:p>
     <w:p>
       <w:pPr>
@@ -906,6 +3229,7 @@
           <w:lang w:eastAsia="zh-TW"/>
         </w:rPr>
       </w:pPr>
+      <w:bookmarkStart w:id="2" w:name="_Toc155452560"/>
       <w:r>
         <w:rPr>
           <w:rFonts w:ascii="Times New Roman" w:eastAsia="標楷體" w:hAnsi="Times New Roman" w:hint="eastAsia"/>
@@ -918,6 +3242,7 @@
         </w:rPr>
         <w:t>報告背景與動機</w:t>
       </w:r>
+      <w:bookmarkEnd w:id="2"/>
     </w:p>
     <w:p>
       <w:pPr>
@@ -1191,6 +3516,7 @@
           <w:lang w:eastAsia="zh-TW"/>
         </w:rPr>
       </w:pPr>
+      <w:bookmarkStart w:id="3" w:name="_Toc155452561"/>
       <w:r>
         <w:rPr>
           <w:rFonts w:ascii="Times New Roman" w:eastAsia="標楷體" w:hAnsi="Times New Roman" w:hint="eastAsia"/>
@@ -1201,7 +3527,20 @@
           <w:szCs w:val="24"/>
           <w:lang w:eastAsia="zh-TW"/>
         </w:rPr>
-        <w:t>研究目的</w:t>
+        <w:t>研究</w:t>
+      </w:r>
+      <w:bookmarkEnd w:id="3"/>
+      <w:r>
+        <w:rPr>
+          <w:rFonts w:ascii="Times New Roman" w:eastAsia="標楷體" w:hAnsi="Times New Roman" w:hint="eastAsia"/>
+          <w:b/>
+          <w:bCs/>
+          <w:color w:val="auto"/>
+          <w:sz w:val="24"/>
+          <w:szCs w:val="24"/>
+          <w:lang w:eastAsia="zh-TW"/>
+        </w:rPr>
+        <w:t>方向</w:t>
       </w:r>
     </w:p>
     <w:p>
@@ -1703,6 +4042,7 @@
           <w:lang w:eastAsia="zh-TW"/>
         </w:rPr>
       </w:pPr>
+      <w:bookmarkStart w:id="4" w:name="_Toc155452562"/>
       <w:r>
         <w:rPr>
           <w:rFonts w:ascii="Times New Roman" w:eastAsia="標楷體" w:hAnsi="Times New Roman" w:hint="eastAsia"/>
@@ -1716,6 +4056,7 @@
         <w:lastRenderedPageBreak/>
         <w:t>研究方法與途徑</w:t>
       </w:r>
+      <w:bookmarkEnd w:id="4"/>
     </w:p>
     <w:p>
       <w:pPr>
@@ -2161,6 +4502,7 @@
           <w:lang w:eastAsia="zh-TW"/>
         </w:rPr>
       </w:pPr>
+      <w:bookmarkStart w:id="5" w:name="_Toc155452563"/>
       <w:r>
         <w:rPr>
           <w:rFonts w:ascii="Times New Roman" w:eastAsia="標楷體" w:hAnsi="Times New Roman" w:hint="eastAsia"/>
@@ -2173,6 +4515,7 @@
         </w:rPr>
         <w:t>預期結果與報告價值</w:t>
       </w:r>
+      <w:bookmarkEnd w:id="5"/>
     </w:p>
     <w:p>
       <w:pPr>
@@ -2419,6 +4762,7 @@
           <w:lang w:eastAsia="zh-TW"/>
         </w:rPr>
       </w:pPr>
+      <w:bookmarkStart w:id="6" w:name="_Toc155452564"/>
       <w:r>
         <w:rPr>
           <w:rFonts w:ascii="Times New Roman" w:eastAsia="標楷體" w:hAnsi="Times New Roman" w:hint="eastAsia"/>
@@ -2434,6 +4778,7 @@
         <w:lastRenderedPageBreak/>
         <w:t>背景知識文獻探討</w:t>
       </w:r>
+      <w:bookmarkEnd w:id="6"/>
     </w:p>
     <w:p>
       <w:pPr>
@@ -2459,13 +4804,17 @@
           <w:lang w:eastAsia="zh-TW"/>
         </w:rPr>
         <w:sectPr>
+          <w:footerReference w:type="default" r:id="rId8"/>
           <w:pgSz w:w="11906" w:h="16838"/>
-          <w:pgMar w:top="1440" w:right="1800" w:bottom="1440" w:left="1800" w:header="851" w:footer="992" w:gutter="0"/>
+          <w:pgMar w:top="1440" w:right="1800" w:bottom="1440" w:left="1800" w:header="851" w:footer="680" w:gutter="0"/>
+          <w:pgNumType w:start="0"/>
           <w:cols w:space="425"/>
+          <w:titlePg/>
           <w:docGrid w:type="lines" w:linePitch="360"/>
         </w:sectPr>
       </w:pPr>
-      <w:bookmarkStart w:id="0" w:name="_Hlk155400399"/>
+      <w:bookmarkStart w:id="7" w:name="_Toc155452565"/>
+      <w:bookmarkStart w:id="8" w:name="_Hlk155400399"/>
       <w:r>
         <w:rPr>
           <w:rFonts w:ascii="Times New Roman" w:eastAsia="標楷體" w:hAnsi="Times New Roman" w:hint="eastAsia"/>
@@ -2490,6 +4839,7 @@
         </w:rPr>
         <w:t>的背景發展</w:t>
       </w:r>
+      <w:bookmarkEnd w:id="7"/>
     </w:p>
     <w:p>
       <w:pPr>
@@ -2499,7 +4849,7 @@
         <w:spacing w:beforeLines="35" w:before="84" w:after="0" w:line="240" w:lineRule="auto"/>
         <w:jc w:val="both"/>
         <w:rPr>
-          <w:rFonts w:ascii="Times New Roman" w:eastAsia="標楷體" w:hAnsi="Times New Roman" w:hint="eastAsia"/>
+          <w:rFonts w:ascii="Times New Roman" w:eastAsia="標楷體" w:hAnsi="Times New Roman"/>
           <w:color w:val="auto"/>
           <w:sz w:val="24"/>
           <w:szCs w:val="24"/>
@@ -2627,7 +4977,7 @@
         <w:t>不僅提供即時訊息服務，還包括許多其他功能，例如免費語音通話、視訊通話、貼圖、遊戲和豐富的應用程式。</w:t>
       </w:r>
     </w:p>
-    <w:bookmarkEnd w:id="0"/>
+    <w:bookmarkEnd w:id="8"/>
     <w:p>
       <w:pPr>
         <w:adjustRightInd w:val="0"/>
@@ -2668,7 +5018,7 @@
                     </pic:cNvPicPr>
                   </pic:nvPicPr>
                   <pic:blipFill>
-                    <a:blip r:embed="rId8" cstate="print">
+                    <a:blip r:embed="rId9" cstate="print">
                       <a:extLst>
                         <a:ext uri="{28A0092B-C50C-407E-A947-70E740481C1C}">
                           <a14:useLocalDpi xmlns:a14="http://schemas.microsoft.com/office/drawing/2010/main" val="0"/>
@@ -2959,7 +5309,7 @@
                     <pic:cNvPicPr/>
                   </pic:nvPicPr>
                   <pic:blipFill>
-                    <a:blip r:embed="rId9" cstate="print">
+                    <a:blip r:embed="rId10" cstate="print">
                       <a:extLst>
                         <a:ext uri="{28A0092B-C50C-407E-A947-70E740481C1C}">
                           <a14:useLocalDpi xmlns:a14="http://schemas.microsoft.com/office/drawing/2010/main" val="0"/>
@@ -3044,25 +5394,7 @@
           <w:color w:val="auto"/>
           <w:lang w:eastAsia="zh-TW"/>
         </w:rPr>
-        <w:t>的使用者</w:t>
-      </w:r>
-      <w:proofErr w:type="gramStart"/>
-      <w:r>
-        <w:rPr>
-          <w:rFonts w:ascii="Times New Roman" w:eastAsia="標楷體" w:hAnsi="Times New Roman" w:hint="eastAsia"/>
-          <w:color w:val="auto"/>
-          <w:lang w:eastAsia="zh-TW"/>
-        </w:rPr>
-        <w:t>佔</w:t>
-      </w:r>
-      <w:proofErr w:type="gramEnd"/>
-      <w:r>
-        <w:rPr>
-          <w:rFonts w:ascii="Times New Roman" w:eastAsia="標楷體" w:hAnsi="Times New Roman" w:hint="eastAsia"/>
-          <w:color w:val="auto"/>
-          <w:lang w:eastAsia="zh-TW"/>
-        </w:rPr>
-        <w:t>日本網絡用戶的</w:t>
+        <w:t>的使用者佔日本網絡用戶的</w:t>
       </w:r>
       <w:r>
         <w:rPr>
@@ -3220,7 +5552,7 @@
                     <pic:cNvPicPr/>
                   </pic:nvPicPr>
                   <pic:blipFill>
-                    <a:blip r:embed="rId10" cstate="print">
+                    <a:blip r:embed="rId11" cstate="print">
                       <a:extLst>
                         <a:ext uri="{28A0092B-C50C-407E-A947-70E740481C1C}">
                           <a14:useLocalDpi xmlns:a14="http://schemas.microsoft.com/office/drawing/2010/main" val="0"/>
@@ -3379,6 +5711,23 @@
     </w:p>
     <w:p>
       <w:pPr>
+        <w:rPr>
+          <w:rFonts w:ascii="Times New Roman" w:eastAsia="標楷體" w:hAnsi="Times New Roman"/>
+          <w:color w:val="auto"/>
+          <w:lang w:eastAsia="zh-TW"/>
+        </w:rPr>
+      </w:pPr>
+      <w:r>
+        <w:rPr>
+          <w:rFonts w:ascii="Times New Roman" w:eastAsia="標楷體" w:hAnsi="Times New Roman"/>
+          <w:color w:val="auto"/>
+          <w:lang w:eastAsia="zh-TW"/>
+        </w:rPr>
+        <w:br w:type="page"/>
+      </w:r>
+    </w:p>
+    <w:p>
+      <w:pPr>
         <w:pStyle w:val="afff8"/>
         <w:widowControl w:val="0"/>
         <w:numPr>
@@ -3401,6 +5750,7 @@
           <w:lang w:eastAsia="zh-TW"/>
         </w:rPr>
       </w:pPr>
+      <w:bookmarkStart w:id="9" w:name="_Toc155452566"/>
       <w:r>
         <w:rPr>
           <w:rFonts w:ascii="Times New Roman" w:eastAsia="標楷體" w:hAnsi="Times New Roman" w:hint="eastAsia"/>
@@ -3413,6 +5763,71 @@
         </w:rPr>
         <w:lastRenderedPageBreak/>
         <w:t>即時通訊軟體的電子商務概況</w:t>
+      </w:r>
+      <w:bookmarkEnd w:id="9"/>
+    </w:p>
+    <w:p>
+      <w:pPr>
+        <w:pStyle w:val="afff8"/>
+        <w:widowControl w:val="0"/>
+        <w:numPr>
+          <w:ilvl w:val="0"/>
+          <w:numId w:val="14"/>
+        </w:numPr>
+        <w:adjustRightInd w:val="0"/>
+        <w:snapToGrid w:val="0"/>
+        <w:spacing w:beforeLines="35" w:before="84" w:after="0" w:line="240" w:lineRule="auto"/>
+        <w:ind w:left="482" w:hanging="340"/>
+        <w:contextualSpacing w:val="0"/>
+        <w:jc w:val="both"/>
+        <w:rPr>
+          <w:rFonts w:ascii="Times New Roman" w:eastAsia="標楷體" w:hAnsi="Times New Roman"/>
+          <w:color w:val="auto"/>
+          <w:spacing w:val="0"/>
+          <w:kern w:val="2"/>
+          <w:sz w:val="24"/>
+          <w:lang w:eastAsia="zh-TW"/>
+        </w:rPr>
+      </w:pPr>
+      <w:r>
+        <w:rPr>
+          <w:rFonts w:ascii="Times New Roman" w:eastAsia="標楷體" w:hAnsi="Times New Roman" w:hint="eastAsia"/>
+          <w:color w:val="auto"/>
+          <w:spacing w:val="0"/>
+          <w:kern w:val="2"/>
+          <w:sz w:val="24"/>
+          <w:lang w:eastAsia="zh-TW"/>
+        </w:rPr>
+        <w:t>市場規模</w:t>
+      </w:r>
+    </w:p>
+    <w:p>
+      <w:pPr>
+        <w:pStyle w:val="afff8"/>
+        <w:widowControl w:val="0"/>
+        <w:adjustRightInd w:val="0"/>
+        <w:snapToGrid w:val="0"/>
+        <w:spacing w:beforeLines="20" w:before="48" w:after="0" w:line="240" w:lineRule="auto"/>
+        <w:ind w:left="480"/>
+        <w:contextualSpacing w:val="0"/>
+        <w:jc w:val="both"/>
+        <w:rPr>
+          <w:rFonts w:ascii="Times New Roman" w:eastAsia="標楷體" w:hAnsi="Times New Roman"/>
+          <w:color w:val="auto"/>
+          <w:sz w:val="24"/>
+          <w:szCs w:val="24"/>
+          <w:lang w:eastAsia="zh-TW"/>
+        </w:rPr>
+      </w:pPr>
+      <w:r>
+        <w:rPr>
+          <w:rFonts w:ascii="Times New Roman" w:eastAsia="標楷體" w:hAnsi="Times New Roman" w:hint="eastAsia"/>
+          <w:color w:val="auto"/>
+          <w:sz w:val="24"/>
+          <w:szCs w:val="24"/>
+          <w:lang w:eastAsia="zh-TW"/>
+        </w:rPr>
+        <w:t>隨著網際網路的普及以及線上零售業的持續發展，用戶越來越多地使用智慧手機和行動裝置進行線上購物，對通訊軟體的需求不斷增加。市場擴增許多領域，如即時客戶服務、線上購物、支付、社交媒體整合和營銷。通訊軟體不再僅用於交流，還用於搜尋和購買產品、收集訊息、分享反饋，並接收促銷資訊，為商家提供了一個強大的工具以提供更個性化且即時互動的購物體驗，因此通訊軟體在電子商務中的市場規模越發巨大，價值也持續增長。</w:t>
       </w:r>
     </w:p>
     <w:p>
@@ -3447,114 +5862,6 @@
           <w:sz w:val="24"/>
           <w:lang w:eastAsia="zh-TW"/>
         </w:rPr>
-        <w:t>市場規模</w:t>
-      </w:r>
-    </w:p>
-    <w:p>
-      <w:pPr>
-        <w:pStyle w:val="afff8"/>
-        <w:widowControl w:val="0"/>
-        <w:adjustRightInd w:val="0"/>
-        <w:snapToGrid w:val="0"/>
-        <w:spacing w:beforeLines="20" w:before="48" w:after="0" w:line="240" w:lineRule="auto"/>
-        <w:ind w:left="480"/>
-        <w:contextualSpacing w:val="0"/>
-        <w:jc w:val="both"/>
-        <w:rPr>
-          <w:rFonts w:ascii="Times New Roman" w:eastAsia="標楷體" w:hAnsi="Times New Roman"/>
-          <w:color w:val="auto"/>
-          <w:sz w:val="24"/>
-          <w:szCs w:val="24"/>
-          <w:lang w:eastAsia="zh-TW"/>
-        </w:rPr>
-      </w:pPr>
-      <w:r>
-        <w:rPr>
-          <w:rFonts w:ascii="Times New Roman" w:eastAsia="標楷體" w:hAnsi="Times New Roman" w:hint="eastAsia"/>
-          <w:color w:val="auto"/>
-          <w:sz w:val="24"/>
-          <w:szCs w:val="24"/>
-          <w:lang w:eastAsia="zh-TW"/>
-        </w:rPr>
-        <w:t>隨著網際網路的普及</w:t>
-      </w:r>
-      <w:proofErr w:type="gramStart"/>
-      <w:r>
-        <w:rPr>
-          <w:rFonts w:ascii="Times New Roman" w:eastAsia="標楷體" w:hAnsi="Times New Roman" w:hint="eastAsia"/>
-          <w:color w:val="auto"/>
-          <w:sz w:val="24"/>
-          <w:szCs w:val="24"/>
-          <w:lang w:eastAsia="zh-TW"/>
-        </w:rPr>
-        <w:t>以及線上零售業</w:t>
-      </w:r>
-      <w:proofErr w:type="gramEnd"/>
-      <w:r>
-        <w:rPr>
-          <w:rFonts w:ascii="Times New Roman" w:eastAsia="標楷體" w:hAnsi="Times New Roman" w:hint="eastAsia"/>
-          <w:color w:val="auto"/>
-          <w:sz w:val="24"/>
-          <w:szCs w:val="24"/>
-          <w:lang w:eastAsia="zh-TW"/>
-        </w:rPr>
-        <w:t>的持續發展，用戶越來越多地使用智慧手機和行動裝置進行線上購物，對通訊軟體的需求不斷增加。市場擴增許多領域，如即時客戶服務、線上購物、支付、社交媒體</w:t>
-      </w:r>
-      <w:proofErr w:type="gramStart"/>
-      <w:r>
-        <w:rPr>
-          <w:rFonts w:ascii="Times New Roman" w:eastAsia="標楷體" w:hAnsi="Times New Roman" w:hint="eastAsia"/>
-          <w:color w:val="auto"/>
-          <w:sz w:val="24"/>
-          <w:szCs w:val="24"/>
-          <w:lang w:eastAsia="zh-TW"/>
-        </w:rPr>
-        <w:t>整合和營銷</w:t>
-      </w:r>
-      <w:proofErr w:type="gramEnd"/>
-      <w:r>
-        <w:rPr>
-          <w:rFonts w:ascii="Times New Roman" w:eastAsia="標楷體" w:hAnsi="Times New Roman" w:hint="eastAsia"/>
-          <w:color w:val="auto"/>
-          <w:sz w:val="24"/>
-          <w:szCs w:val="24"/>
-          <w:lang w:eastAsia="zh-TW"/>
-        </w:rPr>
-        <w:t>。通訊軟體不再僅用於交流，還用於搜尋和購買產品、收集訊息、分享反饋，並接收促銷資訊，為商家提供了一個強大的工具以提供更個性化且即時互動的購物體驗，因此通訊軟體在電子商務中的市場規模越發巨大，價值也持續增長。</w:t>
-      </w:r>
-    </w:p>
-    <w:p>
-      <w:pPr>
-        <w:pStyle w:val="afff8"/>
-        <w:widowControl w:val="0"/>
-        <w:numPr>
-          <w:ilvl w:val="0"/>
-          <w:numId w:val="14"/>
-        </w:numPr>
-        <w:adjustRightInd w:val="0"/>
-        <w:snapToGrid w:val="0"/>
-        <w:spacing w:beforeLines="35" w:before="84" w:after="0" w:line="240" w:lineRule="auto"/>
-        <w:ind w:left="482" w:hanging="340"/>
-        <w:contextualSpacing w:val="0"/>
-        <w:jc w:val="both"/>
-        <w:rPr>
-          <w:rFonts w:ascii="Times New Roman" w:eastAsia="標楷體" w:hAnsi="Times New Roman"/>
-          <w:color w:val="auto"/>
-          <w:spacing w:val="0"/>
-          <w:kern w:val="2"/>
-          <w:sz w:val="24"/>
-          <w:lang w:eastAsia="zh-TW"/>
-        </w:rPr>
-      </w:pPr>
-      <w:r>
-        <w:rPr>
-          <w:rFonts w:ascii="Times New Roman" w:eastAsia="標楷體" w:hAnsi="Times New Roman" w:hint="eastAsia"/>
-          <w:color w:val="auto"/>
-          <w:spacing w:val="0"/>
-          <w:kern w:val="2"/>
-          <w:sz w:val="24"/>
-          <w:lang w:eastAsia="zh-TW"/>
-        </w:rPr>
         <w:t>市場趨勢</w:t>
       </w:r>
     </w:p>
@@ -3604,29 +5911,7 @@
           <w:szCs w:val="24"/>
           <w:lang w:eastAsia="zh-TW"/>
         </w:rPr>
-        <w:t>年，即時通訊軟體在電子商務市場有多項重要趨勢。其中，越來越多的通訊軟體專注於提供優質的移動購物體驗，強調即時支付和轉帳功能。使得用戶能夠透過即時通訊軟體實現便捷、快速的交易，進而減少購物車遺棄率，並推動了移動購物的普及。並且，通訊軟體使用人工智慧和機器學習技術，提供個人化的產品推薦，為用戶打造更具吸引力的購物體驗，有助於提高交易轉換率。</w:t>
-      </w:r>
-      <w:proofErr w:type="gramStart"/>
-      <w:r>
-        <w:rPr>
-          <w:rFonts w:ascii="Times New Roman" w:eastAsia="標楷體" w:hAnsi="Times New Roman"/>
-          <w:color w:val="auto"/>
-          <w:sz w:val="24"/>
-          <w:szCs w:val="24"/>
-          <w:lang w:eastAsia="zh-TW"/>
-        </w:rPr>
-        <w:t>此外，</w:t>
-      </w:r>
-      <w:proofErr w:type="gramEnd"/>
-      <w:r>
-        <w:rPr>
-          <w:rFonts w:ascii="Times New Roman" w:eastAsia="標楷體" w:hAnsi="Times New Roman"/>
-          <w:color w:val="auto"/>
-          <w:sz w:val="24"/>
-          <w:szCs w:val="24"/>
-          <w:lang w:eastAsia="zh-TW"/>
-        </w:rPr>
-        <w:t>通訊軟體與社交媒體整合，用戶可在其中評論產品並分享購物體驗，加強了社交互動，提高了用戶參與度和信任度，對購物決策產生積極影響。</w:t>
+        <w:t>年，即時通訊軟體在電子商務市場有多項重要趨勢。其中，越來越多的通訊軟體專注於提供優質的移動購物體驗，強調即時支付和轉帳功能。使得用戶能夠透過即時通訊軟體實現便捷、快速的交易，進而減少購物車遺棄率，並推動了移動購物的普及。並且，通訊軟體使用人工智慧和機器學習技術，提供個人化的產品推薦，為用戶打造更具吸引力的購物體驗，有助於提高交易轉換率。此外，通訊軟體與社交媒體整合，用戶可在其中評論產品並分享購物體驗，加強了社交互動，提高了用戶參與度和信任度，對購物決策產生積極影響。</w:t>
       </w:r>
     </w:p>
     <w:p>
@@ -3939,29 +6224,7 @@
           <w:szCs w:val="24"/>
           <w:lang w:eastAsia="zh-TW"/>
         </w:rPr>
-        <w:t>電子商務的安全性一直是極為重要的議題，特別是當它涉及到即時通訊軟體。這些平台包含大量敏感訊息，包括用戶個人資料、付款資訊和交易記錄。因此，保護這些資訊免受未經授權訪問和數據洩漏的風險至關重要。通訊軟體需要提供多層次的安全措施，包括加密通訊、身份驗證機制、防篡改技術等，以確保用戶的數據得到充分保護，也需要積極應對各種威脅，包括釣魚攻擊、惡意軟體和用戶</w:t>
-      </w:r>
-      <w:proofErr w:type="gramStart"/>
-      <w:r>
-        <w:rPr>
-          <w:rFonts w:ascii="Times New Roman" w:eastAsia="標楷體" w:hAnsi="Times New Roman" w:hint="eastAsia"/>
-          <w:color w:val="auto"/>
-          <w:sz w:val="24"/>
-          <w:szCs w:val="24"/>
-          <w:lang w:eastAsia="zh-TW"/>
-        </w:rPr>
-        <w:t>個</w:t>
-      </w:r>
-      <w:proofErr w:type="gramEnd"/>
-      <w:r>
-        <w:rPr>
-          <w:rFonts w:ascii="Times New Roman" w:eastAsia="標楷體" w:hAnsi="Times New Roman" w:hint="eastAsia"/>
-          <w:color w:val="auto"/>
-          <w:sz w:val="24"/>
-          <w:szCs w:val="24"/>
-          <w:lang w:eastAsia="zh-TW"/>
-        </w:rPr>
-        <w:t>資盜竊。因此，電子商務安全在即時通訊軟體中佔據著重要地位，以確保用戶和企業的數據及交易得到適當的保護。</w:t>
+        <w:t>電子商務的安全性一直是極為重要的議題，特別是當它涉及到即時通訊軟體。這些平台包含大量敏感訊息，包括用戶個人資料、付款資訊和交易記錄。因此，保護這些資訊免受未經授權訪問和數據洩漏的風險至關重要。通訊軟體需要提供多層次的安全措施，包括加密通訊、身份驗證機制、防篡改技術等，以確保用戶的數據得到充分保護，也需要積極應對各種威脅，包括釣魚攻擊、惡意軟體和用戶個資盜竊。因此，電子商務安全在即時通訊軟體中佔據著重要地位，以確保用戶和企業的數據及交易得到適當的保護。</w:t>
       </w:r>
     </w:p>
     <w:p>
@@ -4011,6 +6274,7 @@
           <w:lang w:eastAsia="zh-TW"/>
         </w:rPr>
       </w:pPr>
+      <w:bookmarkStart w:id="10" w:name="_Toc155452567"/>
       <w:r>
         <w:rPr>
           <w:rFonts w:ascii="Times New Roman" w:eastAsia="標楷體" w:hAnsi="Times New Roman" w:hint="eastAsia"/>
@@ -4026,6 +6290,7 @@
         <w:lastRenderedPageBreak/>
         <w:t>電商模式</w:t>
       </w:r>
+      <w:bookmarkEnd w:id="10"/>
     </w:p>
     <w:p>
       <w:pPr>
@@ -4052,7 +6317,6 @@
         </w:rPr>
         <w:t>電子商務經營模式，是指企業</w:t>
       </w:r>
-      <w:proofErr w:type="gramStart"/>
       <w:r>
         <w:rPr>
           <w:rFonts w:ascii="Times New Roman" w:eastAsia="標楷體" w:hAnsi="Times New Roman" w:hint="eastAsia"/>
@@ -4071,18 +6335,7 @@
           <w:szCs w:val="24"/>
           <w:lang w:eastAsia="zh-TW"/>
         </w:rPr>
-        <w:t>線上進行</w:t>
-      </w:r>
-      <w:proofErr w:type="gramEnd"/>
-      <w:r>
-        <w:rPr>
-          <w:rFonts w:ascii="Times New Roman" w:eastAsia="標楷體" w:hAnsi="Times New Roman" w:hint="eastAsia"/>
-          <w:color w:val="auto"/>
-          <w:sz w:val="24"/>
-          <w:szCs w:val="24"/>
-          <w:lang w:eastAsia="zh-TW"/>
-        </w:rPr>
-        <w:t>商業活動時所採用的組織和運作方式。以</w:t>
+        <w:t>線上進行商業活動時所採用的組織和運作方式。以</w:t>
       </w:r>
       <w:r>
         <w:rPr>
@@ -4267,13 +6520,13 @@
         <w:tblLook w:val="04A0" w:firstRow="1" w:lastRow="0" w:firstColumn="1" w:lastColumn="0" w:noHBand="0" w:noVBand="1"/>
       </w:tblPr>
       <w:tblGrid>
-        <w:gridCol w:w="2404"/>
-        <w:gridCol w:w="5892"/>
+        <w:gridCol w:w="1838"/>
+        <w:gridCol w:w="6458"/>
       </w:tblGrid>
       <w:tr>
         <w:tc>
           <w:tcPr>
-            <w:tcW w:w="1449" w:type="pct"/>
+            <w:tcW w:w="1108" w:type="pct"/>
             <w:vAlign w:val="center"/>
           </w:tcPr>
           <w:p>
@@ -4301,7 +6554,7 @@
         </w:tc>
         <w:tc>
           <w:tcPr>
-            <w:tcW w:w="3551" w:type="pct"/>
+            <w:tcW w:w="3892" w:type="pct"/>
             <w:vAlign w:val="center"/>
           </w:tcPr>
           <w:p>
@@ -4331,14 +6584,13 @@
       <w:tr>
         <w:tc>
           <w:tcPr>
-            <w:tcW w:w="1449" w:type="pct"/>
+            <w:tcW w:w="1108" w:type="pct"/>
             <w:vAlign w:val="center"/>
           </w:tcPr>
           <w:p>
             <w:pPr>
               <w:adjustRightInd w:val="0"/>
               <w:snapToGrid w:val="0"/>
-              <w:jc w:val="center"/>
               <w:rPr>
                 <w:rFonts w:ascii="Times New Roman" w:eastAsia="標楷體" w:hAnsi="Times New Roman"/>
                 <w:color w:val="auto"/>
@@ -4368,7 +6620,7 @@
         </w:tc>
         <w:tc>
           <w:tcPr>
-            <w:tcW w:w="3551" w:type="pct"/>
+            <w:tcW w:w="3892" w:type="pct"/>
             <w:vAlign w:val="center"/>
           </w:tcPr>
           <w:p>
@@ -4464,14 +6716,13 @@
       <w:tr>
         <w:tc>
           <w:tcPr>
-            <w:tcW w:w="1449" w:type="pct"/>
+            <w:tcW w:w="1108" w:type="pct"/>
             <w:vAlign w:val="center"/>
           </w:tcPr>
           <w:p>
             <w:pPr>
               <w:adjustRightInd w:val="0"/>
               <w:snapToGrid w:val="0"/>
-              <w:jc w:val="center"/>
               <w:rPr>
                 <w:rFonts w:ascii="Times New Roman" w:eastAsia="標楷體" w:hAnsi="Times New Roman"/>
                 <w:color w:val="auto"/>
@@ -4501,7 +6752,7 @@
         </w:tc>
         <w:tc>
           <w:tcPr>
-            <w:tcW w:w="3551" w:type="pct"/>
+            <w:tcW w:w="3892" w:type="pct"/>
             <w:vAlign w:val="center"/>
           </w:tcPr>
           <w:p>
@@ -4533,14 +6784,13 @@
       <w:tr>
         <w:tc>
           <w:tcPr>
-            <w:tcW w:w="1449" w:type="pct"/>
+            <w:tcW w:w="1108" w:type="pct"/>
             <w:vAlign w:val="center"/>
           </w:tcPr>
           <w:p>
             <w:pPr>
               <w:adjustRightInd w:val="0"/>
               <w:snapToGrid w:val="0"/>
-              <w:jc w:val="center"/>
               <w:rPr>
                 <w:rFonts w:ascii="Times New Roman" w:eastAsia="標楷體" w:hAnsi="Times New Roman"/>
                 <w:color w:val="auto"/>
@@ -4570,7 +6820,7 @@
         </w:tc>
         <w:tc>
           <w:tcPr>
-            <w:tcW w:w="3551" w:type="pct"/>
+            <w:tcW w:w="3892" w:type="pct"/>
             <w:vAlign w:val="center"/>
           </w:tcPr>
           <w:p>
@@ -4586,7 +6836,6 @@
                 <w:lang w:eastAsia="zh-TW"/>
               </w:rPr>
             </w:pPr>
-            <w:proofErr w:type="gramStart"/>
             <w:r>
               <w:rPr>
                 <w:rFonts w:ascii="Times New Roman" w:eastAsia="標楷體" w:hAnsi="Times New Roman" w:hint="eastAsia"/>
@@ -4595,18 +6844,7 @@
                 <w:szCs w:val="24"/>
                 <w:lang w:eastAsia="zh-TW"/>
               </w:rPr>
-              <w:t>整合拼團</w:t>
-            </w:r>
-            <w:proofErr w:type="gramEnd"/>
-            <w:r>
-              <w:rPr>
-                <w:rFonts w:ascii="Times New Roman" w:eastAsia="標楷體" w:hAnsi="Times New Roman" w:hint="eastAsia"/>
-                <w:color w:val="auto"/>
-                <w:sz w:val="24"/>
-                <w:szCs w:val="24"/>
-                <w:lang w:eastAsia="zh-TW"/>
-              </w:rPr>
-              <w:t>、直播、</w:t>
+              <w:t>整合拼團、直播、</w:t>
             </w:r>
             <w:r>
               <w:rPr>
@@ -4654,14 +6892,13 @@
       <w:tr>
         <w:tc>
           <w:tcPr>
-            <w:tcW w:w="1449" w:type="pct"/>
+            <w:tcW w:w="1108" w:type="pct"/>
             <w:vAlign w:val="center"/>
           </w:tcPr>
           <w:p>
             <w:pPr>
               <w:adjustRightInd w:val="0"/>
               <w:snapToGrid w:val="0"/>
-              <w:jc w:val="center"/>
               <w:rPr>
                 <w:rFonts w:ascii="Times New Roman" w:eastAsia="標楷體" w:hAnsi="Times New Roman"/>
                 <w:color w:val="auto"/>
@@ -4691,7 +6928,7 @@
         </w:tc>
         <w:tc>
           <w:tcPr>
-            <w:tcW w:w="3551" w:type="pct"/>
+            <w:tcW w:w="3892" w:type="pct"/>
             <w:vAlign w:val="center"/>
           </w:tcPr>
           <w:p>
@@ -4729,7 +6966,7 @@
         <w:spacing w:beforeLines="50" w:after="0" w:line="240" w:lineRule="auto"/>
         <w:jc w:val="both"/>
         <w:rPr>
-          <w:rFonts w:ascii="Times New Roman" w:eastAsia="標楷體" w:hAnsi="Times New Roman" w:hint="eastAsia"/>
+          <w:rFonts w:ascii="Times New Roman" w:eastAsia="標楷體" w:hAnsi="Times New Roman"/>
           <w:color w:val="auto"/>
           <w:sz w:val="24"/>
           <w:szCs w:val="24"/>
@@ -4744,51 +6981,7 @@
           <w:szCs w:val="24"/>
           <w:lang w:eastAsia="zh-TW"/>
         </w:rPr>
-        <w:t>在科技和網路快速發展的時代，各行業都積極尋求在競爭激烈的環境中生存的方法。在這種趨勢下，</w:t>
-      </w:r>
-      <w:proofErr w:type="gramStart"/>
-      <w:r>
-        <w:rPr>
-          <w:rFonts w:ascii="Times New Roman" w:eastAsia="標楷體" w:hAnsi="Times New Roman" w:hint="eastAsia"/>
-          <w:color w:val="auto"/>
-          <w:sz w:val="24"/>
-          <w:szCs w:val="24"/>
-          <w:lang w:eastAsia="zh-TW"/>
-        </w:rPr>
-        <w:t>線上銷售</w:t>
-      </w:r>
-      <w:proofErr w:type="gramEnd"/>
-      <w:r>
-        <w:rPr>
-          <w:rFonts w:ascii="Times New Roman" w:eastAsia="標楷體" w:hAnsi="Times New Roman" w:hint="eastAsia"/>
-          <w:color w:val="auto"/>
-          <w:sz w:val="24"/>
-          <w:szCs w:val="24"/>
-          <w:lang w:eastAsia="zh-TW"/>
-        </w:rPr>
-        <w:t>成為零售業者提升營收的重要途徑。社交電商平台扮演著關鍵角色，成為企業</w:t>
-      </w:r>
-      <w:proofErr w:type="gramStart"/>
-      <w:r>
-        <w:rPr>
-          <w:rFonts w:ascii="Times New Roman" w:eastAsia="標楷體" w:hAnsi="Times New Roman" w:hint="eastAsia"/>
-          <w:color w:val="auto"/>
-          <w:sz w:val="24"/>
-          <w:szCs w:val="24"/>
-          <w:lang w:eastAsia="zh-TW"/>
-        </w:rPr>
-        <w:t>實現線上轉型</w:t>
-      </w:r>
-      <w:proofErr w:type="gramEnd"/>
-      <w:r>
-        <w:rPr>
-          <w:rFonts w:ascii="Times New Roman" w:eastAsia="標楷體" w:hAnsi="Times New Roman" w:hint="eastAsia"/>
-          <w:color w:val="auto"/>
-          <w:sz w:val="24"/>
-          <w:szCs w:val="24"/>
-          <w:lang w:eastAsia="zh-TW"/>
-        </w:rPr>
-        <w:t>的重要通道。而在日常生活中，我們熟悉的社交工具同時具有強大的電子商務潛力。將實體店面轉移到電商平台上銷售，不僅可以協助節省時間、精力和成本，更在提升價值和開創新想像空間上具有巨大的潛力，特別在醫療健康管理領域中，其應用和潛在價值不容小覷。</w:t>
+        <w:t>在科技和網路快速發展的時代，各行業都積極尋求在競爭激烈的環境中生存的方法。在這種趨勢下，線上銷售成為零售業者提升營收的重要途徑。社交電商平台扮演著關鍵角色，成為企業實現線上轉型的重要通道。而在日常生活中，我們熟悉的社交工具同時具有強大的電子商務潛力。將實體店面轉移到電商平台上銷售，不僅可以協助節省時間、精力和成本，更在提升價值和開創新想像空間上具有巨大的潛力，特別在醫療健康管理領域中，其應用和潛在價值不容小覷。</w:t>
       </w:r>
       <w:r>
         <w:rPr>
@@ -4809,18 +7002,16 @@
         <w:spacing w:beforeLines="50" w:after="0" w:line="240" w:lineRule="auto"/>
         <w:jc w:val="both"/>
         <w:rPr>
-          <w:rFonts w:ascii="Times New Roman" w:eastAsia="標楷體" w:hAnsi="Times New Roman" w:hint="eastAsia"/>
+          <w:rFonts w:ascii="Times New Roman" w:eastAsia="標楷體" w:hAnsi="Times New Roman"/>
           <w:color w:val="auto"/>
           <w:sz w:val="24"/>
           <w:szCs w:val="24"/>
           <w:lang w:eastAsia="zh-TW"/>
         </w:rPr>
         <w:sectPr>
-          <w:footerReference w:type="default" r:id="rId11"/>
           <w:type w:val="continuous"/>
           <w:pgSz w:w="11906" w:h="16838" w:code="9"/>
-          <w:pgMar w:top="1276" w:right="1800" w:bottom="1440" w:left="1800" w:header="720" w:footer="720" w:gutter="0"/>
-          <w:pgNumType w:start="0"/>
+          <w:pgMar w:top="1276" w:right="1800" w:bottom="1440" w:left="1800" w:header="720" w:footer="680" w:gutter="0"/>
           <w:cols w:space="720"/>
           <w:titlePg/>
           <w:docGrid w:linePitch="360"/>
@@ -4853,6 +7044,7 @@
           <w:lang w:eastAsia="zh-TW"/>
         </w:rPr>
       </w:pPr>
+      <w:bookmarkStart w:id="11" w:name="_Toc155452568"/>
       <w:r>
         <w:rPr>
           <w:rFonts w:ascii="Times New Roman" w:eastAsia="標楷體" w:hAnsi="Times New Roman"/>
@@ -4882,6 +7074,7 @@
         </w:rPr>
         <w:t>介面</w:t>
       </w:r>
+      <w:bookmarkEnd w:id="11"/>
     </w:p>
     <w:p>
       <w:pPr>
@@ -4907,7 +7100,7 @@
         <w:spacing w:beforeLines="50" w:before="180" w:after="0" w:line="240" w:lineRule="auto"/>
         <w:jc w:val="both"/>
         <w:rPr>
-          <w:rFonts w:ascii="Times New Roman" w:eastAsia="標楷體" w:hAnsi="Times New Roman" w:hint="eastAsia"/>
+          <w:rFonts w:ascii="Times New Roman" w:eastAsia="標楷體" w:hAnsi="Times New Roman"/>
           <w:color w:val="auto"/>
           <w:sz w:val="24"/>
           <w:szCs w:val="24"/>
@@ -4915,7 +7108,7 @@
         </w:rPr>
         <w:sectPr>
           <w:pgSz w:w="11906" w:h="16838"/>
-          <w:pgMar w:top="1440" w:right="1800" w:bottom="1440" w:left="1800" w:header="851" w:footer="992" w:gutter="0"/>
+          <w:pgMar w:top="1440" w:right="1800" w:bottom="1440" w:left="1800" w:header="851" w:footer="680" w:gutter="0"/>
           <w:cols w:space="425"/>
           <w:docGrid w:type="lines" w:linePitch="360"/>
         </w:sectPr>
@@ -4947,6 +7140,7 @@
           <w:lang w:eastAsia="zh-TW"/>
         </w:rPr>
       </w:pPr>
+      <w:bookmarkStart w:id="12" w:name="_Toc155452569"/>
       <w:r>
         <w:rPr>
           <w:rFonts w:ascii="Times New Roman" w:eastAsia="標楷體" w:hAnsi="Times New Roman"/>
@@ -4962,6 +7156,7 @@
         <w:lastRenderedPageBreak/>
         <w:t>系統架構</w:t>
       </w:r>
+      <w:bookmarkEnd w:id="12"/>
     </w:p>
     <w:p>
       <w:pPr>
@@ -5575,7 +7770,6 @@
         </w:rPr>
         <w:t>：</w:t>
       </w:r>
-      <w:proofErr w:type="gramStart"/>
       <w:r>
         <w:rPr>
           <w:rFonts w:ascii="Times New Roman" w:eastAsia="標楷體" w:hAnsi="Times New Roman"/>
@@ -5584,18 +7778,7 @@
           <w:szCs w:val="24"/>
           <w:lang w:eastAsia="zh-TW"/>
         </w:rPr>
-        <w:t>各模塊間的</w:t>
-      </w:r>
-      <w:proofErr w:type="gramEnd"/>
-      <w:r>
-        <w:rPr>
-          <w:rFonts w:ascii="Times New Roman" w:eastAsia="標楷體" w:hAnsi="Times New Roman"/>
-          <w:color w:val="auto"/>
-          <w:sz w:val="24"/>
-          <w:szCs w:val="24"/>
-          <w:lang w:eastAsia="zh-TW"/>
-        </w:rPr>
-        <w:t>數據交互和信息傳遞，確保系統的協同運作。</w:t>
+        <w:t>各模塊間的數據交互和信息傳遞，確保系統的協同運作。</w:t>
       </w:r>
     </w:p>
     <w:p>
@@ -5818,7 +8001,7 @@
         <w:ind w:left="476"/>
         <w:jc w:val="both"/>
         <w:rPr>
-          <w:rFonts w:ascii="Times New Roman" w:eastAsia="標楷體" w:hAnsi="Times New Roman" w:hint="eastAsia"/>
+          <w:rFonts w:ascii="Times New Roman" w:eastAsia="標楷體" w:hAnsi="Times New Roman"/>
           <w:color w:val="auto"/>
           <w:sz w:val="24"/>
           <w:szCs w:val="24"/>
@@ -5882,6 +8065,7 @@
           <w:lang w:eastAsia="zh-TW"/>
         </w:rPr>
       </w:pPr>
+      <w:bookmarkStart w:id="13" w:name="_Toc155452570"/>
       <w:r>
         <w:rPr>
           <w:rFonts w:ascii="Times New Roman" w:eastAsia="標楷體" w:hAnsi="Times New Roman"/>
@@ -5896,6 +8080,7 @@
         </w:rPr>
         <w:t>收益模式</w:t>
       </w:r>
+      <w:bookmarkEnd w:id="13"/>
     </w:p>
     <w:p>
       <w:pPr>
@@ -6059,17 +8244,6 @@
         </w:rPr>
         <w:t>醫療院所合作</w:t>
       </w:r>
-      <w:r>
-        <w:rPr>
-          <w:rFonts w:ascii="Times New Roman" w:eastAsia="標楷體" w:hAnsi="Times New Roman"/>
-          <w:color w:val="auto"/>
-          <w:spacing w:val="0"/>
-          <w:kern w:val="2"/>
-          <w:sz w:val="24"/>
-          <w:lang w:eastAsia="zh-TW"/>
-        </w:rPr>
-        <w:t>：</w:t>
-      </w:r>
     </w:p>
     <w:p>
       <w:pPr>
@@ -6134,17 +8308,6 @@
         </w:rPr>
         <w:t>個性化健康商品推薦</w:t>
       </w:r>
-      <w:r>
-        <w:rPr>
-          <w:rFonts w:ascii="Times New Roman" w:eastAsia="標楷體" w:hAnsi="Times New Roman"/>
-          <w:color w:val="auto"/>
-          <w:spacing w:val="0"/>
-          <w:kern w:val="2"/>
-          <w:sz w:val="24"/>
-          <w:lang w:eastAsia="zh-TW"/>
-        </w:rPr>
-        <w:t>：</w:t>
-      </w:r>
     </w:p>
     <w:p>
       <w:pPr>
@@ -6222,6 +8385,7 @@
           <w:lang w:eastAsia="zh-TW"/>
         </w:rPr>
       </w:pPr>
+      <w:bookmarkStart w:id="14" w:name="_Toc155452571"/>
       <w:r>
         <w:rPr>
           <w:rFonts w:ascii="Times New Roman" w:eastAsia="標楷體" w:hAnsi="Times New Roman"/>
@@ -6237,6 +8401,7 @@
         <w:lastRenderedPageBreak/>
         <w:t>未來展望</w:t>
       </w:r>
+      <w:bookmarkEnd w:id="14"/>
     </w:p>
     <w:p>
       <w:pPr>
@@ -6293,17 +8458,6 @@
           <w:lang w:eastAsia="zh-TW"/>
         </w:rPr>
         <w:t>技術的進一步應用</w:t>
-      </w:r>
-      <w:r>
-        <w:rPr>
-          <w:rFonts w:ascii="Times New Roman" w:eastAsia="標楷體" w:hAnsi="Times New Roman"/>
-          <w:color w:val="auto"/>
-          <w:spacing w:val="0"/>
-          <w:kern w:val="2"/>
-          <w:sz w:val="24"/>
-          <w:lang w:eastAsia="zh-TW"/>
-        </w:rPr>
-        <w:t>：</w:t>
       </w:r>
     </w:p>
     <w:p>
@@ -6389,17 +8543,6 @@
         </w:rPr>
         <w:t>擴展服務範圍</w:t>
       </w:r>
-      <w:r>
-        <w:rPr>
-          <w:rFonts w:ascii="Times New Roman" w:eastAsia="標楷體" w:hAnsi="Times New Roman"/>
-          <w:color w:val="auto"/>
-          <w:spacing w:val="0"/>
-          <w:kern w:val="2"/>
-          <w:sz w:val="24"/>
-          <w:lang w:eastAsia="zh-TW"/>
-        </w:rPr>
-        <w:t>：</w:t>
-      </w:r>
     </w:p>
     <w:p>
       <w:pPr>
@@ -6464,17 +8607,6 @@
         </w:rPr>
         <w:t>國際化發展</w:t>
       </w:r>
-      <w:r>
-        <w:rPr>
-          <w:rFonts w:ascii="Times New Roman" w:eastAsia="標楷體" w:hAnsi="Times New Roman"/>
-          <w:color w:val="auto"/>
-          <w:spacing w:val="0"/>
-          <w:kern w:val="2"/>
-          <w:sz w:val="24"/>
-          <w:lang w:eastAsia="zh-TW"/>
-        </w:rPr>
-        <w:t>：</w:t>
-      </w:r>
     </w:p>
     <w:p>
       <w:pPr>
@@ -6539,17 +8671,6 @@
         </w:rPr>
         <w:t>合作拓展</w:t>
       </w:r>
-      <w:r>
-        <w:rPr>
-          <w:rFonts w:ascii="Times New Roman" w:eastAsia="標楷體" w:hAnsi="Times New Roman"/>
-          <w:color w:val="auto"/>
-          <w:spacing w:val="0"/>
-          <w:kern w:val="2"/>
-          <w:sz w:val="24"/>
-          <w:lang w:eastAsia="zh-TW"/>
-        </w:rPr>
-        <w:t>：</w:t>
-      </w:r>
     </w:p>
     <w:p>
       <w:pPr>
@@ -6614,17 +8735,6 @@
         </w:rPr>
         <w:t>技術升級與安全性</w:t>
       </w:r>
-      <w:r>
-        <w:rPr>
-          <w:rFonts w:ascii="Times New Roman" w:eastAsia="標楷體" w:hAnsi="Times New Roman"/>
-          <w:color w:val="auto"/>
-          <w:spacing w:val="0"/>
-          <w:kern w:val="2"/>
-          <w:sz w:val="24"/>
-          <w:lang w:eastAsia="zh-TW"/>
-        </w:rPr>
-        <w:t>：</w:t>
-      </w:r>
     </w:p>
     <w:p>
       <w:pPr>
@@ -6681,6 +8791,7 @@
           <w:lang w:eastAsia="zh-TW"/>
         </w:rPr>
       </w:pPr>
+      <w:bookmarkStart w:id="15" w:name="_Toc155452572"/>
       <w:r>
         <w:rPr>
           <w:rFonts w:ascii="Times New Roman" w:eastAsia="標楷體" w:hAnsi="Times New Roman" w:hint="eastAsia"/>
@@ -6695,6 +8806,7 @@
         </w:rPr>
         <w:t>資料來源</w:t>
       </w:r>
+      <w:bookmarkEnd w:id="15"/>
     </w:p>
     <w:p>
       <w:pPr>
@@ -6718,7 +8830,6 @@
         </w:rPr>
       </w:pPr>
       <w:hyperlink r:id="rId12" w:tgtFrame="_blank" w:history="1">
-        <w:proofErr w:type="gramStart"/>
         <w:r>
           <w:rPr>
             <w:rStyle w:val="aff5"/>
@@ -6728,31 +8839,8 @@
             <w:szCs w:val="24"/>
             <w:lang w:eastAsia="zh-TW"/>
           </w:rPr>
-          <w:t>企業</w:t>
+          <w:t>企業微信</w:t>
         </w:r>
-        <w:r>
-          <w:rPr>
-            <w:rStyle w:val="aff5"/>
-            <w:rFonts w:ascii="Times New Roman" w:eastAsia="標楷體" w:hAnsi="Times New Roman"/>
-            <w:color w:val="0070C0"/>
-            <w:sz w:val="24"/>
-            <w:szCs w:val="24"/>
-            <w:lang w:eastAsia="zh-TW"/>
-          </w:rPr>
-          <w:t>微</w:t>
-        </w:r>
-        <w:r>
-          <w:rPr>
-            <w:rStyle w:val="aff5"/>
-            <w:rFonts w:ascii="Times New Roman" w:eastAsia="標楷體" w:hAnsi="Times New Roman"/>
-            <w:color w:val="0070C0"/>
-            <w:sz w:val="24"/>
-            <w:szCs w:val="24"/>
-            <w:lang w:eastAsia="zh-TW"/>
-          </w:rPr>
-          <w:t>信</w:t>
-        </w:r>
-        <w:proofErr w:type="gramEnd"/>
       </w:hyperlink>
     </w:p>
     <w:p>
@@ -6777,7 +8865,6 @@
         </w:rPr>
       </w:pPr>
       <w:hyperlink r:id="rId13" w:tgtFrame="_blank" w:history="1">
-        <w:proofErr w:type="gramStart"/>
         <w:r>
           <w:rPr>
             <w:rStyle w:val="aff5"/>
@@ -6787,19 +8874,7 @@
             <w:szCs w:val="24"/>
             <w:lang w:eastAsia="zh-TW"/>
           </w:rPr>
-          <w:t>微信小</w:t>
-        </w:r>
-        <w:proofErr w:type="gramEnd"/>
-        <w:r>
-          <w:rPr>
-            <w:rStyle w:val="aff5"/>
-            <w:rFonts w:ascii="Times New Roman" w:eastAsia="標楷體" w:hAnsi="Times New Roman"/>
-            <w:color w:val="0070C0"/>
-            <w:sz w:val="24"/>
-            <w:szCs w:val="24"/>
-            <w:lang w:eastAsia="zh-TW"/>
-          </w:rPr>
-          <w:t>程序</w:t>
+          <w:t>微信小程序</w:t>
         </w:r>
       </w:hyperlink>
     </w:p>
@@ -7004,7 +9079,6 @@
         </w:rPr>
       </w:pPr>
       <w:hyperlink r:id="rId18" w:tgtFrame="_blank" w:history="1">
-        <w:proofErr w:type="gramStart"/>
         <w:r>
           <w:rPr>
             <w:rStyle w:val="aff5"/>
@@ -7014,19 +9088,7 @@
             <w:szCs w:val="24"/>
             <w:lang w:eastAsia="zh-TW"/>
           </w:rPr>
-          <w:t>微信電</w:t>
-        </w:r>
-        <w:proofErr w:type="gramEnd"/>
-        <w:r>
-          <w:rPr>
-            <w:rStyle w:val="aff5"/>
-            <w:rFonts w:ascii="Times New Roman" w:eastAsia="標楷體" w:hAnsi="Times New Roman"/>
-            <w:color w:val="0070C0"/>
-            <w:sz w:val="24"/>
-            <w:szCs w:val="24"/>
-            <w:lang w:eastAsia="zh-TW"/>
-          </w:rPr>
-          <w:t>商：蓄勢待發的「潛力股」</w:t>
+          <w:t>微信電商：蓄勢待發的「潛力股」</w:t>
         </w:r>
       </w:hyperlink>
     </w:p>
@@ -7275,7 +9337,6 @@
           </w:rPr>
           <w:t>-</w:t>
         </w:r>
-        <w:proofErr w:type="gramStart"/>
         <w:r>
           <w:rPr>
             <w:rStyle w:val="aff5"/>
@@ -7285,19 +9346,7 @@
             <w:szCs w:val="24"/>
             <w:lang w:eastAsia="zh-TW"/>
           </w:rPr>
-          <w:t>以淘寶</w:t>
-        </w:r>
-        <w:proofErr w:type="gramEnd"/>
-        <w:r>
-          <w:rPr>
-            <w:rStyle w:val="aff5"/>
-            <w:rFonts w:ascii="Times New Roman" w:eastAsia="標楷體" w:hAnsi="Times New Roman"/>
-            <w:color w:val="0070C0"/>
-            <w:sz w:val="24"/>
-            <w:szCs w:val="24"/>
-            <w:lang w:eastAsia="zh-TW"/>
-          </w:rPr>
-          <w:t>網與</w:t>
+          <w:t>以淘寶網與</w:t>
         </w:r>
         <w:r>
           <w:rPr>
@@ -7453,7 +9502,6 @@
         </w:rPr>
       </w:pPr>
       <w:hyperlink r:id="rId26" w:tgtFrame="_blank" w:history="1">
-        <w:proofErr w:type="gramStart"/>
         <w:r>
           <w:rPr>
             <w:rStyle w:val="aff5"/>
@@ -7463,67 +9511,7 @@
             <w:szCs w:val="24"/>
             <w:lang w:eastAsia="zh-TW"/>
           </w:rPr>
-          <w:t>微信成為</w:t>
-        </w:r>
-        <w:proofErr w:type="gramEnd"/>
-        <w:r>
-          <w:rPr>
-            <w:rStyle w:val="aff5"/>
-            <w:rFonts w:ascii="Times New Roman" w:eastAsia="標楷體" w:hAnsi="Times New Roman"/>
-            <w:color w:val="0070C0"/>
-            <w:sz w:val="24"/>
-            <w:szCs w:val="24"/>
-            <w:lang w:eastAsia="zh-TW"/>
-          </w:rPr>
-          <w:t>消費者的新寵兒？</w:t>
-        </w:r>
-        <w:proofErr w:type="gramStart"/>
-        <w:r>
-          <w:rPr>
-            <w:rStyle w:val="aff5"/>
-            <w:rFonts w:ascii="Times New Roman" w:eastAsia="標楷體" w:hAnsi="Times New Roman"/>
-            <w:color w:val="0070C0"/>
-            <w:sz w:val="24"/>
-            <w:szCs w:val="24"/>
-            <w:lang w:eastAsia="zh-TW"/>
-          </w:rPr>
-          <w:t>微信為何</w:t>
-        </w:r>
-        <w:proofErr w:type="gramEnd"/>
-        <w:r>
-          <w:rPr>
-            <w:rStyle w:val="aff5"/>
-            <w:rFonts w:ascii="Times New Roman" w:eastAsia="標楷體" w:hAnsi="Times New Roman"/>
-            <w:color w:val="0070C0"/>
-            <w:sz w:val="24"/>
-            <w:szCs w:val="24"/>
-            <w:lang w:eastAsia="zh-TW"/>
-          </w:rPr>
-          <w:t>會變成</w:t>
-        </w:r>
-        <w:proofErr w:type="gramStart"/>
-        <w:r>
-          <w:rPr>
-            <w:rStyle w:val="aff5"/>
-            <w:rFonts w:ascii="Times New Roman" w:eastAsia="標楷體" w:hAnsi="Times New Roman"/>
-            <w:color w:val="0070C0"/>
-            <w:sz w:val="24"/>
-            <w:szCs w:val="24"/>
-            <w:lang w:eastAsia="zh-TW"/>
-          </w:rPr>
-          <w:t>社群電商</w:t>
-        </w:r>
-        <w:proofErr w:type="gramEnd"/>
-        <w:r>
-          <w:rPr>
-            <w:rStyle w:val="aff5"/>
-            <w:rFonts w:ascii="Times New Roman" w:eastAsia="標楷體" w:hAnsi="Times New Roman"/>
-            <w:color w:val="0070C0"/>
-            <w:sz w:val="24"/>
-            <w:szCs w:val="24"/>
-            <w:lang w:eastAsia="zh-TW"/>
-          </w:rPr>
-          <w:t>的新玩法</w:t>
+          <w:t>微信成為消費者的新寵兒？微信為何會變成社群電商的新玩法</w:t>
         </w:r>
       </w:hyperlink>
     </w:p>
@@ -7560,7 +9548,6 @@
           </w:rPr>
           <w:t>LINE</w:t>
         </w:r>
-        <w:proofErr w:type="gramStart"/>
         <w:r>
           <w:rPr>
             <w:rStyle w:val="aff5"/>
@@ -7570,19 +9557,7 @@
             <w:szCs w:val="24"/>
             <w:lang w:eastAsia="zh-TW"/>
           </w:rPr>
-          <w:t>揪團怎麼</w:t>
-        </w:r>
-        <w:proofErr w:type="gramEnd"/>
-        <w:r>
-          <w:rPr>
-            <w:rStyle w:val="aff5"/>
-            <w:rFonts w:ascii="Times New Roman" w:eastAsia="標楷體" w:hAnsi="Times New Roman"/>
-            <w:color w:val="0070C0"/>
-            <w:sz w:val="24"/>
-            <w:szCs w:val="24"/>
-            <w:lang w:eastAsia="zh-TW"/>
-          </w:rPr>
-          <w:t>用？開團、團購統計、轉帳邀請、收款完整教學</w:t>
+          <w:t>揪團怎麼用？開團、團購統計、轉帳邀請、收款完整教學</w:t>
         </w:r>
       </w:hyperlink>
     </w:p>
@@ -7620,7 +9595,6 @@
           </w:rPr>
           <w:t xml:space="preserve">LINE </w:t>
         </w:r>
-        <w:proofErr w:type="gramStart"/>
         <w:r>
           <w:rPr>
             <w:rStyle w:val="aff5"/>
@@ -7630,43 +9604,7 @@
             <w:szCs w:val="24"/>
             <w:lang w:eastAsia="zh-TW"/>
           </w:rPr>
-          <w:t>社群電商</w:t>
-        </w:r>
-        <w:proofErr w:type="gramEnd"/>
-        <w:r>
-          <w:rPr>
-            <w:rStyle w:val="aff5"/>
-            <w:rFonts w:ascii="Times New Roman" w:eastAsia="標楷體" w:hAnsi="Times New Roman"/>
-            <w:color w:val="0070C0"/>
-            <w:sz w:val="24"/>
-            <w:szCs w:val="24"/>
-            <w:lang w:eastAsia="zh-TW"/>
-          </w:rPr>
-          <w:t>策略探析：由實體店面</w:t>
-        </w:r>
-        <w:proofErr w:type="gramStart"/>
-        <w:r>
-          <w:rPr>
-            <w:rStyle w:val="aff5"/>
-            <w:rFonts w:ascii="Times New Roman" w:eastAsia="標楷體" w:hAnsi="Times New Roman"/>
-            <w:color w:val="0070C0"/>
-            <w:sz w:val="24"/>
-            <w:szCs w:val="24"/>
-            <w:lang w:eastAsia="zh-TW"/>
-          </w:rPr>
-          <w:t>轉向線上</w:t>
-        </w:r>
-        <w:proofErr w:type="gramEnd"/>
-        <w:r>
-          <w:rPr>
-            <w:rStyle w:val="aff5"/>
-            <w:rFonts w:ascii="Times New Roman" w:eastAsia="標楷體" w:hAnsi="Times New Roman"/>
-            <w:color w:val="0070C0"/>
-            <w:sz w:val="24"/>
-            <w:szCs w:val="24"/>
-            <w:lang w:eastAsia="zh-TW"/>
-          </w:rPr>
-          <w:t>，打造全新電商藍圖</w:t>
+          <w:t>社群電商策略探析：由實體店面轉向線上，打造全新電商藍圖</w:t>
         </w:r>
       </w:hyperlink>
     </w:p>
@@ -7766,7 +9704,7 @@
         <w:ind w:left="426" w:hanging="284"/>
         <w:jc w:val="both"/>
         <w:rPr>
-          <w:rFonts w:ascii="Times New Roman" w:eastAsia="標楷體" w:hAnsi="Times New Roman" w:hint="eastAsia"/>
+          <w:rFonts w:ascii="Times New Roman" w:eastAsia="標楷體" w:hAnsi="Times New Roman"/>
           <w:color w:val="0070C0"/>
           <w:sz w:val="24"/>
           <w:szCs w:val="24"/>
@@ -7850,21 +9788,8 @@
             <w:szCs w:val="24"/>
             <w:lang w:eastAsia="zh-TW"/>
           </w:rPr>
-          <w:t>購物，再購物」，</w:t>
+          <w:t>購物，再購物」，秒懂</w:t>
         </w:r>
-        <w:proofErr w:type="gramStart"/>
-        <w:r>
-          <w:rPr>
-            <w:rStyle w:val="aff5"/>
-            <w:rFonts w:ascii="Times New Roman" w:eastAsia="標楷體" w:hAnsi="Times New Roman"/>
-            <w:color w:val="0070C0"/>
-            <w:sz w:val="24"/>
-            <w:szCs w:val="24"/>
-            <w:lang w:eastAsia="zh-TW"/>
-          </w:rPr>
-          <w:t>秒懂</w:t>
-        </w:r>
-        <w:proofErr w:type="gramEnd"/>
         <w:r>
           <w:rPr>
             <w:rStyle w:val="aff5"/>
@@ -7891,8 +9816,7 @@
     </w:p>
     <w:sectPr>
       <w:pgSz w:w="11906" w:h="16838" w:code="9"/>
-      <w:pgMar w:top="1728" w:right="1800" w:bottom="1440" w:left="1800" w:header="720" w:footer="720" w:gutter="0"/>
-      <w:pgNumType w:start="0"/>
+      <w:pgMar w:top="1728" w:right="1800" w:bottom="1440" w:left="1800" w:header="720" w:footer="680" w:gutter="0"/>
       <w:cols w:space="720"/>
       <w:titlePg/>
       <w:docGrid w:linePitch="360"/>
@@ -7928,11 +9852,66 @@
 
 <file path=word/footer1.xml><?xml version="1.0" encoding="utf-8"?>
 <w:ftr xmlns:wpc="http://schemas.microsoft.com/office/word/2010/wordprocessingCanvas" xmlns:cx="http://schemas.microsoft.com/office/drawing/2014/chartex" xmlns:cx1="http://schemas.microsoft.com/office/drawing/2015/9/8/chartex" xmlns:cx2="http://schemas.microsoft.com/office/drawing/2015/10/21/chartex" xmlns:cx3="http://schemas.microsoft.com/office/drawing/2016/5/9/chartex" xmlns:cx4="http://schemas.microsoft.com/office/drawing/2016/5/10/chartex" xmlns:cx5="http://schemas.microsoft.com/office/drawing/2016/5/11/chartex" xmlns:cx6="http://schemas.microsoft.com/office/drawing/2016/5/12/chartex" xmlns:cx7="http://schemas.microsoft.com/office/drawing/2016/5/13/chartex" xmlns:cx8="http://schemas.microsoft.com/office/drawing/2016/5/14/chartex" xmlns:mc="http://schemas.openxmlformats.org/markup-compatibility/2006" xmlns:aink="http://schemas.microsoft.com/office/drawing/2016/ink" xmlns:am3d="http://schemas.microsoft.com/office/drawing/2017/model3d" xmlns:o="urn:schemas-microsoft-com:office:office" xmlns:r="http://schemas.openxmlformats.org/officeDocument/2006/relationships" xmlns:m="http://schemas.openxmlformats.org/officeDocument/2006/math" xmlns:v="urn:schemas-microsoft-com:vml" xmlns:wp14="http://schemas.microsoft.com/office/word/2010/wordprocessingDrawing" xmlns:wp="http://schemas.openxmlformats.org/drawingml/2006/wordprocessingDrawing" xmlns:w10="urn:schemas-microsoft-com:office:word" xmlns:w="http://schemas.openxmlformats.org/wordprocessingml/2006/main" xmlns:w14="http://schemas.microsoft.com/office/word/2010/wordml" xmlns:w15="http://schemas.microsoft.com/office/word/2012/wordml" xmlns:w16cex="http://schemas.microsoft.com/office/word/2018/wordml/cex" xmlns:w16cid="http://schemas.microsoft.com/office/word/2016/wordml/cid" xmlns:w16="http://schemas.microsoft.com/office/word/2018/wordml" xmlns:w16sdtdh="http://schemas.microsoft.com/office/word/2020/wordml/sdtdatahash" xmlns:w16se="http://schemas.microsoft.com/office/word/2015/wordml/symex" xmlns:wpg="http://schemas.microsoft.com/office/word/2010/wordprocessingGroup" xmlns:wpi="http://schemas.microsoft.com/office/word/2010/wordprocessingInk" xmlns:wne="http://schemas.microsoft.com/office/word/2006/wordml" xmlns:wps="http://schemas.microsoft.com/office/word/2010/wordprocessingShape" mc:Ignorable="w14 w15 w16se w16cid w16 w16cex w16sdtdh wp14">
+  <w:sdt>
+    <w:sdtPr>
+      <w:rPr>
+        <w:color w:val="auto"/>
+      </w:rPr>
+      <w:id w:val="1533150740"/>
+      <w:docPartObj>
+        <w:docPartGallery w:val="Page Numbers (Bottom of Page)"/>
+        <w:docPartUnique/>
+      </w:docPartObj>
+    </w:sdtPr>
+    <w:sdtEndPr/>
+    <w:sdtContent>
+      <w:p>
+        <w:pPr>
+          <w:pStyle w:val="ab"/>
+          <w:jc w:val="center"/>
+          <w:rPr>
+            <w:color w:val="auto"/>
+          </w:rPr>
+        </w:pPr>
+        <w:r>
+          <w:rPr>
+            <w:color w:val="auto"/>
+          </w:rPr>
+          <w:fldChar w:fldCharType="begin"/>
+        </w:r>
+        <w:r>
+          <w:rPr>
+            <w:color w:val="auto"/>
+          </w:rPr>
+          <w:instrText>PAGE   \* MERGEFORMAT</w:instrText>
+        </w:r>
+        <w:r>
+          <w:rPr>
+            <w:color w:val="auto"/>
+          </w:rPr>
+          <w:fldChar w:fldCharType="separate"/>
+        </w:r>
+        <w:r>
+          <w:rPr>
+            <w:color w:val="auto"/>
+            <w:lang w:val="zh-TW" w:eastAsia="zh-TW"/>
+          </w:rPr>
+          <w:t>2</w:t>
+        </w:r>
+        <w:r>
+          <w:rPr>
+            <w:color w:val="auto"/>
+          </w:rPr>
+          <w:fldChar w:fldCharType="end"/>
+        </w:r>
+      </w:p>
+    </w:sdtContent>
+  </w:sdt>
   <w:p>
     <w:pPr>
       <w:pStyle w:val="ab"/>
       <w:rPr>
-        <w:lang w:eastAsia="zh-TW"/>
+        <w:color w:val="auto"/>
       </w:rPr>
     </w:pPr>
   </w:p>
@@ -10288,7 +12267,6 @@
     <w:name w:val="Hyperlink"/>
     <w:basedOn w:val="a3"/>
     <w:uiPriority w:val="99"/>
-    <w:semiHidden/>
     <w:unhideWhenUsed/>
     <w:rsid w:val="006B5AFD"/>
     <w:rPr>
@@ -10536,7 +12514,6 @@
     <w:next w:val="a2"/>
     <w:autoRedefine/>
     <w:uiPriority w:val="39"/>
-    <w:semiHidden/>
     <w:unhideWhenUsed/>
     <w:rsid w:val="006B5AFD"/>
     <w:pPr>
@@ -10549,7 +12526,6 @@
     <w:next w:val="a2"/>
     <w:autoRedefine/>
     <w:uiPriority w:val="39"/>
-    <w:semiHidden/>
     <w:unhideWhenUsed/>
     <w:rsid w:val="006B5AFD"/>
     <w:pPr>
@@ -10563,7 +12539,6 @@
     <w:next w:val="a2"/>
     <w:autoRedefine/>
     <w:uiPriority w:val="39"/>
-    <w:semiHidden/>
     <w:unhideWhenUsed/>
     <w:rsid w:val="006B5AFD"/>
     <w:pPr>
@@ -10660,7 +12635,6 @@
     <w:basedOn w:val="1"/>
     <w:next w:val="a2"/>
     <w:uiPriority w:val="39"/>
-    <w:semiHidden/>
     <w:unhideWhenUsed/>
     <w:qFormat/>
     <w:rsid w:val="006B5AFD"/>

</xml_diff>

<commit_message>
add PPT UI/fix word image bug
</commit_message>
<xml_diff>
--- a/E-commerce.docx
+++ b/E-commerce.docx
@@ -9208,25 +9208,32 @@
           </w:tcPr>
           <w:p>
             <w:pPr>
-              <w:widowControl w:val="0"/>
-              <w:adjustRightInd w:val="0"/>
-              <w:snapToGrid w:val="0"/>
+              <w:spacing w:before="100" w:beforeAutospacing="1" w:after="100" w:afterAutospacing="1"/>
               <w:jc w:val="center"/>
               <w:rPr>
-                <w:rFonts w:ascii="Times New Roman" w:eastAsia="標楷體" w:hAnsi="Times New Roman" w:hint="eastAsia"/>
+                <w:rFonts w:ascii="新細明體" w:eastAsia="新細明體" w:hAnsi="新細明體" w:cs="新細明體" w:hint="eastAsia"/>
                 <w:color w:val="auto"/>
+                <w:spacing w:val="0"/>
+                <w:sz w:val="24"/>
+                <w:szCs w:val="24"/>
                 <w:lang w:eastAsia="zh-TW"/>
               </w:rPr>
             </w:pPr>
             <w:r>
               <w:rPr>
+                <w:rFonts w:ascii="新細明體" w:eastAsia="新細明體" w:hAnsi="新細明體" w:cs="新細明體"/>
                 <w:noProof/>
+                <w:color w:val="auto"/>
+                <w:spacing w:val="0"/>
+                <w:sz w:val="24"/>
+                <w:szCs w:val="24"/>
+                <w:lang w:eastAsia="zh-TW"/>
               </w:rPr>
               <w:drawing>
-                <wp:inline distT="0" distB="0" distL="0" distR="0" wp14:anchorId="229E2EC9" wp14:editId="7673C213">
-                  <wp:extent cx="2520000" cy="5454203"/>
+                <wp:inline distT="0" distB="0" distL="0" distR="0" wp14:anchorId="7BA2A29E" wp14:editId="45FE2D30">
+                  <wp:extent cx="2520000" cy="5458436"/>
                   <wp:effectExtent l="0" t="0" r="0" b="0"/>
-                  <wp:docPr id="2011513573" name="圖片 24"/>
+                  <wp:docPr id="376999" name="圖片 27"/>
                   <wp:cNvGraphicFramePr>
                     <a:graphicFrameLocks xmlns:a="http://schemas.openxmlformats.org/drawingml/2006/main" noChangeAspect="1"/>
                   </wp:cNvGraphicFramePr>
@@ -9234,7 +9241,7 @@
                     <a:graphicData uri="http://schemas.openxmlformats.org/drawingml/2006/picture">
                       <pic:pic xmlns:pic="http://schemas.openxmlformats.org/drawingml/2006/picture">
                         <pic:nvPicPr>
-                          <pic:cNvPr id="0" name="Picture 50"/>
+                          <pic:cNvPr id="0" name="Picture 56"/>
                           <pic:cNvPicPr>
                             <a:picLocks noChangeAspect="1" noChangeArrowheads="1"/>
                           </pic:cNvPicPr>
@@ -9255,7 +9262,7 @@
                         <pic:spPr bwMode="auto">
                           <a:xfrm>
                             <a:off x="0" y="0"/>
-                            <a:ext cx="2520000" cy="5454203"/>
+                            <a:ext cx="2520000" cy="5458436"/>
                           </a:xfrm>
                           <a:prstGeom prst="rect">
                             <a:avLst/>

</xml_diff>